<commit_message>
Tutti i test funzionali eseguiti sul server locale di sviluppo.
</commit_message>
<xml_diff>
--- a/test manuali/Test eseguiti manualmente_20210406.docx
+++ b/test manuali/Test eseguiti manualmente_20210406.docx
@@ -102,13 +102,13 @@
     <w:tbl>
       <w:tblPr>
         <w:tblStyle w:val="Tabellasemplice-3"/>
-        <w:tblW w:w="5000" w:type="pct"/>
+        <w:tblW w:w="5122" w:type="pct"/>
         <w:tblLook w:val="04A0" w:firstRow="1" w:lastRow="0" w:firstColumn="1" w:lastColumn="0" w:noHBand="0" w:noVBand="1"/>
       </w:tblPr>
       <w:tblGrid>
-        <w:gridCol w:w="1037"/>
-        <w:gridCol w:w="6760"/>
-        <w:gridCol w:w="927"/>
+        <w:gridCol w:w="707"/>
+        <w:gridCol w:w="6376"/>
+        <w:gridCol w:w="1876"/>
         <w:gridCol w:w="914"/>
       </w:tblGrid>
       <w:tr>
@@ -118,12 +118,11 @@
         <w:tc>
           <w:tcPr>
             <w:cnfStyle w:val="001000000100" w:firstRow="0" w:lastRow="0" w:firstColumn="1" w:lastColumn="0" w:oddVBand="0" w:evenVBand="0" w:oddHBand="0" w:evenHBand="0" w:firstRowFirstColumn="1" w:firstRowLastColumn="0" w:lastRowFirstColumn="0" w:lastRowLastColumn="0"/>
-            <w:tcW w:w="538" w:type="pct"/>
+            <w:tcW w:w="358" w:type="pct"/>
             <w:vAlign w:val="bottom"/>
           </w:tcPr>
           <w:p>
             <w:pPr>
-              <w:ind w:left="456"/>
               <w:jc w:val="center"/>
               <w:rPr>
                 <w:lang w:val="it-IT"/>
@@ -139,7 +138,7 @@
         </w:tc>
         <w:tc>
           <w:tcPr>
-            <w:tcW w:w="3507" w:type="pct"/>
+            <w:tcW w:w="3229" w:type="pct"/>
             <w:vAlign w:val="bottom"/>
           </w:tcPr>
           <w:p>
@@ -156,11 +155,17 @@
               </w:rPr>
               <w:t>Descrizione test</w:t>
             </w:r>
-          </w:p>
-        </w:tc>
-        <w:tc>
-          <w:tcPr>
-            <w:tcW w:w="481" w:type="pct"/>
+            <w:r>
+              <w:rPr>
+                <w:lang w:val="it-IT"/>
+              </w:rPr>
+              <w:t xml:space="preserve"> e requisiti funzionali</w:t>
+            </w:r>
+          </w:p>
+        </w:tc>
+        <w:tc>
+          <w:tcPr>
+            <w:tcW w:w="950" w:type="pct"/>
             <w:vAlign w:val="bottom"/>
           </w:tcPr>
           <w:p>
@@ -181,7 +186,7 @@
         </w:tc>
         <w:tc>
           <w:tcPr>
-            <w:tcW w:w="474" w:type="pct"/>
+            <w:tcW w:w="463" w:type="pct"/>
             <w:vAlign w:val="bottom"/>
           </w:tcPr>
           <w:p>
@@ -208,7 +213,8 @@
         <w:tc>
           <w:tcPr>
             <w:cnfStyle w:val="001000000000" w:firstRow="0" w:lastRow="0" w:firstColumn="1" w:lastColumn="0" w:oddVBand="0" w:evenVBand="0" w:oddHBand="0" w:evenHBand="0" w:firstRowFirstColumn="0" w:firstRowLastColumn="0" w:lastRowFirstColumn="0" w:lastRowLastColumn="0"/>
-            <w:tcW w:w="538" w:type="pct"/>
+            <w:tcW w:w="358" w:type="pct"/>
+            <w:vAlign w:val="center"/>
           </w:tcPr>
           <w:p>
             <w:pPr>
@@ -218,15 +224,16 @@
                 <w:numId w:val="1"/>
               </w:numPr>
               <w:ind w:left="456"/>
-              <w:rPr>
-                <w:lang w:val="it-IT"/>
-              </w:rPr>
-            </w:pPr>
-          </w:p>
-        </w:tc>
-        <w:tc>
-          <w:tcPr>
-            <w:tcW w:w="3507" w:type="pct"/>
+              <w:jc w:val="center"/>
+              <w:rPr>
+                <w:lang w:val="it-IT"/>
+              </w:rPr>
+            </w:pPr>
+          </w:p>
+        </w:tc>
+        <w:tc>
+          <w:tcPr>
+            <w:tcW w:w="3229" w:type="pct"/>
           </w:tcPr>
           <w:p>
             <w:pPr>
@@ -245,7 +252,7 @@
         </w:tc>
         <w:tc>
           <w:tcPr>
-            <w:tcW w:w="481" w:type="pct"/>
+            <w:tcW w:w="950" w:type="pct"/>
             <w:vAlign w:val="center"/>
           </w:tcPr>
           <w:p>
@@ -273,7 +280,7 @@
         </w:tc>
         <w:tc>
           <w:tcPr>
-            <w:tcW w:w="474" w:type="pct"/>
+            <w:tcW w:w="463" w:type="pct"/>
             <w:vAlign w:val="center"/>
           </w:tcPr>
           <w:p>
@@ -291,7 +298,8 @@
         <w:tc>
           <w:tcPr>
             <w:cnfStyle w:val="001000000000" w:firstRow="0" w:lastRow="0" w:firstColumn="1" w:lastColumn="0" w:oddVBand="0" w:evenVBand="0" w:oddHBand="0" w:evenHBand="0" w:firstRowFirstColumn="0" w:firstRowLastColumn="0" w:lastRowFirstColumn="0" w:lastRowLastColumn="0"/>
-            <w:tcW w:w="538" w:type="pct"/>
+            <w:tcW w:w="358" w:type="pct"/>
+            <w:vAlign w:val="center"/>
           </w:tcPr>
           <w:p>
             <w:pPr>
@@ -301,15 +309,16 @@
                 <w:numId w:val="1"/>
               </w:numPr>
               <w:ind w:left="456"/>
-              <w:rPr>
-                <w:lang w:val="it-IT"/>
-              </w:rPr>
-            </w:pPr>
-          </w:p>
-        </w:tc>
-        <w:tc>
-          <w:tcPr>
-            <w:tcW w:w="3507" w:type="pct"/>
+              <w:jc w:val="center"/>
+              <w:rPr>
+                <w:lang w:val="it-IT"/>
+              </w:rPr>
+            </w:pPr>
+          </w:p>
+        </w:tc>
+        <w:tc>
+          <w:tcPr>
+            <w:tcW w:w="3229" w:type="pct"/>
           </w:tcPr>
           <w:p>
             <w:pPr>
@@ -328,7 +337,7 @@
         </w:tc>
         <w:tc>
           <w:tcPr>
-            <w:tcW w:w="481" w:type="pct"/>
+            <w:tcW w:w="950" w:type="pct"/>
             <w:vAlign w:val="center"/>
           </w:tcPr>
           <w:p>
@@ -359,7 +368,7 @@
         </w:tc>
         <w:tc>
           <w:tcPr>
-            <w:tcW w:w="474" w:type="pct"/>
+            <w:tcW w:w="463" w:type="pct"/>
             <w:vAlign w:val="center"/>
           </w:tcPr>
           <w:p>
@@ -380,7 +389,8 @@
         <w:tc>
           <w:tcPr>
             <w:cnfStyle w:val="001000000000" w:firstRow="0" w:lastRow="0" w:firstColumn="1" w:lastColumn="0" w:oddVBand="0" w:evenVBand="0" w:oddHBand="0" w:evenHBand="0" w:firstRowFirstColumn="0" w:firstRowLastColumn="0" w:lastRowFirstColumn="0" w:lastRowLastColumn="0"/>
-            <w:tcW w:w="538" w:type="pct"/>
+            <w:tcW w:w="358" w:type="pct"/>
+            <w:vAlign w:val="center"/>
           </w:tcPr>
           <w:p>
             <w:pPr>
@@ -390,15 +400,16 @@
                 <w:numId w:val="1"/>
               </w:numPr>
               <w:ind w:left="456"/>
-              <w:rPr>
-                <w:lang w:val="it-IT"/>
-              </w:rPr>
-            </w:pPr>
-          </w:p>
-        </w:tc>
-        <w:tc>
-          <w:tcPr>
-            <w:tcW w:w="3507" w:type="pct"/>
+              <w:jc w:val="center"/>
+              <w:rPr>
+                <w:lang w:val="it-IT"/>
+              </w:rPr>
+            </w:pPr>
+          </w:p>
+        </w:tc>
+        <w:tc>
+          <w:tcPr>
+            <w:tcW w:w="3229" w:type="pct"/>
           </w:tcPr>
           <w:p>
             <w:pPr>
@@ -417,7 +428,7 @@
         </w:tc>
         <w:tc>
           <w:tcPr>
-            <w:tcW w:w="481" w:type="pct"/>
+            <w:tcW w:w="950" w:type="pct"/>
             <w:vAlign w:val="center"/>
           </w:tcPr>
           <w:p>
@@ -448,7 +459,7 @@
         </w:tc>
         <w:tc>
           <w:tcPr>
-            <w:tcW w:w="474" w:type="pct"/>
+            <w:tcW w:w="463" w:type="pct"/>
             <w:vAlign w:val="center"/>
           </w:tcPr>
           <w:p>
@@ -466,57 +477,91 @@
         <w:tc>
           <w:tcPr>
             <w:cnfStyle w:val="001000000000" w:firstRow="0" w:lastRow="0" w:firstColumn="1" w:lastColumn="0" w:oddVBand="0" w:evenVBand="0" w:oddHBand="0" w:evenHBand="0" w:firstRowFirstColumn="0" w:firstRowLastColumn="0" w:lastRowFirstColumn="0" w:lastRowLastColumn="0"/>
-            <w:tcW w:w="538" w:type="pct"/>
-          </w:tcPr>
-          <w:p>
-            <w:pPr>
-              <w:pStyle w:val="Paragrafoelenco"/>
+            <w:tcW w:w="358" w:type="pct"/>
+            <w:vAlign w:val="center"/>
+          </w:tcPr>
+          <w:p>
+            <w:pPr>
+              <w:pStyle w:val="Paragrafoelenco"/>
+              <w:numPr>
+                <w:ilvl w:val="0"/>
+                <w:numId w:val="1"/>
+              </w:numPr>
               <w:ind w:left="456"/>
-              <w:rPr>
-                <w:lang w:val="it-IT"/>
-              </w:rPr>
-            </w:pPr>
-            <w:bookmarkStart w:id="0" w:name="_Hlk68607530"/>
-          </w:p>
-        </w:tc>
-        <w:tc>
-          <w:tcPr>
-            <w:tcW w:w="3507" w:type="pct"/>
-          </w:tcPr>
-          <w:p>
-            <w:pPr>
-              <w:spacing w:before="240"/>
-              <w:cnfStyle w:val="000000000000" w:firstRow="0" w:lastRow="0" w:firstColumn="0" w:lastColumn="0" w:oddVBand="0" w:evenVBand="0" w:oddHBand="0" w:evenHBand="0" w:firstRowFirstColumn="0" w:firstRowLastColumn="0" w:lastRowFirstColumn="0" w:lastRowLastColumn="0"/>
-              <w:rPr>
-                <w:lang w:val="it-IT"/>
-              </w:rPr>
-            </w:pPr>
-            <w:r>
-              <w:rPr>
-                <w:lang w:val="it-IT"/>
-              </w:rPr>
-              <w:t>Ogni Administrator potrà</w:t>
-            </w:r>
-          </w:p>
-        </w:tc>
-        <w:tc>
-          <w:tcPr>
-            <w:tcW w:w="481" w:type="pct"/>
-            <w:vAlign w:val="center"/>
-          </w:tcPr>
-          <w:p>
-            <w:pPr>
-              <w:jc w:val="center"/>
-              <w:cnfStyle w:val="000000000000" w:firstRow="0" w:lastRow="0" w:firstColumn="0" w:lastColumn="0" w:oddVBand="0" w:evenVBand="0" w:oddHBand="0" w:evenHBand="0" w:firstRowFirstColumn="0" w:firstRowLastColumn="0" w:lastRowFirstColumn="0" w:lastRowLastColumn="0"/>
-              <w:rPr>
-                <w:lang w:val="it-IT"/>
-              </w:rPr>
-            </w:pPr>
-          </w:p>
-        </w:tc>
-        <w:tc>
-          <w:tcPr>
-            <w:tcW w:w="474" w:type="pct"/>
+              <w:jc w:val="center"/>
+              <w:rPr>
+                <w:lang w:val="it-IT"/>
+              </w:rPr>
+            </w:pPr>
+          </w:p>
+        </w:tc>
+        <w:tc>
+          <w:tcPr>
+            <w:tcW w:w="3229" w:type="pct"/>
+          </w:tcPr>
+          <w:p>
+            <w:pPr>
+              <w:cnfStyle w:val="000000000000" w:firstRow="0" w:lastRow="0" w:firstColumn="0" w:lastColumn="0" w:oddVBand="0" w:evenVBand="0" w:oddHBand="0" w:evenHBand="0" w:firstRowFirstColumn="0" w:firstRowLastColumn="0" w:lastRowFirstColumn="0" w:lastRowLastColumn="0"/>
+              <w:rPr>
+                <w:lang w:val="it-IT"/>
+              </w:rPr>
+            </w:pPr>
+            <w:r>
+              <w:rPr>
+                <w:lang w:val="it-IT"/>
+              </w:rPr>
+              <w:t>La schermata principale mostra al centro la richiesta di username/password per l’autenticazione,</w:t>
+            </w:r>
+          </w:p>
+          <w:p>
+            <w:pPr>
+              <w:cnfStyle w:val="000000000000" w:firstRow="0" w:lastRow="0" w:firstColumn="0" w:lastColumn="0" w:oddVBand="0" w:evenVBand="0" w:oddHBand="0" w:evenHBand="0" w:firstRowFirstColumn="0" w:firstRowLastColumn="0" w:lastRowFirstColumn="0" w:lastRowLastColumn="0"/>
+              <w:rPr>
+                <w:lang w:val="it-IT"/>
+              </w:rPr>
+            </w:pPr>
+            <w:r>
+              <w:rPr>
+                <w:lang w:val="it-IT"/>
+              </w:rPr>
+              <w:t>oppure un link per la registrazione al sistema (usabile solo dai Consumers).</w:t>
+            </w:r>
+          </w:p>
+        </w:tc>
+        <w:tc>
+          <w:tcPr>
+            <w:tcW w:w="950" w:type="pct"/>
+            <w:vAlign w:val="center"/>
+          </w:tcPr>
+          <w:p>
+            <w:pPr>
+              <w:jc w:val="center"/>
+              <w:cnfStyle w:val="000000000000" w:firstRow="0" w:lastRow="0" w:firstColumn="0" w:lastColumn="0" w:oddVBand="0" w:evenVBand="0" w:oddHBand="0" w:evenHBand="0" w:firstRowFirstColumn="0" w:firstRowLastColumn="0" w:lastRowFirstColumn="0" w:lastRowLastColumn="0"/>
+              <w:rPr>
+                <w:b/>
+                <w:bCs/>
+                <w:color w:val="70AD47" w:themeColor="accent6"/>
+                <w:sz w:val="28"/>
+                <w:szCs w:val="28"/>
+                <w:lang w:val="it-IT"/>
+              </w:rPr>
+            </w:pPr>
+            <w:r>
+              <w:rPr>
+                <w:b/>
+                <w:bCs/>
+                <w:color w:val="70AD47" w:themeColor="accent6"/>
+                <w:sz w:val="28"/>
+                <w:szCs w:val="28"/>
+                <w:lang w:val="it-IT"/>
+              </w:rPr>
+              <w:sym w:font="Wingdings 2" w:char="F052"/>
+            </w:r>
+          </w:p>
+        </w:tc>
+        <w:tc>
+          <w:tcPr>
+            <w:tcW w:w="463" w:type="pct"/>
             <w:vAlign w:val="center"/>
           </w:tcPr>
           <w:p>
@@ -537,85 +582,81 @@
         <w:tc>
           <w:tcPr>
             <w:cnfStyle w:val="001000000000" w:firstRow="0" w:lastRow="0" w:firstColumn="1" w:lastColumn="0" w:oddVBand="0" w:evenVBand="0" w:oddHBand="0" w:evenHBand="0" w:firstRowFirstColumn="0" w:firstRowLastColumn="0" w:lastRowFirstColumn="0" w:lastRowLastColumn="0"/>
-            <w:tcW w:w="538" w:type="pct"/>
-          </w:tcPr>
-          <w:p>
-            <w:pPr>
-              <w:pStyle w:val="Paragrafoelenco"/>
-              <w:numPr>
-                <w:ilvl w:val="0"/>
-                <w:numId w:val="1"/>
-              </w:numPr>
+            <w:tcW w:w="358" w:type="pct"/>
+            <w:vAlign w:val="center"/>
+          </w:tcPr>
+          <w:p>
+            <w:pPr>
+              <w:pStyle w:val="Paragrafoelenco"/>
               <w:ind w:left="456"/>
-              <w:rPr>
-                <w:lang w:val="it-IT"/>
-              </w:rPr>
-            </w:pPr>
-          </w:p>
-        </w:tc>
-        <w:tc>
-          <w:tcPr>
-            <w:tcW w:w="3507" w:type="pct"/>
-          </w:tcPr>
-          <w:p>
-            <w:pPr>
-              <w:pStyle w:val="Paragrafoelenco"/>
-              <w:numPr>
-                <w:ilvl w:val="0"/>
-                <w:numId w:val="2"/>
-              </w:numPr>
-              <w:cnfStyle w:val="000000100000" w:firstRow="0" w:lastRow="0" w:firstColumn="0" w:lastColumn="0" w:oddVBand="0" w:evenVBand="0" w:oddHBand="1" w:evenHBand="0" w:firstRowFirstColumn="0" w:firstRowLastColumn="0" w:lastRowFirstColumn="0" w:lastRowLastColumn="0"/>
-              <w:rPr>
-                <w:lang w:val="it-IT"/>
-              </w:rPr>
-            </w:pPr>
-            <w:r>
-              <w:rPr>
-                <w:lang w:val="it-IT"/>
-              </w:rPr>
-              <w:t>modificare la propria password</w:t>
-            </w:r>
-          </w:p>
-        </w:tc>
-        <w:tc>
-          <w:tcPr>
-            <w:tcW w:w="481" w:type="pct"/>
-            <w:vAlign w:val="center"/>
-          </w:tcPr>
-          <w:p>
-            <w:pPr>
-              <w:jc w:val="center"/>
-              <w:cnfStyle w:val="000000100000" w:firstRow="0" w:lastRow="0" w:firstColumn="0" w:lastColumn="0" w:oddVBand="0" w:evenVBand="0" w:oddHBand="1" w:evenHBand="0" w:firstRowFirstColumn="0" w:firstRowLastColumn="0" w:lastRowFirstColumn="0" w:lastRowLastColumn="0"/>
-              <w:rPr>
-                <w:lang w:val="it-IT"/>
-              </w:rPr>
-            </w:pPr>
-            <w:r>
-              <w:rPr>
-                <w:b/>
-                <w:bCs/>
-                <w:color w:val="70AD47" w:themeColor="accent6"/>
-                <w:sz w:val="28"/>
-                <w:szCs w:val="28"/>
-                <w:lang w:val="it-IT"/>
-              </w:rPr>
-              <w:sym w:font="Wingdings 2" w:char="F052"/>
-            </w:r>
-          </w:p>
-        </w:tc>
-        <w:tc>
-          <w:tcPr>
-            <w:tcW w:w="474" w:type="pct"/>
-            <w:vAlign w:val="center"/>
-          </w:tcPr>
-          <w:p>
-            <w:pPr>
-              <w:jc w:val="center"/>
-              <w:cnfStyle w:val="000000100000" w:firstRow="0" w:lastRow="0" w:firstColumn="0" w:lastColumn="0" w:oddVBand="0" w:evenVBand="0" w:oddHBand="1" w:evenHBand="0" w:firstRowFirstColumn="0" w:firstRowLastColumn="0" w:lastRowFirstColumn="0" w:lastRowLastColumn="0"/>
-              <w:rPr>
-                <w:lang w:val="it-IT"/>
-              </w:rPr>
-            </w:pPr>
+              <w:jc w:val="center"/>
+              <w:rPr>
+                <w:lang w:val="it-IT"/>
+              </w:rPr>
+            </w:pPr>
+            <w:bookmarkStart w:id="0" w:name="_Hlk68607530"/>
+          </w:p>
+        </w:tc>
+        <w:tc>
+          <w:tcPr>
+            <w:tcW w:w="3229" w:type="pct"/>
+          </w:tcPr>
+          <w:p>
+            <w:pPr>
+              <w:spacing w:before="240"/>
+              <w:cnfStyle w:val="000000100000" w:firstRow="0" w:lastRow="0" w:firstColumn="0" w:lastColumn="0" w:oddVBand="0" w:evenVBand="0" w:oddHBand="1" w:evenHBand="0" w:firstRowFirstColumn="0" w:firstRowLastColumn="0" w:lastRowFirstColumn="0" w:lastRowLastColumn="0"/>
+              <w:rPr>
+                <w:lang w:val="it-IT"/>
+              </w:rPr>
+            </w:pPr>
+            <w:r>
+              <w:rPr>
+                <w:lang w:val="it-IT"/>
+              </w:rPr>
+              <w:t>Ogni Administrator potrà</w:t>
+            </w:r>
+          </w:p>
+        </w:tc>
+        <w:tc>
+          <w:tcPr>
+            <w:tcW w:w="950" w:type="pct"/>
+            <w:vAlign w:val="center"/>
+          </w:tcPr>
+          <w:p>
+            <w:pPr>
+              <w:jc w:val="center"/>
+              <w:cnfStyle w:val="000000100000" w:firstRow="0" w:lastRow="0" w:firstColumn="0" w:lastColumn="0" w:oddVBand="0" w:evenVBand="0" w:oddHBand="1" w:evenHBand="0" w:firstRowFirstColumn="0" w:firstRowLastColumn="0" w:lastRowFirstColumn="0" w:lastRowLastColumn="0"/>
+              <w:rPr>
+                <w:lang w:val="it-IT"/>
+              </w:rPr>
+            </w:pPr>
+            <w:r>
+              <w:rPr>
+                <w:lang w:val="it-IT"/>
+              </w:rPr>
+              <w:t>-</w:t>
+            </w:r>
+          </w:p>
+        </w:tc>
+        <w:tc>
+          <w:tcPr>
+            <w:tcW w:w="463" w:type="pct"/>
+            <w:vAlign w:val="center"/>
+          </w:tcPr>
+          <w:p>
+            <w:pPr>
+              <w:jc w:val="center"/>
+              <w:cnfStyle w:val="000000100000" w:firstRow="0" w:lastRow="0" w:firstColumn="0" w:lastColumn="0" w:oddVBand="0" w:evenVBand="0" w:oddHBand="1" w:evenHBand="0" w:firstRowFirstColumn="0" w:firstRowLastColumn="0" w:lastRowFirstColumn="0" w:lastRowLastColumn="0"/>
+              <w:rPr>
+                <w:lang w:val="it-IT"/>
+              </w:rPr>
+            </w:pPr>
+            <w:r>
+              <w:rPr>
+                <w:lang w:val="it-IT"/>
+              </w:rPr>
+              <w:t>-</w:t>
+            </w:r>
           </w:p>
         </w:tc>
       </w:tr>
@@ -623,7 +664,8 @@
         <w:tc>
           <w:tcPr>
             <w:cnfStyle w:val="001000000000" w:firstRow="0" w:lastRow="0" w:firstColumn="1" w:lastColumn="0" w:oddVBand="0" w:evenVBand="0" w:oddHBand="0" w:evenHBand="0" w:firstRowFirstColumn="0" w:firstRowLastColumn="0" w:lastRowFirstColumn="0" w:lastRowLastColumn="0"/>
-            <w:tcW w:w="538" w:type="pct"/>
+            <w:tcW w:w="358" w:type="pct"/>
+            <w:vAlign w:val="center"/>
           </w:tcPr>
           <w:p>
             <w:pPr>
@@ -633,15 +675,16 @@
                 <w:numId w:val="1"/>
               </w:numPr>
               <w:ind w:left="456"/>
-              <w:rPr>
-                <w:lang w:val="it-IT"/>
-              </w:rPr>
-            </w:pPr>
-          </w:p>
-        </w:tc>
-        <w:tc>
-          <w:tcPr>
-            <w:tcW w:w="3507" w:type="pct"/>
+              <w:jc w:val="center"/>
+              <w:rPr>
+                <w:lang w:val="it-IT"/>
+              </w:rPr>
+            </w:pPr>
+          </w:p>
+        </w:tc>
+        <w:tc>
+          <w:tcPr>
+            <w:tcW w:w="3229" w:type="pct"/>
           </w:tcPr>
           <w:p>
             <w:pPr>
@@ -659,25 +702,20 @@
               <w:rPr>
                 <w:lang w:val="it-IT"/>
               </w:rPr>
-              <w:t>modificare le proprie informazioni eccetto lo username</w:t>
-            </w:r>
-          </w:p>
-        </w:tc>
-        <w:tc>
-          <w:tcPr>
-            <w:tcW w:w="481" w:type="pct"/>
-            <w:vAlign w:val="center"/>
-          </w:tcPr>
-          <w:p>
-            <w:pPr>
-              <w:jc w:val="center"/>
-              <w:cnfStyle w:val="000000000000" w:firstRow="0" w:lastRow="0" w:firstColumn="0" w:lastColumn="0" w:oddVBand="0" w:evenVBand="0" w:oddHBand="0" w:evenHBand="0" w:firstRowFirstColumn="0" w:firstRowLastColumn="0" w:lastRowFirstColumn="0" w:lastRowLastColumn="0"/>
-              <w:rPr>
-                <w:b/>
-                <w:bCs/>
-                <w:color w:val="70AD47" w:themeColor="accent6"/>
-                <w:sz w:val="28"/>
-                <w:szCs w:val="28"/>
+              <w:t>modificare la propria password</w:t>
+            </w:r>
+          </w:p>
+        </w:tc>
+        <w:tc>
+          <w:tcPr>
+            <w:tcW w:w="950" w:type="pct"/>
+            <w:vAlign w:val="center"/>
+          </w:tcPr>
+          <w:p>
+            <w:pPr>
+              <w:jc w:val="center"/>
+              <w:cnfStyle w:val="000000000000" w:firstRow="0" w:lastRow="0" w:firstColumn="0" w:lastColumn="0" w:oddVBand="0" w:evenVBand="0" w:oddHBand="0" w:evenHBand="0" w:firstRowFirstColumn="0" w:firstRowLastColumn="0" w:lastRowFirstColumn="0" w:lastRowLastColumn="0"/>
+              <w:rPr>
                 <w:lang w:val="it-IT"/>
               </w:rPr>
             </w:pPr>
@@ -696,7 +734,7 @@
         </w:tc>
         <w:tc>
           <w:tcPr>
-            <w:tcW w:w="474" w:type="pct"/>
+            <w:tcW w:w="463" w:type="pct"/>
             <w:vAlign w:val="center"/>
           </w:tcPr>
           <w:p>
@@ -717,7 +755,8 @@
         <w:tc>
           <w:tcPr>
             <w:cnfStyle w:val="001000000000" w:firstRow="0" w:lastRow="0" w:firstColumn="1" w:lastColumn="0" w:oddVBand="0" w:evenVBand="0" w:oddHBand="0" w:evenHBand="0" w:firstRowFirstColumn="0" w:firstRowLastColumn="0" w:lastRowFirstColumn="0" w:lastRowLastColumn="0"/>
-            <w:tcW w:w="538" w:type="pct"/>
+            <w:tcW w:w="358" w:type="pct"/>
+            <w:vAlign w:val="center"/>
           </w:tcPr>
           <w:p>
             <w:pPr>
@@ -727,15 +766,16 @@
                 <w:numId w:val="1"/>
               </w:numPr>
               <w:ind w:left="456"/>
-              <w:rPr>
-                <w:lang w:val="it-IT"/>
-              </w:rPr>
-            </w:pPr>
-          </w:p>
-        </w:tc>
-        <w:tc>
-          <w:tcPr>
-            <w:tcW w:w="3507" w:type="pct"/>
+              <w:jc w:val="center"/>
+              <w:rPr>
+                <w:lang w:val="it-IT"/>
+              </w:rPr>
+            </w:pPr>
+          </w:p>
+        </w:tc>
+        <w:tc>
+          <w:tcPr>
+            <w:tcW w:w="3229" w:type="pct"/>
           </w:tcPr>
           <w:p>
             <w:pPr>
@@ -753,19 +793,112 @@
               <w:rPr>
                 <w:lang w:val="it-IT"/>
               </w:rPr>
+              <w:t>modificare le proprie informazioni eccetto lo username</w:t>
+            </w:r>
+          </w:p>
+        </w:tc>
+        <w:tc>
+          <w:tcPr>
+            <w:tcW w:w="950" w:type="pct"/>
+            <w:vAlign w:val="center"/>
+          </w:tcPr>
+          <w:p>
+            <w:pPr>
+              <w:jc w:val="center"/>
+              <w:cnfStyle w:val="000000100000" w:firstRow="0" w:lastRow="0" w:firstColumn="0" w:lastColumn="0" w:oddVBand="0" w:evenVBand="0" w:oddHBand="1" w:evenHBand="0" w:firstRowFirstColumn="0" w:firstRowLastColumn="0" w:lastRowFirstColumn="0" w:lastRowLastColumn="0"/>
+              <w:rPr>
+                <w:b/>
+                <w:bCs/>
+                <w:color w:val="70AD47" w:themeColor="accent6"/>
+                <w:sz w:val="28"/>
+                <w:szCs w:val="28"/>
+                <w:lang w:val="it-IT"/>
+              </w:rPr>
+            </w:pPr>
+            <w:r>
+              <w:rPr>
+                <w:b/>
+                <w:bCs/>
+                <w:color w:val="70AD47" w:themeColor="accent6"/>
+                <w:sz w:val="28"/>
+                <w:szCs w:val="28"/>
+                <w:lang w:val="it-IT"/>
+              </w:rPr>
+              <w:sym w:font="Wingdings 2" w:char="F052"/>
+            </w:r>
+          </w:p>
+        </w:tc>
+        <w:tc>
+          <w:tcPr>
+            <w:tcW w:w="463" w:type="pct"/>
+            <w:vAlign w:val="center"/>
+          </w:tcPr>
+          <w:p>
+            <w:pPr>
+              <w:jc w:val="center"/>
+              <w:cnfStyle w:val="000000100000" w:firstRow="0" w:lastRow="0" w:firstColumn="0" w:lastColumn="0" w:oddVBand="0" w:evenVBand="0" w:oddHBand="1" w:evenHBand="0" w:firstRowFirstColumn="0" w:firstRowLastColumn="0" w:lastRowFirstColumn="0" w:lastRowLastColumn="0"/>
+              <w:rPr>
+                <w:lang w:val="it-IT"/>
+              </w:rPr>
+            </w:pPr>
+          </w:p>
+        </w:tc>
+      </w:tr>
+      <w:tr>
+        <w:tc>
+          <w:tcPr>
+            <w:cnfStyle w:val="001000000000" w:firstRow="0" w:lastRow="0" w:firstColumn="1" w:lastColumn="0" w:oddVBand="0" w:evenVBand="0" w:oddHBand="0" w:evenHBand="0" w:firstRowFirstColumn="0" w:firstRowLastColumn="0" w:lastRowFirstColumn="0" w:lastRowLastColumn="0"/>
+            <w:tcW w:w="358" w:type="pct"/>
+            <w:vAlign w:val="center"/>
+          </w:tcPr>
+          <w:p>
+            <w:pPr>
+              <w:pStyle w:val="Paragrafoelenco"/>
+              <w:numPr>
+                <w:ilvl w:val="0"/>
+                <w:numId w:val="1"/>
+              </w:numPr>
+              <w:ind w:left="456"/>
+              <w:jc w:val="center"/>
+              <w:rPr>
+                <w:lang w:val="it-IT"/>
+              </w:rPr>
+            </w:pPr>
+          </w:p>
+        </w:tc>
+        <w:tc>
+          <w:tcPr>
+            <w:tcW w:w="3229" w:type="pct"/>
+          </w:tcPr>
+          <w:p>
+            <w:pPr>
+              <w:pStyle w:val="Paragrafoelenco"/>
+              <w:numPr>
+                <w:ilvl w:val="0"/>
+                <w:numId w:val="2"/>
+              </w:numPr>
+              <w:cnfStyle w:val="000000000000" w:firstRow="0" w:lastRow="0" w:firstColumn="0" w:lastColumn="0" w:oddVBand="0" w:evenVBand="0" w:oddHBand="0" w:evenHBand="0" w:firstRowFirstColumn="0" w:firstRowLastColumn="0" w:lastRowFirstColumn="0" w:lastRowLastColumn="0"/>
+              <w:rPr>
+                <w:lang w:val="it-IT"/>
+              </w:rPr>
+            </w:pPr>
+            <w:r>
+              <w:rPr>
+                <w:lang w:val="it-IT"/>
+              </w:rPr>
               <w:t>creare altri amministratori</w:t>
             </w:r>
           </w:p>
         </w:tc>
         <w:tc>
           <w:tcPr>
-            <w:tcW w:w="481" w:type="pct"/>
-            <w:vAlign w:val="center"/>
-          </w:tcPr>
-          <w:p>
-            <w:pPr>
-              <w:jc w:val="center"/>
-              <w:cnfStyle w:val="000000100000" w:firstRow="0" w:lastRow="0" w:firstColumn="0" w:lastColumn="0" w:oddVBand="0" w:evenVBand="0" w:oddHBand="1" w:evenHBand="0" w:firstRowFirstColumn="0" w:firstRowLastColumn="0" w:lastRowFirstColumn="0" w:lastRowLastColumn="0"/>
+            <w:tcW w:w="950" w:type="pct"/>
+            <w:vAlign w:val="center"/>
+          </w:tcPr>
+          <w:p>
+            <w:pPr>
+              <w:jc w:val="center"/>
+              <w:cnfStyle w:val="000000000000" w:firstRow="0" w:lastRow="0" w:firstColumn="0" w:lastColumn="0" w:oddVBand="0" w:evenVBand="0" w:oddHBand="0" w:evenHBand="0" w:firstRowFirstColumn="0" w:firstRowLastColumn="0" w:lastRowFirstColumn="0" w:lastRowLastColumn="0"/>
               <w:rPr>
                 <w:b/>
                 <w:bCs/>
@@ -790,13 +923,13 @@
         </w:tc>
         <w:tc>
           <w:tcPr>
-            <w:tcW w:w="474" w:type="pct"/>
-            <w:vAlign w:val="center"/>
-          </w:tcPr>
-          <w:p>
-            <w:pPr>
-              <w:jc w:val="center"/>
-              <w:cnfStyle w:val="000000100000" w:firstRow="0" w:lastRow="0" w:firstColumn="0" w:lastColumn="0" w:oddVBand="0" w:evenVBand="0" w:oddHBand="1" w:evenHBand="0" w:firstRowFirstColumn="0" w:firstRowLastColumn="0" w:lastRowFirstColumn="0" w:lastRowLastColumn="0"/>
+            <w:tcW w:w="463" w:type="pct"/>
+            <w:vAlign w:val="center"/>
+          </w:tcPr>
+          <w:p>
+            <w:pPr>
+              <w:jc w:val="center"/>
+              <w:cnfStyle w:val="000000000000" w:firstRow="0" w:lastRow="0" w:firstColumn="0" w:lastColumn="0" w:oddVBand="0" w:evenVBand="0" w:oddHBand="0" w:evenHBand="0" w:firstRowFirstColumn="0" w:firstRowLastColumn="0" w:lastRowFirstColumn="0" w:lastRowLastColumn="0"/>
               <w:rPr>
                 <w:lang w:val="it-IT"/>
               </w:rPr>
@@ -806,10 +939,14 @@
       </w:tr>
       <w:bookmarkEnd w:id="0"/>
       <w:tr>
+        <w:trPr>
+          <w:cnfStyle w:val="000000100000" w:firstRow="0" w:lastRow="0" w:firstColumn="0" w:lastColumn="0" w:oddVBand="0" w:evenVBand="0" w:oddHBand="1" w:evenHBand="0" w:firstRowFirstColumn="0" w:firstRowLastColumn="0" w:lastRowFirstColumn="0" w:lastRowLastColumn="0"/>
+        </w:trPr>
         <w:tc>
           <w:tcPr>
             <w:cnfStyle w:val="001000000000" w:firstRow="0" w:lastRow="0" w:firstColumn="1" w:lastColumn="0" w:oddVBand="0" w:evenVBand="0" w:oddHBand="0" w:evenHBand="0" w:firstRowFirstColumn="0" w:firstRowLastColumn="0" w:lastRowFirstColumn="0" w:lastRowLastColumn="0"/>
-            <w:tcW w:w="538" w:type="pct"/>
+            <w:tcW w:w="358" w:type="pct"/>
+            <w:vAlign w:val="center"/>
           </w:tcPr>
           <w:p>
             <w:pPr>
@@ -819,15 +956,16 @@
                 <w:numId w:val="1"/>
               </w:numPr>
               <w:ind w:left="456"/>
-              <w:rPr>
-                <w:lang w:val="it-IT"/>
-              </w:rPr>
-            </w:pPr>
-          </w:p>
-        </w:tc>
-        <w:tc>
-          <w:tcPr>
-            <w:tcW w:w="3507" w:type="pct"/>
+              <w:jc w:val="center"/>
+              <w:rPr>
+                <w:lang w:val="it-IT"/>
+              </w:rPr>
+            </w:pPr>
+          </w:p>
+        </w:tc>
+        <w:tc>
+          <w:tcPr>
+            <w:tcW w:w="3229" w:type="pct"/>
           </w:tcPr>
           <w:p>
             <w:pPr>
@@ -836,7 +974,7 @@
                 <w:ilvl w:val="0"/>
                 <w:numId w:val="2"/>
               </w:numPr>
-              <w:cnfStyle w:val="000000000000" w:firstRow="0" w:lastRow="0" w:firstColumn="0" w:lastColumn="0" w:oddVBand="0" w:evenVBand="0" w:oddHBand="0" w:evenHBand="0" w:firstRowFirstColumn="0" w:firstRowLastColumn="0" w:lastRowFirstColumn="0" w:lastRowLastColumn="0"/>
+              <w:cnfStyle w:val="000000100000" w:firstRow="0" w:lastRow="0" w:firstColumn="0" w:lastColumn="0" w:oddVBand="0" w:evenVBand="0" w:oddHBand="1" w:evenHBand="0" w:firstRowFirstColumn="0" w:firstRowLastColumn="0" w:lastRowFirstColumn="0" w:lastRowLastColumn="0"/>
               <w:rPr>
                 <w:lang w:val="it-IT"/>
               </w:rPr>
@@ -851,13 +989,13 @@
         </w:tc>
         <w:tc>
           <w:tcPr>
-            <w:tcW w:w="481" w:type="pct"/>
-            <w:vAlign w:val="center"/>
-          </w:tcPr>
-          <w:p>
-            <w:pPr>
-              <w:jc w:val="center"/>
-              <w:cnfStyle w:val="000000000000" w:firstRow="0" w:lastRow="0" w:firstColumn="0" w:lastColumn="0" w:oddVBand="0" w:evenVBand="0" w:oddHBand="0" w:evenHBand="0" w:firstRowFirstColumn="0" w:firstRowLastColumn="0" w:lastRowFirstColumn="0" w:lastRowLastColumn="0"/>
+            <w:tcW w:w="950" w:type="pct"/>
+            <w:vAlign w:val="center"/>
+          </w:tcPr>
+          <w:p>
+            <w:pPr>
+              <w:jc w:val="center"/>
+              <w:cnfStyle w:val="000000100000" w:firstRow="0" w:lastRow="0" w:firstColumn="0" w:lastColumn="0" w:oddVBand="0" w:evenVBand="0" w:oddHBand="1" w:evenHBand="0" w:firstRowFirstColumn="0" w:firstRowLastColumn="0" w:lastRowFirstColumn="0" w:lastRowLastColumn="0"/>
               <w:rPr>
                 <w:b/>
                 <w:bCs/>
@@ -882,7 +1020,106 @@
         </w:tc>
         <w:tc>
           <w:tcPr>
-            <w:tcW w:w="474" w:type="pct"/>
+            <w:tcW w:w="463" w:type="pct"/>
+            <w:vAlign w:val="center"/>
+          </w:tcPr>
+          <w:p>
+            <w:pPr>
+              <w:jc w:val="center"/>
+              <w:cnfStyle w:val="000000100000" w:firstRow="0" w:lastRow="0" w:firstColumn="0" w:lastColumn="0" w:oddVBand="0" w:evenVBand="0" w:oddHBand="1" w:evenHBand="0" w:firstRowFirstColumn="0" w:firstRowLastColumn="0" w:lastRowFirstColumn="0" w:lastRowLastColumn="0"/>
+              <w:rPr>
+                <w:lang w:val="it-IT"/>
+              </w:rPr>
+            </w:pPr>
+          </w:p>
+        </w:tc>
+      </w:tr>
+      <w:tr>
+        <w:tc>
+          <w:tcPr>
+            <w:cnfStyle w:val="001000000000" w:firstRow="0" w:lastRow="0" w:firstColumn="1" w:lastColumn="0" w:oddVBand="0" w:evenVBand="0" w:oddHBand="0" w:evenHBand="0" w:firstRowFirstColumn="0" w:firstRowLastColumn="0" w:lastRowFirstColumn="0" w:lastRowLastColumn="0"/>
+            <w:tcW w:w="358" w:type="pct"/>
+            <w:vAlign w:val="center"/>
+          </w:tcPr>
+          <w:p>
+            <w:pPr>
+              <w:pStyle w:val="Paragrafoelenco"/>
+              <w:numPr>
+                <w:ilvl w:val="0"/>
+                <w:numId w:val="1"/>
+              </w:numPr>
+              <w:ind w:left="456"/>
+              <w:jc w:val="center"/>
+              <w:rPr>
+                <w:lang w:val="it-IT"/>
+              </w:rPr>
+            </w:pPr>
+          </w:p>
+        </w:tc>
+        <w:tc>
+          <w:tcPr>
+            <w:tcW w:w="3229" w:type="pct"/>
+          </w:tcPr>
+          <w:p>
+            <w:pPr>
+              <w:pStyle w:val="Paragrafoelenco"/>
+              <w:numPr>
+                <w:ilvl w:val="0"/>
+                <w:numId w:val="2"/>
+              </w:numPr>
+              <w:cnfStyle w:val="000000000000" w:firstRow="0" w:lastRow="0" w:firstColumn="0" w:lastColumn="0" w:oddVBand="0" w:evenVBand="0" w:oddHBand="0" w:evenHBand="0" w:firstRowFirstColumn="0" w:firstRowLastColumn="0" w:lastRowFirstColumn="0" w:lastRowLastColumn="0"/>
+              <w:rPr>
+                <w:lang w:val="it-IT"/>
+              </w:rPr>
+            </w:pPr>
+            <w:r>
+              <w:rPr>
+                <w:lang w:val="it-IT"/>
+              </w:rPr>
+              <w:t>e</w:t>
+            </w:r>
+            <w:r>
+              <w:rPr>
+                <w:lang w:val="it-IT"/>
+              </w:rPr>
+              <w:t>liminare altri amministratori</w:t>
+            </w:r>
+          </w:p>
+        </w:tc>
+        <w:tc>
+          <w:tcPr>
+            <w:tcW w:w="950" w:type="pct"/>
+            <w:vAlign w:val="center"/>
+          </w:tcPr>
+          <w:p>
+            <w:pPr>
+              <w:jc w:val="center"/>
+              <w:cnfStyle w:val="000000000000" w:firstRow="0" w:lastRow="0" w:firstColumn="0" w:lastColumn="0" w:oddVBand="0" w:evenVBand="0" w:oddHBand="0" w:evenHBand="0" w:firstRowFirstColumn="0" w:firstRowLastColumn="0" w:lastRowFirstColumn="0" w:lastRowLastColumn="0"/>
+              <w:rPr>
+                <w:b/>
+                <w:bCs/>
+                <w:color w:val="70AD47" w:themeColor="accent6"/>
+                <w:sz w:val="28"/>
+                <w:szCs w:val="28"/>
+                <w:lang w:val="it-IT"/>
+              </w:rPr>
+            </w:pPr>
+            <w:r>
+              <w:rPr>
+                <w:b/>
+                <w:bCs/>
+                <w:color w:val="70AD47" w:themeColor="accent6"/>
+                <w:sz w:val="28"/>
+                <w:szCs w:val="28"/>
+                <w:lang w:val="it-IT"/>
+              </w:rPr>
+              <w:sym w:font="Wingdings 2" w:char="F052"/>
+            </w:r>
+          </w:p>
+        </w:tc>
+        <w:tc>
+          <w:tcPr>
+            <w:tcW w:w="463" w:type="pct"/>
             <w:vAlign w:val="center"/>
           </w:tcPr>
           <w:p>
@@ -903,7 +1140,8 @@
         <w:tc>
           <w:tcPr>
             <w:cnfStyle w:val="001000000000" w:firstRow="0" w:lastRow="0" w:firstColumn="1" w:lastColumn="0" w:oddVBand="0" w:evenVBand="0" w:oddHBand="0" w:evenHBand="0" w:firstRowFirstColumn="0" w:firstRowLastColumn="0" w:lastRowFirstColumn="0" w:lastRowLastColumn="0"/>
-            <w:tcW w:w="538" w:type="pct"/>
+            <w:tcW w:w="358" w:type="pct"/>
+            <w:vAlign w:val="center"/>
           </w:tcPr>
           <w:p>
             <w:pPr>
@@ -913,15 +1151,16 @@
                 <w:numId w:val="1"/>
               </w:numPr>
               <w:ind w:left="456"/>
-              <w:rPr>
-                <w:lang w:val="it-IT"/>
-              </w:rPr>
-            </w:pPr>
-          </w:p>
-        </w:tc>
-        <w:tc>
-          <w:tcPr>
-            <w:tcW w:w="3507" w:type="pct"/>
+              <w:jc w:val="center"/>
+              <w:rPr>
+                <w:lang w:val="it-IT"/>
+              </w:rPr>
+            </w:pPr>
+          </w:p>
+        </w:tc>
+        <w:tc>
+          <w:tcPr>
+            <w:tcW w:w="3229" w:type="pct"/>
           </w:tcPr>
           <w:p>
             <w:pPr>
@@ -939,19 +1178,19 @@
               <w:rPr>
                 <w:lang w:val="it-IT"/>
               </w:rPr>
-              <w:t>e</w:t>
-            </w:r>
-            <w:r>
-              <w:rPr>
-                <w:lang w:val="it-IT"/>
-              </w:rPr>
-              <w:t>liminare altri amministratori</w:t>
-            </w:r>
-          </w:p>
-        </w:tc>
-        <w:tc>
-          <w:tcPr>
-            <w:tcW w:w="481" w:type="pct"/>
+              <w:t xml:space="preserve">creare </w:t>
+            </w:r>
+            <w:r>
+              <w:rPr>
+                <w:lang w:val="it-IT"/>
+              </w:rPr>
+              <w:t>Uploaders</w:t>
+            </w:r>
+          </w:p>
+        </w:tc>
+        <w:tc>
+          <w:tcPr>
+            <w:tcW w:w="950" w:type="pct"/>
             <w:vAlign w:val="center"/>
           </w:tcPr>
           <w:p>
@@ -982,7 +1221,7 @@
         </w:tc>
         <w:tc>
           <w:tcPr>
-            <w:tcW w:w="474" w:type="pct"/>
+            <w:tcW w:w="463" w:type="pct"/>
             <w:vAlign w:val="center"/>
           </w:tcPr>
           <w:p>
@@ -1000,7 +1239,8 @@
         <w:tc>
           <w:tcPr>
             <w:cnfStyle w:val="001000000000" w:firstRow="0" w:lastRow="0" w:firstColumn="1" w:lastColumn="0" w:oddVBand="0" w:evenVBand="0" w:oddHBand="0" w:evenHBand="0" w:firstRowFirstColumn="0" w:firstRowLastColumn="0" w:lastRowFirstColumn="0" w:lastRowLastColumn="0"/>
-            <w:tcW w:w="538" w:type="pct"/>
+            <w:tcW w:w="358" w:type="pct"/>
+            <w:vAlign w:val="center"/>
           </w:tcPr>
           <w:p>
             <w:pPr>
@@ -1010,15 +1250,16 @@
                 <w:numId w:val="1"/>
               </w:numPr>
               <w:ind w:left="456"/>
-              <w:rPr>
-                <w:lang w:val="it-IT"/>
-              </w:rPr>
-            </w:pPr>
-          </w:p>
-        </w:tc>
-        <w:tc>
-          <w:tcPr>
-            <w:tcW w:w="3507" w:type="pct"/>
+              <w:jc w:val="center"/>
+              <w:rPr>
+                <w:lang w:val="it-IT"/>
+              </w:rPr>
+            </w:pPr>
+          </w:p>
+        </w:tc>
+        <w:tc>
+          <w:tcPr>
+            <w:tcW w:w="3229" w:type="pct"/>
           </w:tcPr>
           <w:p>
             <w:pPr>
@@ -1036,7 +1277,7 @@
               <w:rPr>
                 <w:lang w:val="it-IT"/>
               </w:rPr>
-              <w:t xml:space="preserve">creare </w:t>
+              <w:t xml:space="preserve">modificare </w:t>
             </w:r>
             <w:r>
               <w:rPr>
@@ -1044,11 +1285,17 @@
               </w:rPr>
               <w:t>Uploaders</w:t>
             </w:r>
-          </w:p>
-        </w:tc>
-        <w:tc>
-          <w:tcPr>
-            <w:tcW w:w="481" w:type="pct"/>
+            <w:r>
+              <w:rPr>
+                <w:lang w:val="it-IT"/>
+              </w:rPr>
+              <w:t xml:space="preserve"> (incluso il logo)</w:t>
+            </w:r>
+          </w:p>
+        </w:tc>
+        <w:tc>
+          <w:tcPr>
+            <w:tcW w:w="950" w:type="pct"/>
             <w:vAlign w:val="center"/>
           </w:tcPr>
           <w:p>
@@ -1079,7 +1326,7 @@
         </w:tc>
         <w:tc>
           <w:tcPr>
-            <w:tcW w:w="474" w:type="pct"/>
+            <w:tcW w:w="463" w:type="pct"/>
             <w:vAlign w:val="center"/>
           </w:tcPr>
           <w:p>
@@ -1100,7 +1347,8 @@
         <w:tc>
           <w:tcPr>
             <w:cnfStyle w:val="001000000000" w:firstRow="0" w:lastRow="0" w:firstColumn="1" w:lastColumn="0" w:oddVBand="0" w:evenVBand="0" w:oddHBand="0" w:evenHBand="0" w:firstRowFirstColumn="0" w:firstRowLastColumn="0" w:lastRowFirstColumn="0" w:lastRowLastColumn="0"/>
-            <w:tcW w:w="538" w:type="pct"/>
+            <w:tcW w:w="358" w:type="pct"/>
+            <w:vAlign w:val="center"/>
           </w:tcPr>
           <w:p>
             <w:pPr>
@@ -1110,15 +1358,16 @@
                 <w:numId w:val="1"/>
               </w:numPr>
               <w:ind w:left="456"/>
-              <w:rPr>
-                <w:lang w:val="it-IT"/>
-              </w:rPr>
-            </w:pPr>
-          </w:p>
-        </w:tc>
-        <w:tc>
-          <w:tcPr>
-            <w:tcW w:w="3507" w:type="pct"/>
+              <w:jc w:val="center"/>
+              <w:rPr>
+                <w:lang w:val="it-IT"/>
+              </w:rPr>
+            </w:pPr>
+          </w:p>
+        </w:tc>
+        <w:tc>
+          <w:tcPr>
+            <w:tcW w:w="3229" w:type="pct"/>
           </w:tcPr>
           <w:p>
             <w:pPr>
@@ -1136,7 +1385,7 @@
               <w:rPr>
                 <w:lang w:val="it-IT"/>
               </w:rPr>
-              <w:t xml:space="preserve">modificare </w:t>
+              <w:t xml:space="preserve">eliminare </w:t>
             </w:r>
             <w:r>
               <w:rPr>
@@ -1144,17 +1393,11 @@
               </w:rPr>
               <w:t>Uploaders</w:t>
             </w:r>
-            <w:r>
-              <w:rPr>
-                <w:lang w:val="it-IT"/>
-              </w:rPr>
-              <w:t xml:space="preserve"> (incluso il logo)</w:t>
-            </w:r>
-          </w:p>
-        </w:tc>
-        <w:tc>
-          <w:tcPr>
-            <w:tcW w:w="481" w:type="pct"/>
+          </w:p>
+        </w:tc>
+        <w:tc>
+          <w:tcPr>
+            <w:tcW w:w="950" w:type="pct"/>
             <w:vAlign w:val="center"/>
           </w:tcPr>
           <w:p>
@@ -1185,7 +1428,7 @@
         </w:tc>
         <w:tc>
           <w:tcPr>
-            <w:tcW w:w="474" w:type="pct"/>
+            <w:tcW w:w="463" w:type="pct"/>
             <w:vAlign w:val="center"/>
           </w:tcPr>
           <w:p>
@@ -1203,7 +1446,8 @@
         <w:tc>
           <w:tcPr>
             <w:cnfStyle w:val="001000000000" w:firstRow="0" w:lastRow="0" w:firstColumn="1" w:lastColumn="0" w:oddVBand="0" w:evenVBand="0" w:oddHBand="0" w:evenHBand="0" w:firstRowFirstColumn="0" w:firstRowLastColumn="0" w:lastRowFirstColumn="0" w:lastRowLastColumn="0"/>
-            <w:tcW w:w="538" w:type="pct"/>
+            <w:tcW w:w="358" w:type="pct"/>
+            <w:vAlign w:val="center"/>
           </w:tcPr>
           <w:p>
             <w:pPr>
@@ -1213,15 +1457,16 @@
                 <w:numId w:val="1"/>
               </w:numPr>
               <w:ind w:left="456"/>
-              <w:rPr>
-                <w:lang w:val="it-IT"/>
-              </w:rPr>
-            </w:pPr>
-          </w:p>
-        </w:tc>
-        <w:tc>
-          <w:tcPr>
-            <w:tcW w:w="3507" w:type="pct"/>
+              <w:jc w:val="center"/>
+              <w:rPr>
+                <w:lang w:val="it-IT"/>
+              </w:rPr>
+            </w:pPr>
+          </w:p>
+        </w:tc>
+        <w:tc>
+          <w:tcPr>
+            <w:tcW w:w="3229" w:type="pct"/>
           </w:tcPr>
           <w:p>
             <w:pPr>
@@ -1239,19 +1484,13 @@
               <w:rPr>
                 <w:lang w:val="it-IT"/>
               </w:rPr>
-              <w:t xml:space="preserve">eliminare </w:t>
-            </w:r>
-            <w:r>
-              <w:rPr>
-                <w:lang w:val="it-IT"/>
-              </w:rPr>
-              <w:t>Uploaders</w:t>
-            </w:r>
-          </w:p>
-        </w:tc>
-        <w:tc>
-          <w:tcPr>
-            <w:tcW w:w="481" w:type="pct"/>
+              <w:t>visualizzare un resoconto in cui per ogni Uploader sia elencato il numero di documenti caricati ed il numero di consumers diversi cui tali documenti afferiscono</w:t>
+            </w:r>
+          </w:p>
+        </w:tc>
+        <w:tc>
+          <w:tcPr>
+            <w:tcW w:w="950" w:type="pct"/>
             <w:vAlign w:val="center"/>
           </w:tcPr>
           <w:p>
@@ -1282,7 +1521,7 @@
         </w:tc>
         <w:tc>
           <w:tcPr>
-            <w:tcW w:w="474" w:type="pct"/>
+            <w:tcW w:w="463" w:type="pct"/>
             <w:vAlign w:val="center"/>
           </w:tcPr>
           <w:p>
@@ -1303,7 +1542,8 @@
         <w:tc>
           <w:tcPr>
             <w:cnfStyle w:val="001000000000" w:firstRow="0" w:lastRow="0" w:firstColumn="1" w:lastColumn="0" w:oddVBand="0" w:evenVBand="0" w:oddHBand="0" w:evenHBand="0" w:firstRowFirstColumn="0" w:firstRowLastColumn="0" w:lastRowFirstColumn="0" w:lastRowLastColumn="0"/>
-            <w:tcW w:w="538" w:type="pct"/>
+            <w:tcW w:w="358" w:type="pct"/>
+            <w:vAlign w:val="center"/>
           </w:tcPr>
           <w:p>
             <w:pPr>
@@ -1313,15 +1553,16 @@
                 <w:numId w:val="1"/>
               </w:numPr>
               <w:ind w:left="456"/>
-              <w:rPr>
-                <w:lang w:val="it-IT"/>
-              </w:rPr>
-            </w:pPr>
-          </w:p>
-        </w:tc>
-        <w:tc>
-          <w:tcPr>
-            <w:tcW w:w="3507" w:type="pct"/>
+              <w:jc w:val="center"/>
+              <w:rPr>
+                <w:lang w:val="it-IT"/>
+              </w:rPr>
+            </w:pPr>
+          </w:p>
+        </w:tc>
+        <w:tc>
+          <w:tcPr>
+            <w:tcW w:w="3229" w:type="pct"/>
           </w:tcPr>
           <w:p>
             <w:pPr>
@@ -1339,13 +1580,13 @@
               <w:rPr>
                 <w:lang w:val="it-IT"/>
               </w:rPr>
-              <w:t>visualizzare un resoconto in cui per ogni Uploader sia elencato il numero di documenti caricati ed il numero di consumers diversi cui tali documenti afferiscono</w:t>
-            </w:r>
-          </w:p>
-        </w:tc>
-        <w:tc>
-          <w:tcPr>
-            <w:tcW w:w="481" w:type="pct"/>
+              <w:t>Il resoconto di un Uploader mostrerà di default i dati del mese precedente, ma il periodo di analisi potrà essere modificato usando due campi data (da…a).</w:t>
+            </w:r>
+          </w:p>
+        </w:tc>
+        <w:tc>
+          <w:tcPr>
+            <w:tcW w:w="950" w:type="pct"/>
             <w:vAlign w:val="center"/>
           </w:tcPr>
           <w:p>
@@ -1376,7 +1617,7 @@
         </w:tc>
         <w:tc>
           <w:tcPr>
-            <w:tcW w:w="474" w:type="pct"/>
+            <w:tcW w:w="463" w:type="pct"/>
             <w:vAlign w:val="center"/>
           </w:tcPr>
           <w:p>
@@ -1394,90 +1635,102 @@
         <w:tc>
           <w:tcPr>
             <w:cnfStyle w:val="001000000000" w:firstRow="0" w:lastRow="0" w:firstColumn="1" w:lastColumn="0" w:oddVBand="0" w:evenVBand="0" w:oddHBand="0" w:evenHBand="0" w:firstRowFirstColumn="0" w:firstRowLastColumn="0" w:lastRowFirstColumn="0" w:lastRowLastColumn="0"/>
-            <w:tcW w:w="538" w:type="pct"/>
-          </w:tcPr>
-          <w:p>
-            <w:pPr>
-              <w:pStyle w:val="Paragrafoelenco"/>
-              <w:numPr>
-                <w:ilvl w:val="0"/>
-                <w:numId w:val="1"/>
-              </w:numPr>
+            <w:tcW w:w="358" w:type="pct"/>
+            <w:vAlign w:val="center"/>
+          </w:tcPr>
+          <w:p>
+            <w:pPr>
+              <w:pStyle w:val="Paragrafoelenco"/>
               <w:ind w:left="456"/>
-              <w:rPr>
-                <w:lang w:val="it-IT"/>
-              </w:rPr>
-            </w:pPr>
-          </w:p>
-        </w:tc>
-        <w:tc>
-          <w:tcPr>
-            <w:tcW w:w="3507" w:type="pct"/>
-          </w:tcPr>
-          <w:p>
-            <w:pPr>
-              <w:pStyle w:val="Paragrafoelenco"/>
-              <w:numPr>
-                <w:ilvl w:val="0"/>
-                <w:numId w:val="2"/>
-              </w:numPr>
-              <w:cnfStyle w:val="000000000000" w:firstRow="0" w:lastRow="0" w:firstColumn="0" w:lastColumn="0" w:oddVBand="0" w:evenVBand="0" w:oddHBand="0" w:evenHBand="0" w:firstRowFirstColumn="0" w:firstRowLastColumn="0" w:lastRowFirstColumn="0" w:lastRowLastColumn="0"/>
-              <w:rPr>
-                <w:lang w:val="it-IT"/>
-              </w:rPr>
-            </w:pPr>
-            <w:r>
-              <w:rPr>
-                <w:lang w:val="it-IT"/>
-              </w:rPr>
-              <w:t>Il resoconto di un Uploader mostrerà di default i dati del mese precedente, ma il periodo di analisi potrà essere modificato usando due campi data (da…a).</w:t>
-            </w:r>
-          </w:p>
-        </w:tc>
-        <w:tc>
-          <w:tcPr>
-            <w:tcW w:w="481" w:type="pct"/>
-            <w:vAlign w:val="center"/>
-          </w:tcPr>
-          <w:p>
-            <w:pPr>
-              <w:jc w:val="center"/>
-              <w:cnfStyle w:val="000000000000" w:firstRow="0" w:lastRow="0" w:firstColumn="0" w:lastColumn="0" w:oddVBand="0" w:evenVBand="0" w:oddHBand="0" w:evenHBand="0" w:firstRowFirstColumn="0" w:firstRowLastColumn="0" w:lastRowFirstColumn="0" w:lastRowLastColumn="0"/>
-              <w:rPr>
-                <w:b/>
-                <w:bCs/>
-                <w:color w:val="70AD47" w:themeColor="accent6"/>
-                <w:sz w:val="28"/>
-                <w:szCs w:val="28"/>
-                <w:lang w:val="it-IT"/>
-              </w:rPr>
-            </w:pPr>
-            <w:r>
-              <w:rPr>
-                <w:b/>
-                <w:bCs/>
-                <w:color w:val="70AD47" w:themeColor="accent6"/>
-                <w:sz w:val="28"/>
-                <w:szCs w:val="28"/>
-                <w:lang w:val="it-IT"/>
-              </w:rPr>
-              <w:sym w:font="Wingdings 2" w:char="F052"/>
-            </w:r>
-          </w:p>
-        </w:tc>
-        <w:tc>
-          <w:tcPr>
-            <w:tcW w:w="474" w:type="pct"/>
-            <w:vAlign w:val="center"/>
-          </w:tcPr>
-          <w:p>
-            <w:pPr>
-              <w:jc w:val="center"/>
-              <w:cnfStyle w:val="000000000000" w:firstRow="0" w:lastRow="0" w:firstColumn="0" w:lastColumn="0" w:oddVBand="0" w:evenVBand="0" w:oddHBand="0" w:evenHBand="0" w:firstRowFirstColumn="0" w:firstRowLastColumn="0" w:lastRowFirstColumn="0" w:lastRowLastColumn="0"/>
-              <w:rPr>
-                <w:lang w:val="it-IT"/>
-              </w:rPr>
-            </w:pPr>
+              <w:jc w:val="center"/>
+              <w:rPr>
+                <w:lang w:val="it-IT"/>
+              </w:rPr>
+            </w:pPr>
+          </w:p>
+        </w:tc>
+        <w:tc>
+          <w:tcPr>
+            <w:tcW w:w="3229" w:type="pct"/>
+          </w:tcPr>
+          <w:p>
+            <w:pPr>
+              <w:spacing w:before="240"/>
+              <w:cnfStyle w:val="000000000000" w:firstRow="0" w:lastRow="0" w:firstColumn="0" w:lastColumn="0" w:oddVBand="0" w:evenVBand="0" w:oddHBand="0" w:evenHBand="0" w:firstRowFirstColumn="0" w:firstRowLastColumn="0" w:lastRowFirstColumn="0" w:lastRowLastColumn="0"/>
+              <w:rPr>
+                <w:lang w:val="it-IT"/>
+              </w:rPr>
+            </w:pPr>
+            <w:r>
+              <w:rPr>
+                <w:lang w:val="it-IT"/>
+              </w:rPr>
+              <w:t xml:space="preserve">Ogni </w:t>
+            </w:r>
+            <w:r>
+              <w:rPr>
+                <w:lang w:val="it-IT"/>
+              </w:rPr>
+              <w:t>Uploader</w:t>
+            </w:r>
+            <w:r>
+              <w:rPr>
+                <w:lang w:val="it-IT"/>
+              </w:rPr>
+              <w:t xml:space="preserve"> potrà</w:t>
+            </w:r>
+          </w:p>
+        </w:tc>
+        <w:tc>
+          <w:tcPr>
+            <w:tcW w:w="950" w:type="pct"/>
+            <w:vAlign w:val="center"/>
+          </w:tcPr>
+          <w:p>
+            <w:pPr>
+              <w:jc w:val="center"/>
+              <w:cnfStyle w:val="000000000000" w:firstRow="0" w:lastRow="0" w:firstColumn="0" w:lastColumn="0" w:oddVBand="0" w:evenVBand="0" w:oddHBand="0" w:evenHBand="0" w:firstRowFirstColumn="0" w:firstRowLastColumn="0" w:lastRowFirstColumn="0" w:lastRowLastColumn="0"/>
+              <w:rPr>
+                <w:b/>
+                <w:bCs/>
+                <w:color w:val="70AD47" w:themeColor="accent6"/>
+                <w:sz w:val="28"/>
+                <w:szCs w:val="28"/>
+                <w:lang w:val="it-IT"/>
+              </w:rPr>
+            </w:pPr>
+            <w:r>
+              <w:rPr>
+                <w:b/>
+                <w:bCs/>
+                <w:color w:val="70AD47" w:themeColor="accent6"/>
+                <w:sz w:val="28"/>
+                <w:szCs w:val="28"/>
+                <w:lang w:val="it-IT"/>
+              </w:rPr>
+              <w:t>-</w:t>
+            </w:r>
+          </w:p>
+        </w:tc>
+        <w:tc>
+          <w:tcPr>
+            <w:tcW w:w="463" w:type="pct"/>
+            <w:vAlign w:val="center"/>
+          </w:tcPr>
+          <w:p>
+            <w:pPr>
+              <w:jc w:val="center"/>
+              <w:cnfStyle w:val="000000000000" w:firstRow="0" w:lastRow="0" w:firstColumn="0" w:lastColumn="0" w:oddVBand="0" w:evenVBand="0" w:oddHBand="0" w:evenHBand="0" w:firstRowFirstColumn="0" w:firstRowLastColumn="0" w:lastRowFirstColumn="0" w:lastRowLastColumn="0"/>
+              <w:rPr>
+                <w:lang w:val="it-IT"/>
+              </w:rPr>
+            </w:pPr>
+            <w:r>
+              <w:rPr>
+                <w:lang w:val="it-IT"/>
+              </w:rPr>
+              <w:t>-</w:t>
+            </w:r>
           </w:p>
         </w:tc>
       </w:tr>
@@ -1488,73 +1741,82 @@
         <w:tc>
           <w:tcPr>
             <w:cnfStyle w:val="001000000000" w:firstRow="0" w:lastRow="0" w:firstColumn="1" w:lastColumn="0" w:oddVBand="0" w:evenVBand="0" w:oddHBand="0" w:evenHBand="0" w:firstRowFirstColumn="0" w:firstRowLastColumn="0" w:lastRowFirstColumn="0" w:lastRowLastColumn="0"/>
-            <w:tcW w:w="538" w:type="pct"/>
-          </w:tcPr>
-          <w:p>
-            <w:pPr>
-              <w:pStyle w:val="Paragrafoelenco"/>
+            <w:tcW w:w="358" w:type="pct"/>
+            <w:vAlign w:val="center"/>
+          </w:tcPr>
+          <w:p>
+            <w:pPr>
+              <w:pStyle w:val="Paragrafoelenco"/>
+              <w:numPr>
+                <w:ilvl w:val="0"/>
+                <w:numId w:val="1"/>
+              </w:numPr>
               <w:ind w:left="456"/>
-              <w:rPr>
-                <w:lang w:val="it-IT"/>
-              </w:rPr>
-            </w:pPr>
-          </w:p>
-        </w:tc>
-        <w:tc>
-          <w:tcPr>
-            <w:tcW w:w="3507" w:type="pct"/>
-          </w:tcPr>
-          <w:p>
-            <w:pPr>
-              <w:spacing w:before="240"/>
-              <w:cnfStyle w:val="000000100000" w:firstRow="0" w:lastRow="0" w:firstColumn="0" w:lastColumn="0" w:oddVBand="0" w:evenVBand="0" w:oddHBand="1" w:evenHBand="0" w:firstRowFirstColumn="0" w:firstRowLastColumn="0" w:lastRowFirstColumn="0" w:lastRowLastColumn="0"/>
-              <w:rPr>
-                <w:lang w:val="it-IT"/>
-              </w:rPr>
-            </w:pPr>
-            <w:r>
-              <w:rPr>
-                <w:lang w:val="it-IT"/>
-              </w:rPr>
-              <w:t xml:space="preserve">Ogni </w:t>
-            </w:r>
-            <w:r>
-              <w:rPr>
-                <w:lang w:val="it-IT"/>
-              </w:rPr>
-              <w:t>Uploader</w:t>
-            </w:r>
-            <w:r>
-              <w:rPr>
-                <w:lang w:val="it-IT"/>
-              </w:rPr>
-              <w:t xml:space="preserve"> potrà</w:t>
-            </w:r>
-          </w:p>
-        </w:tc>
-        <w:tc>
-          <w:tcPr>
-            <w:tcW w:w="481" w:type="pct"/>
-            <w:vAlign w:val="center"/>
-          </w:tcPr>
-          <w:p>
-            <w:pPr>
-              <w:jc w:val="center"/>
-              <w:cnfStyle w:val="000000100000" w:firstRow="0" w:lastRow="0" w:firstColumn="0" w:lastColumn="0" w:oddVBand="0" w:evenVBand="0" w:oddHBand="1" w:evenHBand="0" w:firstRowFirstColumn="0" w:firstRowLastColumn="0" w:lastRowFirstColumn="0" w:lastRowLastColumn="0"/>
-              <w:rPr>
-                <w:b/>
-                <w:bCs/>
-                <w:color w:val="70AD47" w:themeColor="accent6"/>
-                <w:sz w:val="28"/>
-                <w:szCs w:val="28"/>
-                <w:lang w:val="it-IT"/>
-              </w:rPr>
-            </w:pPr>
-          </w:p>
-        </w:tc>
-        <w:tc>
-          <w:tcPr>
-            <w:tcW w:w="474" w:type="pct"/>
+              <w:jc w:val="center"/>
+              <w:rPr>
+                <w:lang w:val="it-IT"/>
+              </w:rPr>
+            </w:pPr>
+          </w:p>
+        </w:tc>
+        <w:tc>
+          <w:tcPr>
+            <w:tcW w:w="3229" w:type="pct"/>
+          </w:tcPr>
+          <w:p>
+            <w:pPr>
+              <w:pStyle w:val="Paragrafoelenco"/>
+              <w:numPr>
+                <w:ilvl w:val="0"/>
+                <w:numId w:val="2"/>
+              </w:numPr>
+              <w:cnfStyle w:val="000000100000" w:firstRow="0" w:lastRow="0" w:firstColumn="0" w:lastColumn="0" w:oddVBand="0" w:evenVBand="0" w:oddHBand="1" w:evenHBand="0" w:firstRowFirstColumn="0" w:firstRowLastColumn="0" w:lastRowFirstColumn="0" w:lastRowLastColumn="0"/>
+              <w:rPr>
+                <w:lang w:val="it-IT"/>
+              </w:rPr>
+            </w:pPr>
+            <w:r>
+              <w:rPr>
+                <w:lang w:val="it-IT"/>
+              </w:rPr>
+              <w:t>modificare la propria password</w:t>
+            </w:r>
+          </w:p>
+        </w:tc>
+        <w:tc>
+          <w:tcPr>
+            <w:tcW w:w="950" w:type="pct"/>
+            <w:vAlign w:val="center"/>
+          </w:tcPr>
+          <w:p>
+            <w:pPr>
+              <w:jc w:val="center"/>
+              <w:cnfStyle w:val="000000100000" w:firstRow="0" w:lastRow="0" w:firstColumn="0" w:lastColumn="0" w:oddVBand="0" w:evenVBand="0" w:oddHBand="1" w:evenHBand="0" w:firstRowFirstColumn="0" w:firstRowLastColumn="0" w:lastRowFirstColumn="0" w:lastRowLastColumn="0"/>
+              <w:rPr>
+                <w:b/>
+                <w:bCs/>
+                <w:color w:val="70AD47" w:themeColor="accent6"/>
+                <w:sz w:val="28"/>
+                <w:szCs w:val="28"/>
+                <w:lang w:val="it-IT"/>
+              </w:rPr>
+            </w:pPr>
+            <w:r>
+              <w:rPr>
+                <w:b/>
+                <w:bCs/>
+                <w:color w:val="70AD47" w:themeColor="accent6"/>
+                <w:sz w:val="28"/>
+                <w:szCs w:val="28"/>
+                <w:lang w:val="it-IT"/>
+              </w:rPr>
+              <w:sym w:font="Wingdings 2" w:char="F052"/>
+            </w:r>
+          </w:p>
+        </w:tc>
+        <w:tc>
+          <w:tcPr>
+            <w:tcW w:w="463" w:type="pct"/>
             <w:vAlign w:val="center"/>
           </w:tcPr>
           <w:p>
@@ -1572,7 +1834,8 @@
         <w:tc>
           <w:tcPr>
             <w:cnfStyle w:val="001000000000" w:firstRow="0" w:lastRow="0" w:firstColumn="1" w:lastColumn="0" w:oddVBand="0" w:evenVBand="0" w:oddHBand="0" w:evenHBand="0" w:firstRowFirstColumn="0" w:firstRowLastColumn="0" w:lastRowFirstColumn="0" w:lastRowLastColumn="0"/>
-            <w:tcW w:w="538" w:type="pct"/>
+            <w:tcW w:w="358" w:type="pct"/>
+            <w:vAlign w:val="center"/>
           </w:tcPr>
           <w:p>
             <w:pPr>
@@ -1582,15 +1845,16 @@
                 <w:numId w:val="1"/>
               </w:numPr>
               <w:ind w:left="456"/>
-              <w:rPr>
-                <w:lang w:val="it-IT"/>
-              </w:rPr>
-            </w:pPr>
-          </w:p>
-        </w:tc>
-        <w:tc>
-          <w:tcPr>
-            <w:tcW w:w="3507" w:type="pct"/>
+              <w:jc w:val="center"/>
+              <w:rPr>
+                <w:lang w:val="it-IT"/>
+              </w:rPr>
+            </w:pPr>
+          </w:p>
+        </w:tc>
+        <w:tc>
+          <w:tcPr>
+            <w:tcW w:w="3229" w:type="pct"/>
           </w:tcPr>
           <w:p>
             <w:pPr>
@@ -1608,13 +1872,13 @@
               <w:rPr>
                 <w:lang w:val="it-IT"/>
               </w:rPr>
-              <w:t>modificare la propria password</w:t>
-            </w:r>
-          </w:p>
-        </w:tc>
-        <w:tc>
-          <w:tcPr>
-            <w:tcW w:w="481" w:type="pct"/>
+              <w:t>modificare le proprie informazioni eccetto lo username</w:t>
+            </w:r>
+          </w:p>
+        </w:tc>
+        <w:tc>
+          <w:tcPr>
+            <w:tcW w:w="950" w:type="pct"/>
             <w:vAlign w:val="center"/>
           </w:tcPr>
           <w:p>
@@ -1645,7 +1909,7 @@
         </w:tc>
         <w:tc>
           <w:tcPr>
-            <w:tcW w:w="474" w:type="pct"/>
+            <w:tcW w:w="463" w:type="pct"/>
             <w:vAlign w:val="center"/>
           </w:tcPr>
           <w:p>
@@ -1666,7 +1930,8 @@
         <w:tc>
           <w:tcPr>
             <w:cnfStyle w:val="001000000000" w:firstRow="0" w:lastRow="0" w:firstColumn="1" w:lastColumn="0" w:oddVBand="0" w:evenVBand="0" w:oddHBand="0" w:evenHBand="0" w:firstRowFirstColumn="0" w:firstRowLastColumn="0" w:lastRowFirstColumn="0" w:lastRowLastColumn="0"/>
-            <w:tcW w:w="538" w:type="pct"/>
+            <w:tcW w:w="358" w:type="pct"/>
+            <w:vAlign w:val="center"/>
           </w:tcPr>
           <w:p>
             <w:pPr>
@@ -1676,15 +1941,16 @@
                 <w:numId w:val="1"/>
               </w:numPr>
               <w:ind w:left="456"/>
-              <w:rPr>
-                <w:lang w:val="it-IT"/>
-              </w:rPr>
-            </w:pPr>
-          </w:p>
-        </w:tc>
-        <w:tc>
-          <w:tcPr>
-            <w:tcW w:w="3507" w:type="pct"/>
+              <w:jc w:val="center"/>
+              <w:rPr>
+                <w:lang w:val="it-IT"/>
+              </w:rPr>
+            </w:pPr>
+          </w:p>
+        </w:tc>
+        <w:tc>
+          <w:tcPr>
+            <w:tcW w:w="3229" w:type="pct"/>
           </w:tcPr>
           <w:p>
             <w:pPr>
@@ -1702,13 +1968,19 @@
               <w:rPr>
                 <w:lang w:val="it-IT"/>
               </w:rPr>
-              <w:t>modificare le proprie informazioni eccetto lo username</w:t>
-            </w:r>
-          </w:p>
-        </w:tc>
-        <w:tc>
-          <w:tcPr>
-            <w:tcW w:w="481" w:type="pct"/>
+              <w:t xml:space="preserve">creare </w:t>
+            </w:r>
+            <w:r>
+              <w:rPr>
+                <w:lang w:val="it-IT"/>
+              </w:rPr>
+              <w:t>Consumers</w:t>
+            </w:r>
+          </w:p>
+        </w:tc>
+        <w:tc>
+          <w:tcPr>
+            <w:tcW w:w="950" w:type="pct"/>
             <w:vAlign w:val="center"/>
           </w:tcPr>
           <w:p>
@@ -1739,7 +2011,7 @@
         </w:tc>
         <w:tc>
           <w:tcPr>
-            <w:tcW w:w="474" w:type="pct"/>
+            <w:tcW w:w="463" w:type="pct"/>
             <w:vAlign w:val="center"/>
           </w:tcPr>
           <w:p>
@@ -1757,7 +2029,8 @@
         <w:tc>
           <w:tcPr>
             <w:cnfStyle w:val="001000000000" w:firstRow="0" w:lastRow="0" w:firstColumn="1" w:lastColumn="0" w:oddVBand="0" w:evenVBand="0" w:oddHBand="0" w:evenHBand="0" w:firstRowFirstColumn="0" w:firstRowLastColumn="0" w:lastRowFirstColumn="0" w:lastRowLastColumn="0"/>
-            <w:tcW w:w="538" w:type="pct"/>
+            <w:tcW w:w="358" w:type="pct"/>
+            <w:vAlign w:val="center"/>
           </w:tcPr>
           <w:p>
             <w:pPr>
@@ -1767,15 +2040,16 @@
                 <w:numId w:val="1"/>
               </w:numPr>
               <w:ind w:left="456"/>
-              <w:rPr>
-                <w:lang w:val="it-IT"/>
-              </w:rPr>
-            </w:pPr>
-          </w:p>
-        </w:tc>
-        <w:tc>
-          <w:tcPr>
-            <w:tcW w:w="3507" w:type="pct"/>
+              <w:jc w:val="center"/>
+              <w:rPr>
+                <w:lang w:val="it-IT"/>
+              </w:rPr>
+            </w:pPr>
+          </w:p>
+        </w:tc>
+        <w:tc>
+          <w:tcPr>
+            <w:tcW w:w="3229" w:type="pct"/>
           </w:tcPr>
           <w:p>
             <w:pPr>
@@ -1793,19 +2067,13 @@
               <w:rPr>
                 <w:lang w:val="it-IT"/>
               </w:rPr>
-              <w:t xml:space="preserve">creare </w:t>
-            </w:r>
-            <w:r>
-              <w:rPr>
-                <w:lang w:val="it-IT"/>
-              </w:rPr>
-              <w:t>Consumers</w:t>
-            </w:r>
-          </w:p>
-        </w:tc>
-        <w:tc>
-          <w:tcPr>
-            <w:tcW w:w="481" w:type="pct"/>
+              <w:t>modificare Consumers</w:t>
+            </w:r>
+          </w:p>
+        </w:tc>
+        <w:tc>
+          <w:tcPr>
+            <w:tcW w:w="950" w:type="pct"/>
             <w:vAlign w:val="center"/>
           </w:tcPr>
           <w:p>
@@ -1836,7 +2104,7 @@
         </w:tc>
         <w:tc>
           <w:tcPr>
-            <w:tcW w:w="474" w:type="pct"/>
+            <w:tcW w:w="463" w:type="pct"/>
             <w:vAlign w:val="center"/>
           </w:tcPr>
           <w:p>
@@ -1857,7 +2125,8 @@
         <w:tc>
           <w:tcPr>
             <w:cnfStyle w:val="001000000000" w:firstRow="0" w:lastRow="0" w:firstColumn="1" w:lastColumn="0" w:oddVBand="0" w:evenVBand="0" w:oddHBand="0" w:evenHBand="0" w:firstRowFirstColumn="0" w:firstRowLastColumn="0" w:lastRowFirstColumn="0" w:lastRowLastColumn="0"/>
-            <w:tcW w:w="538" w:type="pct"/>
+            <w:tcW w:w="358" w:type="pct"/>
+            <w:vAlign w:val="center"/>
           </w:tcPr>
           <w:p>
             <w:pPr>
@@ -1867,15 +2136,16 @@
                 <w:numId w:val="1"/>
               </w:numPr>
               <w:ind w:left="456"/>
-              <w:rPr>
-                <w:lang w:val="it-IT"/>
-              </w:rPr>
-            </w:pPr>
-          </w:p>
-        </w:tc>
-        <w:tc>
-          <w:tcPr>
-            <w:tcW w:w="3507" w:type="pct"/>
+              <w:jc w:val="center"/>
+              <w:rPr>
+                <w:lang w:val="it-IT"/>
+              </w:rPr>
+            </w:pPr>
+          </w:p>
+        </w:tc>
+        <w:tc>
+          <w:tcPr>
+            <w:tcW w:w="3229" w:type="pct"/>
           </w:tcPr>
           <w:p>
             <w:pPr>
@@ -1893,19 +2163,13 @@
               <w:rPr>
                 <w:lang w:val="it-IT"/>
               </w:rPr>
-              <w:t>modificare</w:t>
-            </w:r>
-            <w:r>
-              <w:rPr>
-                <w:lang w:val="it-IT"/>
-              </w:rPr>
-              <w:t xml:space="preserve"> Consumers</w:t>
-            </w:r>
-          </w:p>
-        </w:tc>
-        <w:tc>
-          <w:tcPr>
-            <w:tcW w:w="481" w:type="pct"/>
+              <w:t>eliminare Consumers</w:t>
+            </w:r>
+          </w:p>
+        </w:tc>
+        <w:tc>
+          <w:tcPr>
+            <w:tcW w:w="950" w:type="pct"/>
             <w:vAlign w:val="center"/>
           </w:tcPr>
           <w:p>
@@ -1936,7 +2200,7 @@
         </w:tc>
         <w:tc>
           <w:tcPr>
-            <w:tcW w:w="474" w:type="pct"/>
+            <w:tcW w:w="463" w:type="pct"/>
             <w:vAlign w:val="center"/>
           </w:tcPr>
           <w:p>
@@ -1954,7 +2218,8 @@
         <w:tc>
           <w:tcPr>
             <w:cnfStyle w:val="001000000000" w:firstRow="0" w:lastRow="0" w:firstColumn="1" w:lastColumn="0" w:oddVBand="0" w:evenVBand="0" w:oddHBand="0" w:evenHBand="0" w:firstRowFirstColumn="0" w:firstRowLastColumn="0" w:lastRowFirstColumn="0" w:lastRowLastColumn="0"/>
-            <w:tcW w:w="538" w:type="pct"/>
+            <w:tcW w:w="358" w:type="pct"/>
+            <w:vAlign w:val="center"/>
           </w:tcPr>
           <w:p>
             <w:pPr>
@@ -1964,15 +2229,16 @@
                 <w:numId w:val="1"/>
               </w:numPr>
               <w:ind w:left="456"/>
-              <w:rPr>
-                <w:lang w:val="it-IT"/>
-              </w:rPr>
-            </w:pPr>
-          </w:p>
-        </w:tc>
-        <w:tc>
-          <w:tcPr>
-            <w:tcW w:w="3507" w:type="pct"/>
+              <w:jc w:val="center"/>
+              <w:rPr>
+                <w:lang w:val="it-IT"/>
+              </w:rPr>
+            </w:pPr>
+          </w:p>
+        </w:tc>
+        <w:tc>
+          <w:tcPr>
+            <w:tcW w:w="3229" w:type="pct"/>
           </w:tcPr>
           <w:p>
             <w:pPr>
@@ -1990,19 +2256,13 @@
               <w:rPr>
                 <w:lang w:val="it-IT"/>
               </w:rPr>
-              <w:t>eliminare</w:t>
-            </w:r>
-            <w:r>
-              <w:rPr>
-                <w:lang w:val="it-IT"/>
-              </w:rPr>
-              <w:t xml:space="preserve"> Consumers</w:t>
-            </w:r>
-          </w:p>
-        </w:tc>
-        <w:tc>
-          <w:tcPr>
-            <w:tcW w:w="481" w:type="pct"/>
+              <w:t>caricare files per un Consumer</w:t>
+            </w:r>
+          </w:p>
+        </w:tc>
+        <w:tc>
+          <w:tcPr>
+            <w:tcW w:w="950" w:type="pct"/>
             <w:vAlign w:val="center"/>
           </w:tcPr>
           <w:p>
@@ -2033,7 +2293,7 @@
         </w:tc>
         <w:tc>
           <w:tcPr>
-            <w:tcW w:w="474" w:type="pct"/>
+            <w:tcW w:w="463" w:type="pct"/>
             <w:vAlign w:val="center"/>
           </w:tcPr>
           <w:p>
@@ -2054,7 +2314,8 @@
         <w:tc>
           <w:tcPr>
             <w:cnfStyle w:val="001000000000" w:firstRow="0" w:lastRow="0" w:firstColumn="1" w:lastColumn="0" w:oddVBand="0" w:evenVBand="0" w:oddHBand="0" w:evenHBand="0" w:firstRowFirstColumn="0" w:firstRowLastColumn="0" w:lastRowFirstColumn="0" w:lastRowLastColumn="0"/>
-            <w:tcW w:w="538" w:type="pct"/>
+            <w:tcW w:w="358" w:type="pct"/>
+            <w:vAlign w:val="center"/>
           </w:tcPr>
           <w:p>
             <w:pPr>
@@ -2064,15 +2325,16 @@
                 <w:numId w:val="1"/>
               </w:numPr>
               <w:ind w:left="456"/>
-              <w:rPr>
-                <w:lang w:val="it-IT"/>
-              </w:rPr>
-            </w:pPr>
-          </w:p>
-        </w:tc>
-        <w:tc>
-          <w:tcPr>
-            <w:tcW w:w="3507" w:type="pct"/>
+              <w:jc w:val="center"/>
+              <w:rPr>
+                <w:lang w:val="it-IT"/>
+              </w:rPr>
+            </w:pPr>
+          </w:p>
+        </w:tc>
+        <w:tc>
+          <w:tcPr>
+            <w:tcW w:w="3229" w:type="pct"/>
           </w:tcPr>
           <w:p>
             <w:pPr>
@@ -2090,13 +2352,13 @@
               <w:rPr>
                 <w:lang w:val="it-IT"/>
               </w:rPr>
-              <w:t>caricare files per un Consumer</w:t>
-            </w:r>
-          </w:p>
-        </w:tc>
-        <w:tc>
-          <w:tcPr>
-            <w:tcW w:w="481" w:type="pct"/>
+              <w:t>eliminare files per un Consumer</w:t>
+            </w:r>
+          </w:p>
+        </w:tc>
+        <w:tc>
+          <w:tcPr>
+            <w:tcW w:w="950" w:type="pct"/>
             <w:vAlign w:val="center"/>
           </w:tcPr>
           <w:p>
@@ -2127,7 +2389,7 @@
         </w:tc>
         <w:tc>
           <w:tcPr>
-            <w:tcW w:w="474" w:type="pct"/>
+            <w:tcW w:w="463" w:type="pct"/>
             <w:vAlign w:val="center"/>
           </w:tcPr>
           <w:p>
@@ -2145,15 +2407,12 @@
         <w:tc>
           <w:tcPr>
             <w:cnfStyle w:val="001000000000" w:firstRow="0" w:lastRow="0" w:firstColumn="1" w:lastColumn="0" w:oddVBand="0" w:evenVBand="0" w:oddHBand="0" w:evenHBand="0" w:firstRowFirstColumn="0" w:firstRowLastColumn="0" w:lastRowFirstColumn="0" w:lastRowLastColumn="0"/>
-            <w:tcW w:w="538" w:type="pct"/>
-          </w:tcPr>
-          <w:p>
-            <w:pPr>
-              <w:pStyle w:val="Paragrafoelenco"/>
-              <w:numPr>
-                <w:ilvl w:val="0"/>
-                <w:numId w:val="1"/>
-              </w:numPr>
+            <w:tcW w:w="358" w:type="pct"/>
+            <w:vAlign w:val="center"/>
+          </w:tcPr>
+          <w:p>
+            <w:pPr>
+              <w:pStyle w:val="Paragrafoelenco"/>
               <w:ind w:left="456"/>
               <w:rPr>
                 <w:lang w:val="it-IT"/>
@@ -2163,68 +2422,47 @@
         </w:tc>
         <w:tc>
           <w:tcPr>
-            <w:tcW w:w="3507" w:type="pct"/>
-          </w:tcPr>
-          <w:p>
-            <w:pPr>
-              <w:pStyle w:val="Paragrafoelenco"/>
-              <w:numPr>
-                <w:ilvl w:val="0"/>
-                <w:numId w:val="2"/>
-              </w:numPr>
-              <w:cnfStyle w:val="000000000000" w:firstRow="0" w:lastRow="0" w:firstColumn="0" w:lastColumn="0" w:oddVBand="0" w:evenVBand="0" w:oddHBand="0" w:evenHBand="0" w:firstRowFirstColumn="0" w:firstRowLastColumn="0" w:lastRowFirstColumn="0" w:lastRowLastColumn="0"/>
-              <w:rPr>
-                <w:lang w:val="it-IT"/>
-              </w:rPr>
-            </w:pPr>
-            <w:r>
-              <w:rPr>
-                <w:lang w:val="it-IT"/>
-              </w:rPr>
-              <w:t>eliminare</w:t>
-            </w:r>
-            <w:r>
-              <w:rPr>
-                <w:lang w:val="it-IT"/>
-              </w:rPr>
-              <w:t xml:space="preserve"> files per un Consumer</w:t>
-            </w:r>
-          </w:p>
-        </w:tc>
-        <w:tc>
-          <w:tcPr>
-            <w:tcW w:w="481" w:type="pct"/>
-            <w:vAlign w:val="center"/>
-          </w:tcPr>
-          <w:p>
-            <w:pPr>
-              <w:jc w:val="center"/>
-              <w:cnfStyle w:val="000000000000" w:firstRow="0" w:lastRow="0" w:firstColumn="0" w:lastColumn="0" w:oddVBand="0" w:evenVBand="0" w:oddHBand="0" w:evenHBand="0" w:firstRowFirstColumn="0" w:firstRowLastColumn="0" w:lastRowFirstColumn="0" w:lastRowLastColumn="0"/>
-              <w:rPr>
-                <w:b/>
-                <w:bCs/>
-                <w:color w:val="70AD47" w:themeColor="accent6"/>
-                <w:sz w:val="28"/>
-                <w:szCs w:val="28"/>
-                <w:lang w:val="it-IT"/>
-              </w:rPr>
-            </w:pPr>
-            <w:r>
-              <w:rPr>
-                <w:b/>
-                <w:bCs/>
-                <w:color w:val="70AD47" w:themeColor="accent6"/>
-                <w:sz w:val="28"/>
-                <w:szCs w:val="28"/>
-                <w:lang w:val="it-IT"/>
-              </w:rPr>
-              <w:sym w:font="Wingdings 2" w:char="F052"/>
-            </w:r>
-          </w:p>
-        </w:tc>
-        <w:tc>
-          <w:tcPr>
-            <w:tcW w:w="474" w:type="pct"/>
+            <w:tcW w:w="3229" w:type="pct"/>
+          </w:tcPr>
+          <w:p>
+            <w:pPr>
+              <w:spacing w:before="240"/>
+              <w:cnfStyle w:val="000000000000" w:firstRow="0" w:lastRow="0" w:firstColumn="0" w:lastColumn="0" w:oddVBand="0" w:evenVBand="0" w:oddHBand="0" w:evenHBand="0" w:firstRowFirstColumn="0" w:firstRowLastColumn="0" w:lastRowFirstColumn="0" w:lastRowLastColumn="0"/>
+              <w:rPr>
+                <w:lang w:val="it-IT"/>
+              </w:rPr>
+            </w:pPr>
+            <w:r>
+              <w:rPr>
+                <w:lang w:val="it-IT"/>
+              </w:rPr>
+              <w:t>Nella schermata principale di un Uploader, l’Uploader:</w:t>
+            </w:r>
+          </w:p>
+        </w:tc>
+        <w:tc>
+          <w:tcPr>
+            <w:tcW w:w="950" w:type="pct"/>
+            <w:vAlign w:val="center"/>
+          </w:tcPr>
+          <w:p>
+            <w:pPr>
+              <w:jc w:val="center"/>
+              <w:cnfStyle w:val="000000000000" w:firstRow="0" w:lastRow="0" w:firstColumn="0" w:lastColumn="0" w:oddVBand="0" w:evenVBand="0" w:oddHBand="0" w:evenHBand="0" w:firstRowFirstColumn="0" w:firstRowLastColumn="0" w:lastRowFirstColumn="0" w:lastRowLastColumn="0"/>
+              <w:rPr>
+                <w:b/>
+                <w:bCs/>
+                <w:color w:val="70AD47" w:themeColor="accent6"/>
+                <w:sz w:val="28"/>
+                <w:szCs w:val="28"/>
+                <w:lang w:val="it-IT"/>
+              </w:rPr>
+            </w:pPr>
+          </w:p>
+        </w:tc>
+        <w:tc>
+          <w:tcPr>
+            <w:tcW w:w="463" w:type="pct"/>
             <w:vAlign w:val="center"/>
           </w:tcPr>
           <w:p>
@@ -2245,73 +2483,82 @@
         <w:tc>
           <w:tcPr>
             <w:cnfStyle w:val="001000000000" w:firstRow="0" w:lastRow="0" w:firstColumn="1" w:lastColumn="0" w:oddVBand="0" w:evenVBand="0" w:oddHBand="0" w:evenHBand="0" w:firstRowFirstColumn="0" w:firstRowLastColumn="0" w:lastRowFirstColumn="0" w:lastRowLastColumn="0"/>
-            <w:tcW w:w="538" w:type="pct"/>
-          </w:tcPr>
-          <w:p>
-            <w:pPr>
-              <w:pStyle w:val="Paragrafoelenco"/>
+            <w:tcW w:w="358" w:type="pct"/>
+            <w:vAlign w:val="center"/>
+          </w:tcPr>
+          <w:p>
+            <w:pPr>
+              <w:pStyle w:val="Paragrafoelenco"/>
+              <w:numPr>
+                <w:ilvl w:val="0"/>
+                <w:numId w:val="1"/>
+              </w:numPr>
               <w:ind w:left="456"/>
-              <w:rPr>
-                <w:lang w:val="it-IT"/>
-              </w:rPr>
-            </w:pPr>
-          </w:p>
-        </w:tc>
-        <w:tc>
-          <w:tcPr>
-            <w:tcW w:w="3507" w:type="pct"/>
-          </w:tcPr>
-          <w:p>
-            <w:pPr>
-              <w:spacing w:before="240"/>
-              <w:cnfStyle w:val="000000100000" w:firstRow="0" w:lastRow="0" w:firstColumn="0" w:lastColumn="0" w:oddVBand="0" w:evenVBand="0" w:oddHBand="1" w:evenHBand="0" w:firstRowFirstColumn="0" w:firstRowLastColumn="0" w:lastRowFirstColumn="0" w:lastRowLastColumn="0"/>
-              <w:rPr>
-                <w:lang w:val="it-IT"/>
-              </w:rPr>
-            </w:pPr>
-            <w:r>
-              <w:rPr>
-                <w:lang w:val="it-IT"/>
-              </w:rPr>
-              <w:t xml:space="preserve">Ogni </w:t>
-            </w:r>
-            <w:r>
-              <w:rPr>
-                <w:lang w:val="it-IT"/>
-              </w:rPr>
-              <w:t>Consumer</w:t>
-            </w:r>
-            <w:r>
-              <w:rPr>
-                <w:lang w:val="it-IT"/>
-              </w:rPr>
-              <w:t xml:space="preserve"> potrà</w:t>
-            </w:r>
-          </w:p>
-        </w:tc>
-        <w:tc>
-          <w:tcPr>
-            <w:tcW w:w="481" w:type="pct"/>
-            <w:vAlign w:val="center"/>
-          </w:tcPr>
-          <w:p>
-            <w:pPr>
-              <w:jc w:val="center"/>
-              <w:cnfStyle w:val="000000100000" w:firstRow="0" w:lastRow="0" w:firstColumn="0" w:lastColumn="0" w:oddVBand="0" w:evenVBand="0" w:oddHBand="1" w:evenHBand="0" w:firstRowFirstColumn="0" w:firstRowLastColumn="0" w:lastRowFirstColumn="0" w:lastRowLastColumn="0"/>
-              <w:rPr>
-                <w:b/>
-                <w:bCs/>
-                <w:color w:val="70AD47" w:themeColor="accent6"/>
-                <w:sz w:val="28"/>
-                <w:szCs w:val="28"/>
-                <w:lang w:val="it-IT"/>
-              </w:rPr>
-            </w:pPr>
-          </w:p>
-        </w:tc>
-        <w:tc>
-          <w:tcPr>
-            <w:tcW w:w="474" w:type="pct"/>
+              <w:jc w:val="center"/>
+              <w:rPr>
+                <w:lang w:val="it-IT"/>
+              </w:rPr>
+            </w:pPr>
+          </w:p>
+        </w:tc>
+        <w:tc>
+          <w:tcPr>
+            <w:tcW w:w="3229" w:type="pct"/>
+          </w:tcPr>
+          <w:p>
+            <w:pPr>
+              <w:pStyle w:val="Paragrafoelenco"/>
+              <w:numPr>
+                <w:ilvl w:val="0"/>
+                <w:numId w:val="2"/>
+              </w:numPr>
+              <w:cnfStyle w:val="000000100000" w:firstRow="0" w:lastRow="0" w:firstColumn="0" w:lastColumn="0" w:oddVBand="0" w:evenVBand="0" w:oddHBand="1" w:evenHBand="0" w:firstRowFirstColumn="0" w:firstRowLastColumn="0" w:lastRowFirstColumn="0" w:lastRowLastColumn="0"/>
+              <w:rPr>
+                <w:lang w:val="it-IT"/>
+              </w:rPr>
+            </w:pPr>
+            <w:r>
+              <w:rPr>
+                <w:lang w:val="it-IT"/>
+              </w:rPr>
+              <w:t>visualizzerà una lista di Consumers, con la possibilità di crearne uno nuovo o di eliminarne uno esistente.</w:t>
+            </w:r>
+          </w:p>
+        </w:tc>
+        <w:tc>
+          <w:tcPr>
+            <w:tcW w:w="950" w:type="pct"/>
+            <w:vAlign w:val="center"/>
+          </w:tcPr>
+          <w:p>
+            <w:pPr>
+              <w:jc w:val="center"/>
+              <w:cnfStyle w:val="000000100000" w:firstRow="0" w:lastRow="0" w:firstColumn="0" w:lastColumn="0" w:oddVBand="0" w:evenVBand="0" w:oddHBand="1" w:evenHBand="0" w:firstRowFirstColumn="0" w:firstRowLastColumn="0" w:lastRowFirstColumn="0" w:lastRowLastColumn="0"/>
+              <w:rPr>
+                <w:b/>
+                <w:bCs/>
+                <w:color w:val="70AD47" w:themeColor="accent6"/>
+                <w:sz w:val="28"/>
+                <w:szCs w:val="28"/>
+                <w:lang w:val="it-IT"/>
+              </w:rPr>
+            </w:pPr>
+            <w:r>
+              <w:rPr>
+                <w:b/>
+                <w:bCs/>
+                <w:color w:val="70AD47" w:themeColor="accent6"/>
+                <w:sz w:val="28"/>
+                <w:szCs w:val="28"/>
+                <w:lang w:val="it-IT"/>
+              </w:rPr>
+              <w:sym w:font="Wingdings 2" w:char="F052"/>
+            </w:r>
+          </w:p>
+        </w:tc>
+        <w:tc>
+          <w:tcPr>
+            <w:tcW w:w="463" w:type="pct"/>
             <w:vAlign w:val="center"/>
           </w:tcPr>
           <w:p>
@@ -2329,7 +2576,8 @@
         <w:tc>
           <w:tcPr>
             <w:cnfStyle w:val="001000000000" w:firstRow="0" w:lastRow="0" w:firstColumn="1" w:lastColumn="0" w:oddVBand="0" w:evenVBand="0" w:oddHBand="0" w:evenHBand="0" w:firstRowFirstColumn="0" w:firstRowLastColumn="0" w:lastRowFirstColumn="0" w:lastRowLastColumn="0"/>
-            <w:tcW w:w="538" w:type="pct"/>
+            <w:tcW w:w="358" w:type="pct"/>
+            <w:vAlign w:val="center"/>
           </w:tcPr>
           <w:p>
             <w:pPr>
@@ -2339,15 +2587,16 @@
                 <w:numId w:val="1"/>
               </w:numPr>
               <w:ind w:left="456"/>
-              <w:rPr>
-                <w:lang w:val="it-IT"/>
-              </w:rPr>
-            </w:pPr>
-          </w:p>
-        </w:tc>
-        <w:tc>
-          <w:tcPr>
-            <w:tcW w:w="3507" w:type="pct"/>
+              <w:jc w:val="center"/>
+              <w:rPr>
+                <w:lang w:val="it-IT"/>
+              </w:rPr>
+            </w:pPr>
+          </w:p>
+        </w:tc>
+        <w:tc>
+          <w:tcPr>
+            <w:tcW w:w="3229" w:type="pct"/>
           </w:tcPr>
           <w:p>
             <w:pPr>
@@ -2365,13 +2614,13 @@
               <w:rPr>
                 <w:lang w:val="it-IT"/>
               </w:rPr>
-              <w:t>scaricare i propri files</w:t>
-            </w:r>
-          </w:p>
-        </w:tc>
-        <w:tc>
-          <w:tcPr>
-            <w:tcW w:w="481" w:type="pct"/>
+              <w:t>cliccando su un Consumer, vedrà i files caricati, inclusi i tag data di visualizzazione – indirizzo IP visualizzazione</w:t>
+            </w:r>
+          </w:p>
+        </w:tc>
+        <w:tc>
+          <w:tcPr>
+            <w:tcW w:w="950" w:type="pct"/>
             <w:vAlign w:val="center"/>
           </w:tcPr>
           <w:p>
@@ -2402,7 +2651,7 @@
         </w:tc>
         <w:tc>
           <w:tcPr>
-            <w:tcW w:w="474" w:type="pct"/>
+            <w:tcW w:w="463" w:type="pct"/>
             <w:vAlign w:val="center"/>
           </w:tcPr>
           <w:p>
@@ -2423,7 +2672,8 @@
         <w:tc>
           <w:tcPr>
             <w:cnfStyle w:val="001000000000" w:firstRow="0" w:lastRow="0" w:firstColumn="1" w:lastColumn="0" w:oddVBand="0" w:evenVBand="0" w:oddHBand="0" w:evenHBand="0" w:firstRowFirstColumn="0" w:firstRowLastColumn="0" w:lastRowFirstColumn="0" w:lastRowLastColumn="0"/>
-            <w:tcW w:w="538" w:type="pct"/>
+            <w:tcW w:w="358" w:type="pct"/>
+            <w:vAlign w:val="center"/>
           </w:tcPr>
           <w:p>
             <w:pPr>
@@ -2433,15 +2683,16 @@
                 <w:numId w:val="1"/>
               </w:numPr>
               <w:ind w:left="456"/>
-              <w:rPr>
-                <w:lang w:val="it-IT"/>
-              </w:rPr>
-            </w:pPr>
-          </w:p>
-        </w:tc>
-        <w:tc>
-          <w:tcPr>
-            <w:tcW w:w="3507" w:type="pct"/>
+              <w:jc w:val="center"/>
+              <w:rPr>
+                <w:lang w:val="it-IT"/>
+              </w:rPr>
+            </w:pPr>
+          </w:p>
+        </w:tc>
+        <w:tc>
+          <w:tcPr>
+            <w:tcW w:w="3229" w:type="pct"/>
           </w:tcPr>
           <w:p>
             <w:pPr>
@@ -2459,13 +2710,401 @@
               <w:rPr>
                 <w:lang w:val="it-IT"/>
               </w:rPr>
+              <w:t>può caricare un nuovo file (specificandone nome e lista di hashtag)</w:t>
+            </w:r>
+          </w:p>
+        </w:tc>
+        <w:tc>
+          <w:tcPr>
+            <w:tcW w:w="950" w:type="pct"/>
+            <w:vAlign w:val="center"/>
+          </w:tcPr>
+          <w:p>
+            <w:pPr>
+              <w:jc w:val="center"/>
+              <w:cnfStyle w:val="000000100000" w:firstRow="0" w:lastRow="0" w:firstColumn="0" w:lastColumn="0" w:oddVBand="0" w:evenVBand="0" w:oddHBand="1" w:evenHBand="0" w:firstRowFirstColumn="0" w:firstRowLastColumn="0" w:lastRowFirstColumn="0" w:lastRowLastColumn="0"/>
+              <w:rPr>
+                <w:b/>
+                <w:bCs/>
+                <w:color w:val="70AD47" w:themeColor="accent6"/>
+                <w:sz w:val="28"/>
+                <w:szCs w:val="28"/>
+                <w:lang w:val="it-IT"/>
+              </w:rPr>
+            </w:pPr>
+            <w:r>
+              <w:rPr>
+                <w:b/>
+                <w:bCs/>
+                <w:color w:val="70AD47" w:themeColor="accent6"/>
+                <w:sz w:val="28"/>
+                <w:szCs w:val="28"/>
+                <w:lang w:val="it-IT"/>
+              </w:rPr>
+              <w:sym w:font="Wingdings 2" w:char="F052"/>
+            </w:r>
+          </w:p>
+        </w:tc>
+        <w:tc>
+          <w:tcPr>
+            <w:tcW w:w="463" w:type="pct"/>
+            <w:vAlign w:val="center"/>
+          </w:tcPr>
+          <w:p>
+            <w:pPr>
+              <w:jc w:val="center"/>
+              <w:cnfStyle w:val="000000100000" w:firstRow="0" w:lastRow="0" w:firstColumn="0" w:lastColumn="0" w:oddVBand="0" w:evenVBand="0" w:oddHBand="1" w:evenHBand="0" w:firstRowFirstColumn="0" w:firstRowLastColumn="0" w:lastRowFirstColumn="0" w:lastRowLastColumn="0"/>
+              <w:rPr>
+                <w:lang w:val="it-IT"/>
+              </w:rPr>
+            </w:pPr>
+          </w:p>
+        </w:tc>
+      </w:tr>
+      <w:tr>
+        <w:tc>
+          <w:tcPr>
+            <w:cnfStyle w:val="001000000000" w:firstRow="0" w:lastRow="0" w:firstColumn="1" w:lastColumn="0" w:oddVBand="0" w:evenVBand="0" w:oddHBand="0" w:evenHBand="0" w:firstRowFirstColumn="0" w:firstRowLastColumn="0" w:lastRowFirstColumn="0" w:lastRowLastColumn="0"/>
+            <w:tcW w:w="358" w:type="pct"/>
+            <w:vAlign w:val="center"/>
+          </w:tcPr>
+          <w:p>
+            <w:pPr>
+              <w:pStyle w:val="Paragrafoelenco"/>
+              <w:numPr>
+                <w:ilvl w:val="0"/>
+                <w:numId w:val="1"/>
+              </w:numPr>
+              <w:ind w:left="456"/>
+              <w:jc w:val="center"/>
+              <w:rPr>
+                <w:lang w:val="it-IT"/>
+              </w:rPr>
+            </w:pPr>
+          </w:p>
+        </w:tc>
+        <w:tc>
+          <w:tcPr>
+            <w:tcW w:w="3229" w:type="pct"/>
+          </w:tcPr>
+          <w:p>
+            <w:pPr>
+              <w:pStyle w:val="Paragrafoelenco"/>
+              <w:numPr>
+                <w:ilvl w:val="0"/>
+                <w:numId w:val="2"/>
+              </w:numPr>
+              <w:cnfStyle w:val="000000000000" w:firstRow="0" w:lastRow="0" w:firstColumn="0" w:lastColumn="0" w:oddVBand="0" w:evenVBand="0" w:oddHBand="0" w:evenHBand="0" w:firstRowFirstColumn="0" w:firstRowLastColumn="0" w:lastRowFirstColumn="0" w:lastRowLastColumn="0"/>
+              <w:rPr>
+                <w:lang w:val="it-IT"/>
+              </w:rPr>
+            </w:pPr>
+            <w:r>
+              <w:rPr>
+                <w:lang w:val="it-IT"/>
+              </w:rPr>
+              <w:t>può eliminare un file già presente</w:t>
+            </w:r>
+          </w:p>
+        </w:tc>
+        <w:tc>
+          <w:tcPr>
+            <w:tcW w:w="950" w:type="pct"/>
+            <w:vAlign w:val="center"/>
+          </w:tcPr>
+          <w:p>
+            <w:pPr>
+              <w:jc w:val="center"/>
+              <w:cnfStyle w:val="000000000000" w:firstRow="0" w:lastRow="0" w:firstColumn="0" w:lastColumn="0" w:oddVBand="0" w:evenVBand="0" w:oddHBand="0" w:evenHBand="0" w:firstRowFirstColumn="0" w:firstRowLastColumn="0" w:lastRowFirstColumn="0" w:lastRowLastColumn="0"/>
+              <w:rPr>
+                <w:b/>
+                <w:bCs/>
+                <w:color w:val="70AD47" w:themeColor="accent6"/>
+                <w:sz w:val="28"/>
+                <w:szCs w:val="28"/>
+                <w:lang w:val="it-IT"/>
+              </w:rPr>
+            </w:pPr>
+            <w:r>
+              <w:rPr>
+                <w:b/>
+                <w:bCs/>
+                <w:color w:val="70AD47" w:themeColor="accent6"/>
+                <w:sz w:val="28"/>
+                <w:szCs w:val="28"/>
+                <w:lang w:val="it-IT"/>
+              </w:rPr>
+              <w:sym w:font="Wingdings 2" w:char="F052"/>
+            </w:r>
+          </w:p>
+        </w:tc>
+        <w:tc>
+          <w:tcPr>
+            <w:tcW w:w="463" w:type="pct"/>
+            <w:vAlign w:val="center"/>
+          </w:tcPr>
+          <w:p>
+            <w:pPr>
+              <w:jc w:val="center"/>
+              <w:cnfStyle w:val="000000000000" w:firstRow="0" w:lastRow="0" w:firstColumn="0" w:lastColumn="0" w:oddVBand="0" w:evenVBand="0" w:oddHBand="0" w:evenHBand="0" w:firstRowFirstColumn="0" w:firstRowLastColumn="0" w:lastRowFirstColumn="0" w:lastRowLastColumn="0"/>
+              <w:rPr>
+                <w:lang w:val="it-IT"/>
+              </w:rPr>
+            </w:pPr>
+          </w:p>
+        </w:tc>
+      </w:tr>
+      <w:tr>
+        <w:trPr>
+          <w:cnfStyle w:val="000000100000" w:firstRow="0" w:lastRow="0" w:firstColumn="0" w:lastColumn="0" w:oddVBand="0" w:evenVBand="0" w:oddHBand="1" w:evenHBand="0" w:firstRowFirstColumn="0" w:firstRowLastColumn="0" w:lastRowFirstColumn="0" w:lastRowLastColumn="0"/>
+        </w:trPr>
+        <w:tc>
+          <w:tcPr>
+            <w:cnfStyle w:val="001000000000" w:firstRow="0" w:lastRow="0" w:firstColumn="1" w:lastColumn="0" w:oddVBand="0" w:evenVBand="0" w:oddHBand="0" w:evenHBand="0" w:firstRowFirstColumn="0" w:firstRowLastColumn="0" w:lastRowFirstColumn="0" w:lastRowLastColumn="0"/>
+            <w:tcW w:w="358" w:type="pct"/>
+            <w:vAlign w:val="center"/>
+          </w:tcPr>
+          <w:p>
+            <w:pPr>
+              <w:pStyle w:val="Paragrafoelenco"/>
+              <w:ind w:left="456"/>
+              <w:jc w:val="center"/>
+              <w:rPr>
+                <w:lang w:val="it-IT"/>
+              </w:rPr>
+            </w:pPr>
+          </w:p>
+        </w:tc>
+        <w:tc>
+          <w:tcPr>
+            <w:tcW w:w="3229" w:type="pct"/>
+          </w:tcPr>
+          <w:p>
+            <w:pPr>
+              <w:spacing w:before="240"/>
+              <w:cnfStyle w:val="000000100000" w:firstRow="0" w:lastRow="0" w:firstColumn="0" w:lastColumn="0" w:oddVBand="0" w:evenVBand="0" w:oddHBand="1" w:evenHBand="0" w:firstRowFirstColumn="0" w:firstRowLastColumn="0" w:lastRowFirstColumn="0" w:lastRowLastColumn="0"/>
+              <w:rPr>
+                <w:lang w:val="it-IT"/>
+              </w:rPr>
+            </w:pPr>
+            <w:r>
+              <w:rPr>
+                <w:lang w:val="it-IT"/>
+              </w:rPr>
+              <w:t xml:space="preserve">Ogni </w:t>
+            </w:r>
+            <w:r>
+              <w:rPr>
+                <w:lang w:val="it-IT"/>
+              </w:rPr>
+              <w:t>Consumer</w:t>
+            </w:r>
+            <w:r>
+              <w:rPr>
+                <w:lang w:val="it-IT"/>
+              </w:rPr>
+              <w:t xml:space="preserve"> potrà</w:t>
+            </w:r>
+          </w:p>
+        </w:tc>
+        <w:tc>
+          <w:tcPr>
+            <w:tcW w:w="950" w:type="pct"/>
+            <w:vAlign w:val="center"/>
+          </w:tcPr>
+          <w:p>
+            <w:pPr>
+              <w:jc w:val="center"/>
+              <w:cnfStyle w:val="000000100000" w:firstRow="0" w:lastRow="0" w:firstColumn="0" w:lastColumn="0" w:oddVBand="0" w:evenVBand="0" w:oddHBand="1" w:evenHBand="0" w:firstRowFirstColumn="0" w:firstRowLastColumn="0" w:lastRowFirstColumn="0" w:lastRowLastColumn="0"/>
+              <w:rPr>
+                <w:b/>
+                <w:bCs/>
+                <w:color w:val="70AD47" w:themeColor="accent6"/>
+                <w:sz w:val="28"/>
+                <w:szCs w:val="28"/>
+                <w:lang w:val="it-IT"/>
+              </w:rPr>
+            </w:pPr>
+            <w:r>
+              <w:rPr>
+                <w:b/>
+                <w:bCs/>
+                <w:color w:val="70AD47" w:themeColor="accent6"/>
+                <w:sz w:val="28"/>
+                <w:szCs w:val="28"/>
+                <w:lang w:val="it-IT"/>
+              </w:rPr>
+              <w:t>-</w:t>
+            </w:r>
+          </w:p>
+        </w:tc>
+        <w:tc>
+          <w:tcPr>
+            <w:tcW w:w="463" w:type="pct"/>
+            <w:vAlign w:val="center"/>
+          </w:tcPr>
+          <w:p>
+            <w:pPr>
+              <w:jc w:val="center"/>
+              <w:cnfStyle w:val="000000100000" w:firstRow="0" w:lastRow="0" w:firstColumn="0" w:lastColumn="0" w:oddVBand="0" w:evenVBand="0" w:oddHBand="1" w:evenHBand="0" w:firstRowFirstColumn="0" w:firstRowLastColumn="0" w:lastRowFirstColumn="0" w:lastRowLastColumn="0"/>
+              <w:rPr>
+                <w:lang w:val="it-IT"/>
+              </w:rPr>
+            </w:pPr>
+            <w:r>
+              <w:rPr>
+                <w:lang w:val="it-IT"/>
+              </w:rPr>
+              <w:t>-</w:t>
+            </w:r>
+          </w:p>
+        </w:tc>
+      </w:tr>
+      <w:tr>
+        <w:tc>
+          <w:tcPr>
+            <w:cnfStyle w:val="001000000000" w:firstRow="0" w:lastRow="0" w:firstColumn="1" w:lastColumn="0" w:oddVBand="0" w:evenVBand="0" w:oddHBand="0" w:evenHBand="0" w:firstRowFirstColumn="0" w:firstRowLastColumn="0" w:lastRowFirstColumn="0" w:lastRowLastColumn="0"/>
+            <w:tcW w:w="358" w:type="pct"/>
+            <w:vAlign w:val="center"/>
+          </w:tcPr>
+          <w:p>
+            <w:pPr>
+              <w:pStyle w:val="Paragrafoelenco"/>
+              <w:numPr>
+                <w:ilvl w:val="0"/>
+                <w:numId w:val="1"/>
+              </w:numPr>
+              <w:ind w:left="456"/>
+              <w:jc w:val="center"/>
+              <w:rPr>
+                <w:lang w:val="it-IT"/>
+              </w:rPr>
+            </w:pPr>
+          </w:p>
+        </w:tc>
+        <w:tc>
+          <w:tcPr>
+            <w:tcW w:w="3229" w:type="pct"/>
+          </w:tcPr>
+          <w:p>
+            <w:pPr>
+              <w:pStyle w:val="Paragrafoelenco"/>
+              <w:numPr>
+                <w:ilvl w:val="0"/>
+                <w:numId w:val="2"/>
+              </w:numPr>
+              <w:cnfStyle w:val="000000000000" w:firstRow="0" w:lastRow="0" w:firstColumn="0" w:lastColumn="0" w:oddVBand="0" w:evenVBand="0" w:oddHBand="0" w:evenHBand="0" w:firstRowFirstColumn="0" w:firstRowLastColumn="0" w:lastRowFirstColumn="0" w:lastRowLastColumn="0"/>
+              <w:rPr>
+                <w:lang w:val="it-IT"/>
+              </w:rPr>
+            </w:pPr>
+            <w:r>
+              <w:rPr>
+                <w:lang w:val="it-IT"/>
+              </w:rPr>
+              <w:t>scaricare i propri files</w:t>
+            </w:r>
+          </w:p>
+        </w:tc>
+        <w:tc>
+          <w:tcPr>
+            <w:tcW w:w="950" w:type="pct"/>
+            <w:vAlign w:val="center"/>
+          </w:tcPr>
+          <w:p>
+            <w:pPr>
+              <w:jc w:val="center"/>
+              <w:cnfStyle w:val="000000000000" w:firstRow="0" w:lastRow="0" w:firstColumn="0" w:lastColumn="0" w:oddVBand="0" w:evenVBand="0" w:oddHBand="0" w:evenHBand="0" w:firstRowFirstColumn="0" w:firstRowLastColumn="0" w:lastRowFirstColumn="0" w:lastRowLastColumn="0"/>
+              <w:rPr>
+                <w:b/>
+                <w:bCs/>
+                <w:color w:val="70AD47" w:themeColor="accent6"/>
+                <w:sz w:val="28"/>
+                <w:szCs w:val="28"/>
+                <w:lang w:val="it-IT"/>
+              </w:rPr>
+            </w:pPr>
+            <w:r>
+              <w:rPr>
+                <w:b/>
+                <w:bCs/>
+                <w:color w:val="70AD47" w:themeColor="accent6"/>
+                <w:sz w:val="28"/>
+                <w:szCs w:val="28"/>
+                <w:lang w:val="it-IT"/>
+              </w:rPr>
+              <w:sym w:font="Wingdings 2" w:char="F052"/>
+            </w:r>
+          </w:p>
+        </w:tc>
+        <w:tc>
+          <w:tcPr>
+            <w:tcW w:w="463" w:type="pct"/>
+            <w:vAlign w:val="center"/>
+          </w:tcPr>
+          <w:p>
+            <w:pPr>
+              <w:jc w:val="center"/>
+              <w:cnfStyle w:val="000000000000" w:firstRow="0" w:lastRow="0" w:firstColumn="0" w:lastColumn="0" w:oddVBand="0" w:evenVBand="0" w:oddHBand="0" w:evenHBand="0" w:firstRowFirstColumn="0" w:firstRowLastColumn="0" w:lastRowFirstColumn="0" w:lastRowLastColumn="0"/>
+              <w:rPr>
+                <w:lang w:val="it-IT"/>
+              </w:rPr>
+            </w:pPr>
+          </w:p>
+        </w:tc>
+      </w:tr>
+      <w:tr>
+        <w:trPr>
+          <w:cnfStyle w:val="000000100000" w:firstRow="0" w:lastRow="0" w:firstColumn="0" w:lastColumn="0" w:oddVBand="0" w:evenVBand="0" w:oddHBand="1" w:evenHBand="0" w:firstRowFirstColumn="0" w:firstRowLastColumn="0" w:lastRowFirstColumn="0" w:lastRowLastColumn="0"/>
+        </w:trPr>
+        <w:tc>
+          <w:tcPr>
+            <w:cnfStyle w:val="001000000000" w:firstRow="0" w:lastRow="0" w:firstColumn="1" w:lastColumn="0" w:oddVBand="0" w:evenVBand="0" w:oddHBand="0" w:evenHBand="0" w:firstRowFirstColumn="0" w:firstRowLastColumn="0" w:lastRowFirstColumn="0" w:lastRowLastColumn="0"/>
+            <w:tcW w:w="358" w:type="pct"/>
+            <w:vAlign w:val="center"/>
+          </w:tcPr>
+          <w:p>
+            <w:pPr>
+              <w:pStyle w:val="Paragrafoelenco"/>
+              <w:numPr>
+                <w:ilvl w:val="0"/>
+                <w:numId w:val="1"/>
+              </w:numPr>
+              <w:ind w:left="456"/>
+              <w:jc w:val="center"/>
+              <w:rPr>
+                <w:lang w:val="it-IT"/>
+              </w:rPr>
+            </w:pPr>
+          </w:p>
+        </w:tc>
+        <w:tc>
+          <w:tcPr>
+            <w:tcW w:w="3229" w:type="pct"/>
+          </w:tcPr>
+          <w:p>
+            <w:pPr>
+              <w:pStyle w:val="Paragrafoelenco"/>
+              <w:numPr>
+                <w:ilvl w:val="0"/>
+                <w:numId w:val="2"/>
+              </w:numPr>
+              <w:cnfStyle w:val="000000100000" w:firstRow="0" w:lastRow="0" w:firstColumn="0" w:lastColumn="0" w:oddVBand="0" w:evenVBand="0" w:oddHBand="1" w:evenHBand="0" w:firstRowFirstColumn="0" w:firstRowLastColumn="0" w:lastRowFirstColumn="0" w:lastRowLastColumn="0"/>
+              <w:rPr>
+                <w:lang w:val="it-IT"/>
+              </w:rPr>
+            </w:pPr>
+            <w:r>
+              <w:rPr>
+                <w:lang w:val="it-IT"/>
+              </w:rPr>
               <w:t>cambiare proprie informazioni (eccetto lo username)</w:t>
             </w:r>
           </w:p>
         </w:tc>
         <w:tc>
           <w:tcPr>
-            <w:tcW w:w="481" w:type="pct"/>
+            <w:tcW w:w="950" w:type="pct"/>
             <w:vAlign w:val="center"/>
           </w:tcPr>
           <w:p>
@@ -2496,7 +3135,1941 @@
         </w:tc>
         <w:tc>
           <w:tcPr>
-            <w:tcW w:w="474" w:type="pct"/>
+            <w:tcW w:w="463" w:type="pct"/>
+            <w:vAlign w:val="center"/>
+          </w:tcPr>
+          <w:p>
+            <w:pPr>
+              <w:jc w:val="center"/>
+              <w:cnfStyle w:val="000000100000" w:firstRow="0" w:lastRow="0" w:firstColumn="0" w:lastColumn="0" w:oddVBand="0" w:evenVBand="0" w:oddHBand="1" w:evenHBand="0" w:firstRowFirstColumn="0" w:firstRowLastColumn="0" w:lastRowFirstColumn="0" w:lastRowLastColumn="0"/>
+              <w:rPr>
+                <w:lang w:val="it-IT"/>
+              </w:rPr>
+            </w:pPr>
+          </w:p>
+        </w:tc>
+      </w:tr>
+      <w:tr>
+        <w:tc>
+          <w:tcPr>
+            <w:cnfStyle w:val="001000000000" w:firstRow="0" w:lastRow="0" w:firstColumn="1" w:lastColumn="0" w:oddVBand="0" w:evenVBand="0" w:oddHBand="0" w:evenHBand="0" w:firstRowFirstColumn="0" w:firstRowLastColumn="0" w:lastRowFirstColumn="0" w:lastRowLastColumn="0"/>
+            <w:tcW w:w="358" w:type="pct"/>
+            <w:vAlign w:val="center"/>
+          </w:tcPr>
+          <w:p>
+            <w:pPr>
+              <w:pStyle w:val="Paragrafoelenco"/>
+              <w:numPr>
+                <w:ilvl w:val="0"/>
+                <w:numId w:val="1"/>
+              </w:numPr>
+              <w:ind w:left="456"/>
+              <w:jc w:val="center"/>
+              <w:rPr>
+                <w:lang w:val="it-IT"/>
+              </w:rPr>
+            </w:pPr>
+          </w:p>
+        </w:tc>
+        <w:tc>
+          <w:tcPr>
+            <w:tcW w:w="3229" w:type="pct"/>
+          </w:tcPr>
+          <w:p>
+            <w:pPr>
+              <w:spacing w:before="240"/>
+              <w:cnfStyle w:val="000000000000" w:firstRow="0" w:lastRow="0" w:firstColumn="0" w:lastColumn="0" w:oddVBand="0" w:evenVBand="0" w:oddHBand="0" w:evenHBand="0" w:firstRowFirstColumn="0" w:firstRowLastColumn="0" w:lastRowFirstColumn="0" w:lastRowLastColumn="0"/>
+              <w:rPr>
+                <w:lang w:val="it-IT"/>
+              </w:rPr>
+            </w:pPr>
+            <w:r>
+              <w:rPr>
+                <w:lang w:val="it-IT"/>
+              </w:rPr>
+              <w:t>Nel caso in cui il Consumer abbia ricevuto documenti da un solo Uploader, la schermata principale mostra direttamente la lista dei documenti caricati (non si mostra la schermata di scelta Uploader).</w:t>
+            </w:r>
+          </w:p>
+        </w:tc>
+        <w:tc>
+          <w:tcPr>
+            <w:tcW w:w="950" w:type="pct"/>
+            <w:vAlign w:val="center"/>
+          </w:tcPr>
+          <w:p>
+            <w:pPr>
+              <w:jc w:val="center"/>
+              <w:cnfStyle w:val="000000000000" w:firstRow="0" w:lastRow="0" w:firstColumn="0" w:lastColumn="0" w:oddVBand="0" w:evenVBand="0" w:oddHBand="0" w:evenHBand="0" w:firstRowFirstColumn="0" w:firstRowLastColumn="0" w:lastRowFirstColumn="0" w:lastRowLastColumn="0"/>
+              <w:rPr>
+                <w:b/>
+                <w:bCs/>
+                <w:color w:val="70AD47" w:themeColor="accent6"/>
+                <w:sz w:val="28"/>
+                <w:szCs w:val="28"/>
+                <w:lang w:val="it-IT"/>
+              </w:rPr>
+            </w:pPr>
+            <w:r>
+              <w:rPr>
+                <w:b/>
+                <w:bCs/>
+                <w:color w:val="70AD47" w:themeColor="accent6"/>
+                <w:sz w:val="28"/>
+                <w:szCs w:val="28"/>
+                <w:lang w:val="it-IT"/>
+              </w:rPr>
+              <w:sym w:font="Wingdings 2" w:char="F052"/>
+            </w:r>
+          </w:p>
+        </w:tc>
+        <w:tc>
+          <w:tcPr>
+            <w:tcW w:w="463" w:type="pct"/>
+            <w:vAlign w:val="center"/>
+          </w:tcPr>
+          <w:p>
+            <w:pPr>
+              <w:jc w:val="center"/>
+              <w:cnfStyle w:val="000000000000" w:firstRow="0" w:lastRow="0" w:firstColumn="0" w:lastColumn="0" w:oddVBand="0" w:evenVBand="0" w:oddHBand="0" w:evenHBand="0" w:firstRowFirstColumn="0" w:firstRowLastColumn="0" w:lastRowFirstColumn="0" w:lastRowLastColumn="0"/>
+              <w:rPr>
+                <w:lang w:val="it-IT"/>
+              </w:rPr>
+            </w:pPr>
+          </w:p>
+        </w:tc>
+      </w:tr>
+      <w:tr>
+        <w:trPr>
+          <w:cnfStyle w:val="000000100000" w:firstRow="0" w:lastRow="0" w:firstColumn="0" w:lastColumn="0" w:oddVBand="0" w:evenVBand="0" w:oddHBand="1" w:evenHBand="0" w:firstRowFirstColumn="0" w:firstRowLastColumn="0" w:lastRowFirstColumn="0" w:lastRowLastColumn="0"/>
+        </w:trPr>
+        <w:tc>
+          <w:tcPr>
+            <w:cnfStyle w:val="001000000000" w:firstRow="0" w:lastRow="0" w:firstColumn="1" w:lastColumn="0" w:oddVBand="0" w:evenVBand="0" w:oddHBand="0" w:evenHBand="0" w:firstRowFirstColumn="0" w:firstRowLastColumn="0" w:lastRowFirstColumn="0" w:lastRowLastColumn="0"/>
+            <w:tcW w:w="358" w:type="pct"/>
+            <w:vAlign w:val="center"/>
+          </w:tcPr>
+          <w:p>
+            <w:pPr>
+              <w:pStyle w:val="Paragrafoelenco"/>
+              <w:ind w:left="456"/>
+              <w:jc w:val="center"/>
+              <w:rPr>
+                <w:lang w:val="it-IT"/>
+              </w:rPr>
+            </w:pPr>
+          </w:p>
+        </w:tc>
+        <w:tc>
+          <w:tcPr>
+            <w:tcW w:w="3229" w:type="pct"/>
+          </w:tcPr>
+          <w:p>
+            <w:pPr>
+              <w:cnfStyle w:val="000000100000" w:firstRow="0" w:lastRow="0" w:firstColumn="0" w:lastColumn="0" w:oddVBand="0" w:evenVBand="0" w:oddHBand="1" w:evenHBand="0" w:firstRowFirstColumn="0" w:firstRowLastColumn="0" w:lastRowFirstColumn="0" w:lastRowLastColumn="0"/>
+              <w:rPr>
+                <w:lang w:val="it-IT"/>
+              </w:rPr>
+            </w:pPr>
+            <w:r>
+              <w:rPr>
+                <w:lang w:val="it-IT"/>
+              </w:rPr>
+              <w:t>Nel caso in cui il Consumer abbia ricevuto documenti da più uploaders</w:t>
+            </w:r>
+          </w:p>
+        </w:tc>
+        <w:tc>
+          <w:tcPr>
+            <w:tcW w:w="950" w:type="pct"/>
+            <w:vAlign w:val="center"/>
+          </w:tcPr>
+          <w:p>
+            <w:pPr>
+              <w:jc w:val="center"/>
+              <w:cnfStyle w:val="000000100000" w:firstRow="0" w:lastRow="0" w:firstColumn="0" w:lastColumn="0" w:oddVBand="0" w:evenVBand="0" w:oddHBand="1" w:evenHBand="0" w:firstRowFirstColumn="0" w:firstRowLastColumn="0" w:lastRowFirstColumn="0" w:lastRowLastColumn="0"/>
+              <w:rPr>
+                <w:b/>
+                <w:bCs/>
+                <w:color w:val="70AD47" w:themeColor="accent6"/>
+                <w:sz w:val="28"/>
+                <w:szCs w:val="28"/>
+                <w:lang w:val="it-IT"/>
+              </w:rPr>
+            </w:pPr>
+            <w:r>
+              <w:rPr>
+                <w:b/>
+                <w:bCs/>
+                <w:color w:val="70AD47" w:themeColor="accent6"/>
+                <w:sz w:val="28"/>
+                <w:szCs w:val="28"/>
+                <w:lang w:val="it-IT"/>
+              </w:rPr>
+              <w:t>-</w:t>
+            </w:r>
+          </w:p>
+        </w:tc>
+        <w:tc>
+          <w:tcPr>
+            <w:tcW w:w="463" w:type="pct"/>
+            <w:vAlign w:val="center"/>
+          </w:tcPr>
+          <w:p>
+            <w:pPr>
+              <w:jc w:val="center"/>
+              <w:cnfStyle w:val="000000100000" w:firstRow="0" w:lastRow="0" w:firstColumn="0" w:lastColumn="0" w:oddVBand="0" w:evenVBand="0" w:oddHBand="1" w:evenHBand="0" w:firstRowFirstColumn="0" w:firstRowLastColumn="0" w:lastRowFirstColumn="0" w:lastRowLastColumn="0"/>
+              <w:rPr>
+                <w:lang w:val="it-IT"/>
+              </w:rPr>
+            </w:pPr>
+            <w:r>
+              <w:rPr>
+                <w:lang w:val="it-IT"/>
+              </w:rPr>
+              <w:t>-</w:t>
+            </w:r>
+          </w:p>
+        </w:tc>
+      </w:tr>
+      <w:tr>
+        <w:tc>
+          <w:tcPr>
+            <w:cnfStyle w:val="001000000000" w:firstRow="0" w:lastRow="0" w:firstColumn="1" w:lastColumn="0" w:oddVBand="0" w:evenVBand="0" w:oddHBand="0" w:evenHBand="0" w:firstRowFirstColumn="0" w:firstRowLastColumn="0" w:lastRowFirstColumn="0" w:lastRowLastColumn="0"/>
+            <w:tcW w:w="358" w:type="pct"/>
+            <w:vAlign w:val="center"/>
+          </w:tcPr>
+          <w:p>
+            <w:pPr>
+              <w:pStyle w:val="Paragrafoelenco"/>
+              <w:numPr>
+                <w:ilvl w:val="0"/>
+                <w:numId w:val="1"/>
+              </w:numPr>
+              <w:ind w:left="456"/>
+              <w:jc w:val="center"/>
+              <w:rPr>
+                <w:lang w:val="it-IT"/>
+              </w:rPr>
+            </w:pPr>
+          </w:p>
+        </w:tc>
+        <w:tc>
+          <w:tcPr>
+            <w:tcW w:w="3229" w:type="pct"/>
+          </w:tcPr>
+          <w:p>
+            <w:pPr>
+              <w:pStyle w:val="Paragrafoelenco"/>
+              <w:numPr>
+                <w:ilvl w:val="0"/>
+                <w:numId w:val="2"/>
+              </w:numPr>
+              <w:cnfStyle w:val="000000000000" w:firstRow="0" w:lastRow="0" w:firstColumn="0" w:lastColumn="0" w:oddVBand="0" w:evenVBand="0" w:oddHBand="0" w:evenHBand="0" w:firstRowFirstColumn="0" w:firstRowLastColumn="0" w:lastRowFirstColumn="0" w:lastRowLastColumn="0"/>
+              <w:rPr>
+                <w:lang w:val="it-IT"/>
+              </w:rPr>
+            </w:pPr>
+            <w:r>
+              <w:rPr>
+                <w:lang w:val="it-IT"/>
+              </w:rPr>
+              <w:t xml:space="preserve">la schermata principale </w:t>
+            </w:r>
+            <w:r>
+              <w:rPr>
+                <w:lang w:val="it-IT"/>
+              </w:rPr>
+              <w:t>mostra la lista degli Uploaders che gli hanno inviato documenti (logo</w:t>
+            </w:r>
+            <w:r>
+              <w:rPr>
+                <w:lang w:val="it-IT"/>
+              </w:rPr>
+              <w:t xml:space="preserve"> </w:t>
+            </w:r>
+            <w:r>
+              <w:rPr>
+                <w:lang w:val="it-IT"/>
+              </w:rPr>
+              <w:t>+</w:t>
+            </w:r>
+            <w:r>
+              <w:rPr>
+                <w:lang w:val="it-IT"/>
+              </w:rPr>
+              <w:t xml:space="preserve"> </w:t>
+            </w:r>
+            <w:r>
+              <w:rPr>
+                <w:lang w:val="it-IT"/>
+              </w:rPr>
+              <w:t>descrizione).</w:t>
+            </w:r>
+          </w:p>
+        </w:tc>
+        <w:tc>
+          <w:tcPr>
+            <w:tcW w:w="950" w:type="pct"/>
+            <w:vAlign w:val="center"/>
+          </w:tcPr>
+          <w:p>
+            <w:pPr>
+              <w:jc w:val="center"/>
+              <w:cnfStyle w:val="000000000000" w:firstRow="0" w:lastRow="0" w:firstColumn="0" w:lastColumn="0" w:oddVBand="0" w:evenVBand="0" w:oddHBand="0" w:evenHBand="0" w:firstRowFirstColumn="0" w:firstRowLastColumn="0" w:lastRowFirstColumn="0" w:lastRowLastColumn="0"/>
+              <w:rPr>
+                <w:b/>
+                <w:bCs/>
+                <w:color w:val="70AD47" w:themeColor="accent6"/>
+                <w:sz w:val="28"/>
+                <w:szCs w:val="28"/>
+                <w:highlight w:val="yellow"/>
+                <w:lang w:val="it-IT"/>
+              </w:rPr>
+            </w:pPr>
+            <w:r>
+              <w:rPr>
+                <w:b/>
+                <w:bCs/>
+                <w:color w:val="70AD47" w:themeColor="accent6"/>
+                <w:sz w:val="28"/>
+                <w:szCs w:val="28"/>
+                <w:lang w:val="it-IT"/>
+              </w:rPr>
+              <w:sym w:font="Wingdings 2" w:char="F052"/>
+            </w:r>
+          </w:p>
+        </w:tc>
+        <w:tc>
+          <w:tcPr>
+            <w:tcW w:w="463" w:type="pct"/>
+            <w:vAlign w:val="center"/>
+          </w:tcPr>
+          <w:p>
+            <w:pPr>
+              <w:jc w:val="center"/>
+              <w:cnfStyle w:val="000000000000" w:firstRow="0" w:lastRow="0" w:firstColumn="0" w:lastColumn="0" w:oddVBand="0" w:evenVBand="0" w:oddHBand="0" w:evenHBand="0" w:firstRowFirstColumn="0" w:firstRowLastColumn="0" w:lastRowFirstColumn="0" w:lastRowLastColumn="0"/>
+              <w:rPr>
+                <w:lang w:val="it-IT"/>
+              </w:rPr>
+            </w:pPr>
+          </w:p>
+        </w:tc>
+      </w:tr>
+      <w:tr>
+        <w:trPr>
+          <w:cnfStyle w:val="000000100000" w:firstRow="0" w:lastRow="0" w:firstColumn="0" w:lastColumn="0" w:oddVBand="0" w:evenVBand="0" w:oddHBand="1" w:evenHBand="0" w:firstRowFirstColumn="0" w:firstRowLastColumn="0" w:lastRowFirstColumn="0" w:lastRowLastColumn="0"/>
+        </w:trPr>
+        <w:tc>
+          <w:tcPr>
+            <w:cnfStyle w:val="001000000000" w:firstRow="0" w:lastRow="0" w:firstColumn="1" w:lastColumn="0" w:oddVBand="0" w:evenVBand="0" w:oddHBand="0" w:evenHBand="0" w:firstRowFirstColumn="0" w:firstRowLastColumn="0" w:lastRowFirstColumn="0" w:lastRowLastColumn="0"/>
+            <w:tcW w:w="358" w:type="pct"/>
+            <w:vAlign w:val="center"/>
+          </w:tcPr>
+          <w:p>
+            <w:pPr>
+              <w:pStyle w:val="Paragrafoelenco"/>
+              <w:numPr>
+                <w:ilvl w:val="0"/>
+                <w:numId w:val="1"/>
+              </w:numPr>
+              <w:ind w:left="456"/>
+              <w:jc w:val="center"/>
+              <w:rPr>
+                <w:lang w:val="it-IT"/>
+              </w:rPr>
+            </w:pPr>
+          </w:p>
+        </w:tc>
+        <w:tc>
+          <w:tcPr>
+            <w:tcW w:w="3229" w:type="pct"/>
+          </w:tcPr>
+          <w:p>
+            <w:pPr>
+              <w:pStyle w:val="Paragrafoelenco"/>
+              <w:numPr>
+                <w:ilvl w:val="0"/>
+                <w:numId w:val="2"/>
+              </w:numPr>
+              <w:cnfStyle w:val="000000100000" w:firstRow="0" w:lastRow="0" w:firstColumn="0" w:lastColumn="0" w:oddVBand="0" w:evenVBand="0" w:oddHBand="1" w:evenHBand="0" w:firstRowFirstColumn="0" w:firstRowLastColumn="0" w:lastRowFirstColumn="0" w:lastRowLastColumn="0"/>
+              <w:rPr>
+                <w:lang w:val="it-IT"/>
+              </w:rPr>
+            </w:pPr>
+            <w:r>
+              <w:rPr>
+                <w:lang w:val="it-IT"/>
+              </w:rPr>
+              <w:t>cliccando su uno di essi appare la lista dei documenti caricati da questi.</w:t>
+            </w:r>
+          </w:p>
+        </w:tc>
+        <w:tc>
+          <w:tcPr>
+            <w:tcW w:w="950" w:type="pct"/>
+            <w:vAlign w:val="center"/>
+          </w:tcPr>
+          <w:p>
+            <w:pPr>
+              <w:jc w:val="center"/>
+              <w:cnfStyle w:val="000000100000" w:firstRow="0" w:lastRow="0" w:firstColumn="0" w:lastColumn="0" w:oddVBand="0" w:evenVBand="0" w:oddHBand="1" w:evenHBand="0" w:firstRowFirstColumn="0" w:firstRowLastColumn="0" w:lastRowFirstColumn="0" w:lastRowLastColumn="0"/>
+              <w:rPr>
+                <w:b/>
+                <w:bCs/>
+                <w:color w:val="70AD47" w:themeColor="accent6"/>
+                <w:sz w:val="28"/>
+                <w:szCs w:val="28"/>
+                <w:highlight w:val="yellow"/>
+                <w:lang w:val="it-IT"/>
+              </w:rPr>
+            </w:pPr>
+            <w:r>
+              <w:rPr>
+                <w:b/>
+                <w:bCs/>
+                <w:color w:val="70AD47" w:themeColor="accent6"/>
+                <w:sz w:val="28"/>
+                <w:szCs w:val="28"/>
+                <w:lang w:val="it-IT"/>
+              </w:rPr>
+              <w:sym w:font="Wingdings 2" w:char="F052"/>
+            </w:r>
+          </w:p>
+        </w:tc>
+        <w:tc>
+          <w:tcPr>
+            <w:tcW w:w="463" w:type="pct"/>
+            <w:vAlign w:val="center"/>
+          </w:tcPr>
+          <w:p>
+            <w:pPr>
+              <w:jc w:val="center"/>
+              <w:cnfStyle w:val="000000100000" w:firstRow="0" w:lastRow="0" w:firstColumn="0" w:lastColumn="0" w:oddVBand="0" w:evenVBand="0" w:oddHBand="1" w:evenHBand="0" w:firstRowFirstColumn="0" w:firstRowLastColumn="0" w:lastRowFirstColumn="0" w:lastRowLastColumn="0"/>
+              <w:rPr>
+                <w:lang w:val="it-IT"/>
+              </w:rPr>
+            </w:pPr>
+          </w:p>
+        </w:tc>
+      </w:tr>
+      <w:tr>
+        <w:tc>
+          <w:tcPr>
+            <w:cnfStyle w:val="001000000000" w:firstRow="0" w:lastRow="0" w:firstColumn="1" w:lastColumn="0" w:oddVBand="0" w:evenVBand="0" w:oddHBand="0" w:evenHBand="0" w:firstRowFirstColumn="0" w:firstRowLastColumn="0" w:lastRowFirstColumn="0" w:lastRowLastColumn="0"/>
+            <w:tcW w:w="358" w:type="pct"/>
+            <w:vAlign w:val="center"/>
+          </w:tcPr>
+          <w:p>
+            <w:pPr>
+              <w:pStyle w:val="Paragrafoelenco"/>
+              <w:ind w:left="456"/>
+              <w:jc w:val="center"/>
+              <w:rPr>
+                <w:lang w:val="it-IT"/>
+              </w:rPr>
+            </w:pPr>
+          </w:p>
+        </w:tc>
+        <w:tc>
+          <w:tcPr>
+            <w:tcW w:w="3229" w:type="pct"/>
+          </w:tcPr>
+          <w:p>
+            <w:pPr>
+              <w:spacing w:before="240"/>
+              <w:cnfStyle w:val="000000000000" w:firstRow="0" w:lastRow="0" w:firstColumn="0" w:lastColumn="0" w:oddVBand="0" w:evenVBand="0" w:oddHBand="0" w:evenHBand="0" w:firstRowFirstColumn="0" w:firstRowLastColumn="0" w:lastRowFirstColumn="0" w:lastRowLastColumn="0"/>
+              <w:rPr>
+                <w:lang w:val="it-IT"/>
+              </w:rPr>
+            </w:pPr>
+            <w:r>
+              <w:rPr>
+                <w:lang w:val="it-IT"/>
+              </w:rPr>
+              <w:t xml:space="preserve">Nella </w:t>
+            </w:r>
+            <w:r>
+              <w:rPr>
+                <w:i/>
+                <w:iCs/>
+                <w:lang w:val="it-IT"/>
+              </w:rPr>
+              <w:t>lista documenti</w:t>
+            </w:r>
+            <w:r>
+              <w:rPr>
+                <w:lang w:val="it-IT"/>
+              </w:rPr>
+              <w:t xml:space="preserve"> vista da un Consumer:</w:t>
+            </w:r>
+          </w:p>
+        </w:tc>
+        <w:tc>
+          <w:tcPr>
+            <w:tcW w:w="950" w:type="pct"/>
+            <w:vAlign w:val="center"/>
+          </w:tcPr>
+          <w:p>
+            <w:pPr>
+              <w:pStyle w:val="Nessunaspaziatura"/>
+              <w:jc w:val="center"/>
+              <w:cnfStyle w:val="000000000000" w:firstRow="0" w:lastRow="0" w:firstColumn="0" w:lastColumn="0" w:oddVBand="0" w:evenVBand="0" w:oddHBand="0" w:evenHBand="0" w:firstRowFirstColumn="0" w:firstRowLastColumn="0" w:lastRowFirstColumn="0" w:lastRowLastColumn="0"/>
+              <w:rPr>
+                <w:highlight w:val="yellow"/>
+                <w:lang w:val="it-IT"/>
+              </w:rPr>
+            </w:pPr>
+            <w:r>
+              <w:rPr>
+                <w:lang w:val="it-IT"/>
+              </w:rPr>
+              <w:t>-</w:t>
+            </w:r>
+          </w:p>
+        </w:tc>
+        <w:tc>
+          <w:tcPr>
+            <w:tcW w:w="463" w:type="pct"/>
+            <w:vAlign w:val="center"/>
+          </w:tcPr>
+          <w:p>
+            <w:pPr>
+              <w:jc w:val="center"/>
+              <w:cnfStyle w:val="000000000000" w:firstRow="0" w:lastRow="0" w:firstColumn="0" w:lastColumn="0" w:oddVBand="0" w:evenVBand="0" w:oddHBand="0" w:evenHBand="0" w:firstRowFirstColumn="0" w:firstRowLastColumn="0" w:lastRowFirstColumn="0" w:lastRowLastColumn="0"/>
+              <w:rPr>
+                <w:lang w:val="it-IT"/>
+              </w:rPr>
+            </w:pPr>
+            <w:r>
+              <w:rPr>
+                <w:lang w:val="it-IT"/>
+              </w:rPr>
+              <w:t>-</w:t>
+            </w:r>
+          </w:p>
+        </w:tc>
+      </w:tr>
+      <w:tr>
+        <w:trPr>
+          <w:cnfStyle w:val="000000100000" w:firstRow="0" w:lastRow="0" w:firstColumn="0" w:lastColumn="0" w:oddVBand="0" w:evenVBand="0" w:oddHBand="1" w:evenHBand="0" w:firstRowFirstColumn="0" w:firstRowLastColumn="0" w:lastRowFirstColumn="0" w:lastRowLastColumn="0"/>
+        </w:trPr>
+        <w:tc>
+          <w:tcPr>
+            <w:cnfStyle w:val="001000000000" w:firstRow="0" w:lastRow="0" w:firstColumn="1" w:lastColumn="0" w:oddVBand="0" w:evenVBand="0" w:oddHBand="0" w:evenHBand="0" w:firstRowFirstColumn="0" w:firstRowLastColumn="0" w:lastRowFirstColumn="0" w:lastRowLastColumn="0"/>
+            <w:tcW w:w="358" w:type="pct"/>
+            <w:vAlign w:val="center"/>
+          </w:tcPr>
+          <w:p>
+            <w:pPr>
+              <w:pStyle w:val="Paragrafoelenco"/>
+              <w:numPr>
+                <w:ilvl w:val="0"/>
+                <w:numId w:val="1"/>
+              </w:numPr>
+              <w:ind w:left="456"/>
+              <w:jc w:val="center"/>
+              <w:rPr>
+                <w:lang w:val="it-IT"/>
+              </w:rPr>
+            </w:pPr>
+          </w:p>
+        </w:tc>
+        <w:tc>
+          <w:tcPr>
+            <w:tcW w:w="3229" w:type="pct"/>
+          </w:tcPr>
+          <w:p>
+            <w:pPr>
+              <w:pStyle w:val="Paragrafoelenco"/>
+              <w:numPr>
+                <w:ilvl w:val="0"/>
+                <w:numId w:val="2"/>
+              </w:numPr>
+              <w:spacing w:before="240"/>
+              <w:cnfStyle w:val="000000100000" w:firstRow="0" w:lastRow="0" w:firstColumn="0" w:lastColumn="0" w:oddVBand="0" w:evenVBand="0" w:oddHBand="1" w:evenHBand="0" w:firstRowFirstColumn="0" w:firstRowLastColumn="0" w:lastRowFirstColumn="0" w:lastRowLastColumn="0"/>
+              <w:rPr>
+                <w:lang w:val="it-IT"/>
+              </w:rPr>
+            </w:pPr>
+            <w:r>
+              <w:rPr>
+                <w:lang w:val="it-IT"/>
+              </w:rPr>
+              <w:t>vi è in alto a sinistra il logo dell’Uploader, come se il sistema fosse suo</w:t>
+            </w:r>
+          </w:p>
+        </w:tc>
+        <w:tc>
+          <w:tcPr>
+            <w:tcW w:w="950" w:type="pct"/>
+            <w:vAlign w:val="center"/>
+          </w:tcPr>
+          <w:p>
+            <w:pPr>
+              <w:jc w:val="center"/>
+              <w:cnfStyle w:val="000000100000" w:firstRow="0" w:lastRow="0" w:firstColumn="0" w:lastColumn="0" w:oddVBand="0" w:evenVBand="0" w:oddHBand="1" w:evenHBand="0" w:firstRowFirstColumn="0" w:firstRowLastColumn="0" w:lastRowFirstColumn="0" w:lastRowLastColumn="0"/>
+              <w:rPr>
+                <w:b/>
+                <w:bCs/>
+                <w:color w:val="70AD47" w:themeColor="accent6"/>
+                <w:sz w:val="28"/>
+                <w:szCs w:val="28"/>
+                <w:highlight w:val="yellow"/>
+                <w:lang w:val="it-IT"/>
+              </w:rPr>
+            </w:pPr>
+            <w:r>
+              <w:rPr>
+                <w:b/>
+                <w:bCs/>
+                <w:color w:val="70AD47" w:themeColor="accent6"/>
+                <w:sz w:val="28"/>
+                <w:szCs w:val="28"/>
+                <w:lang w:val="it-IT"/>
+              </w:rPr>
+              <w:sym w:font="Wingdings 2" w:char="F052"/>
+            </w:r>
+          </w:p>
+        </w:tc>
+        <w:tc>
+          <w:tcPr>
+            <w:tcW w:w="463" w:type="pct"/>
+            <w:vAlign w:val="center"/>
+          </w:tcPr>
+          <w:p>
+            <w:pPr>
+              <w:jc w:val="center"/>
+              <w:cnfStyle w:val="000000100000" w:firstRow="0" w:lastRow="0" w:firstColumn="0" w:lastColumn="0" w:oddVBand="0" w:evenVBand="0" w:oddHBand="1" w:evenHBand="0" w:firstRowFirstColumn="0" w:firstRowLastColumn="0" w:lastRowFirstColumn="0" w:lastRowLastColumn="0"/>
+              <w:rPr>
+                <w:lang w:val="it-IT"/>
+              </w:rPr>
+            </w:pPr>
+          </w:p>
+        </w:tc>
+      </w:tr>
+      <w:tr>
+        <w:tc>
+          <w:tcPr>
+            <w:cnfStyle w:val="001000000000" w:firstRow="0" w:lastRow="0" w:firstColumn="1" w:lastColumn="0" w:oddVBand="0" w:evenVBand="0" w:oddHBand="0" w:evenHBand="0" w:firstRowFirstColumn="0" w:firstRowLastColumn="0" w:lastRowFirstColumn="0" w:lastRowLastColumn="0"/>
+            <w:tcW w:w="358" w:type="pct"/>
+            <w:vAlign w:val="center"/>
+          </w:tcPr>
+          <w:p>
+            <w:pPr>
+              <w:pStyle w:val="Paragrafoelenco"/>
+              <w:numPr>
+                <w:ilvl w:val="0"/>
+                <w:numId w:val="1"/>
+              </w:numPr>
+              <w:ind w:left="456"/>
+              <w:jc w:val="center"/>
+              <w:rPr>
+                <w:lang w:val="it-IT"/>
+              </w:rPr>
+            </w:pPr>
+          </w:p>
+        </w:tc>
+        <w:tc>
+          <w:tcPr>
+            <w:tcW w:w="3229" w:type="pct"/>
+          </w:tcPr>
+          <w:p>
+            <w:pPr>
+              <w:pStyle w:val="Paragrafoelenco"/>
+              <w:numPr>
+                <w:ilvl w:val="0"/>
+                <w:numId w:val="2"/>
+              </w:numPr>
+              <w:spacing w:before="240"/>
+              <w:cnfStyle w:val="000000000000" w:firstRow="0" w:lastRow="0" w:firstColumn="0" w:lastColumn="0" w:oddVBand="0" w:evenVBand="0" w:oddHBand="0" w:evenHBand="0" w:firstRowFirstColumn="0" w:firstRowLastColumn="0" w:lastRowFirstColumn="0" w:lastRowLastColumn="0"/>
+              <w:rPr>
+                <w:lang w:val="it-IT"/>
+              </w:rPr>
+            </w:pPr>
+            <w:r>
+              <w:rPr>
+                <w:lang w:val="it-IT"/>
+              </w:rPr>
+              <w:t>vi sono i documenti sotto forma di tabella</w:t>
+            </w:r>
+          </w:p>
+        </w:tc>
+        <w:tc>
+          <w:tcPr>
+            <w:tcW w:w="950" w:type="pct"/>
+            <w:vAlign w:val="center"/>
+          </w:tcPr>
+          <w:p>
+            <w:pPr>
+              <w:jc w:val="center"/>
+              <w:cnfStyle w:val="000000000000" w:firstRow="0" w:lastRow="0" w:firstColumn="0" w:lastColumn="0" w:oddVBand="0" w:evenVBand="0" w:oddHBand="0" w:evenHBand="0" w:firstRowFirstColumn="0" w:firstRowLastColumn="0" w:lastRowFirstColumn="0" w:lastRowLastColumn="0"/>
+              <w:rPr>
+                <w:b/>
+                <w:bCs/>
+                <w:color w:val="70AD47" w:themeColor="accent6"/>
+                <w:sz w:val="28"/>
+                <w:szCs w:val="28"/>
+                <w:highlight w:val="yellow"/>
+                <w:lang w:val="it-IT"/>
+              </w:rPr>
+            </w:pPr>
+            <w:r>
+              <w:rPr>
+                <w:b/>
+                <w:bCs/>
+                <w:color w:val="70AD47" w:themeColor="accent6"/>
+                <w:sz w:val="28"/>
+                <w:szCs w:val="28"/>
+                <w:lang w:val="it-IT"/>
+              </w:rPr>
+              <w:sym w:font="Wingdings 2" w:char="F052"/>
+            </w:r>
+          </w:p>
+        </w:tc>
+        <w:tc>
+          <w:tcPr>
+            <w:tcW w:w="463" w:type="pct"/>
+            <w:vAlign w:val="center"/>
+          </w:tcPr>
+          <w:p>
+            <w:pPr>
+              <w:jc w:val="center"/>
+              <w:cnfStyle w:val="000000000000" w:firstRow="0" w:lastRow="0" w:firstColumn="0" w:lastColumn="0" w:oddVBand="0" w:evenVBand="0" w:oddHBand="0" w:evenHBand="0" w:firstRowFirstColumn="0" w:firstRowLastColumn="0" w:lastRowFirstColumn="0" w:lastRowLastColumn="0"/>
+              <w:rPr>
+                <w:lang w:val="it-IT"/>
+              </w:rPr>
+            </w:pPr>
+          </w:p>
+        </w:tc>
+      </w:tr>
+      <w:tr>
+        <w:trPr>
+          <w:cnfStyle w:val="000000100000" w:firstRow="0" w:lastRow="0" w:firstColumn="0" w:lastColumn="0" w:oddVBand="0" w:evenVBand="0" w:oddHBand="1" w:evenHBand="0" w:firstRowFirstColumn="0" w:firstRowLastColumn="0" w:lastRowFirstColumn="0" w:lastRowLastColumn="0"/>
+        </w:trPr>
+        <w:tc>
+          <w:tcPr>
+            <w:cnfStyle w:val="001000000000" w:firstRow="0" w:lastRow="0" w:firstColumn="1" w:lastColumn="0" w:oddVBand="0" w:evenVBand="0" w:oddHBand="0" w:evenHBand="0" w:firstRowFirstColumn="0" w:firstRowLastColumn="0" w:lastRowFirstColumn="0" w:lastRowLastColumn="0"/>
+            <w:tcW w:w="358" w:type="pct"/>
+            <w:vAlign w:val="center"/>
+          </w:tcPr>
+          <w:p>
+            <w:pPr>
+              <w:pStyle w:val="Paragrafoelenco"/>
+              <w:numPr>
+                <w:ilvl w:val="0"/>
+                <w:numId w:val="1"/>
+              </w:numPr>
+              <w:ind w:left="456"/>
+              <w:jc w:val="center"/>
+              <w:rPr>
+                <w:lang w:val="it-IT"/>
+              </w:rPr>
+            </w:pPr>
+          </w:p>
+        </w:tc>
+        <w:tc>
+          <w:tcPr>
+            <w:tcW w:w="3229" w:type="pct"/>
+          </w:tcPr>
+          <w:p>
+            <w:pPr>
+              <w:pStyle w:val="Paragrafoelenco"/>
+              <w:numPr>
+                <w:ilvl w:val="0"/>
+                <w:numId w:val="2"/>
+              </w:numPr>
+              <w:spacing w:before="240"/>
+              <w:cnfStyle w:val="000000100000" w:firstRow="0" w:lastRow="0" w:firstColumn="0" w:lastColumn="0" w:oddVBand="0" w:evenVBand="0" w:oddHBand="1" w:evenHBand="0" w:firstRowFirstColumn="0" w:firstRowLastColumn="0" w:lastRowFirstColumn="0" w:lastRowLastColumn="0"/>
+              <w:rPr>
+                <w:lang w:val="it-IT"/>
+              </w:rPr>
+            </w:pPr>
+            <w:r>
+              <w:rPr>
+                <w:lang w:val="it-IT"/>
+              </w:rPr>
+              <w:t>i documenti sono ordinati dal più recente al meno recente, avendo comunque in cima sempre quelli non ancora letti</w:t>
+            </w:r>
+          </w:p>
+        </w:tc>
+        <w:tc>
+          <w:tcPr>
+            <w:tcW w:w="950" w:type="pct"/>
+            <w:vAlign w:val="center"/>
+          </w:tcPr>
+          <w:p>
+            <w:pPr>
+              <w:jc w:val="center"/>
+              <w:cnfStyle w:val="000000100000" w:firstRow="0" w:lastRow="0" w:firstColumn="0" w:lastColumn="0" w:oddVBand="0" w:evenVBand="0" w:oddHBand="1" w:evenHBand="0" w:firstRowFirstColumn="0" w:firstRowLastColumn="0" w:lastRowFirstColumn="0" w:lastRowLastColumn="0"/>
+              <w:rPr>
+                <w:b/>
+                <w:bCs/>
+                <w:color w:val="70AD47" w:themeColor="accent6"/>
+                <w:sz w:val="28"/>
+                <w:szCs w:val="28"/>
+                <w:highlight w:val="yellow"/>
+                <w:lang w:val="it-IT"/>
+              </w:rPr>
+            </w:pPr>
+            <w:r>
+              <w:rPr>
+                <w:b/>
+                <w:bCs/>
+                <w:color w:val="70AD47" w:themeColor="accent6"/>
+                <w:sz w:val="28"/>
+                <w:szCs w:val="28"/>
+                <w:lang w:val="it-IT"/>
+              </w:rPr>
+              <w:sym w:font="Wingdings 2" w:char="F052"/>
+            </w:r>
+          </w:p>
+        </w:tc>
+        <w:tc>
+          <w:tcPr>
+            <w:tcW w:w="463" w:type="pct"/>
+            <w:vAlign w:val="center"/>
+          </w:tcPr>
+          <w:p>
+            <w:pPr>
+              <w:jc w:val="center"/>
+              <w:cnfStyle w:val="000000100000" w:firstRow="0" w:lastRow="0" w:firstColumn="0" w:lastColumn="0" w:oddVBand="0" w:evenVBand="0" w:oddHBand="1" w:evenHBand="0" w:firstRowFirstColumn="0" w:firstRowLastColumn="0" w:lastRowFirstColumn="0" w:lastRowLastColumn="0"/>
+              <w:rPr>
+                <w:lang w:val="it-IT"/>
+              </w:rPr>
+            </w:pPr>
+          </w:p>
+        </w:tc>
+      </w:tr>
+      <w:tr>
+        <w:tc>
+          <w:tcPr>
+            <w:cnfStyle w:val="001000000000" w:firstRow="0" w:lastRow="0" w:firstColumn="1" w:lastColumn="0" w:oddVBand="0" w:evenVBand="0" w:oddHBand="0" w:evenHBand="0" w:firstRowFirstColumn="0" w:firstRowLastColumn="0" w:lastRowFirstColumn="0" w:lastRowLastColumn="0"/>
+            <w:tcW w:w="358" w:type="pct"/>
+            <w:vAlign w:val="center"/>
+          </w:tcPr>
+          <w:p>
+            <w:pPr>
+              <w:pStyle w:val="Paragrafoelenco"/>
+              <w:numPr>
+                <w:ilvl w:val="0"/>
+                <w:numId w:val="1"/>
+              </w:numPr>
+              <w:ind w:left="456"/>
+              <w:jc w:val="center"/>
+              <w:rPr>
+                <w:lang w:val="it-IT"/>
+              </w:rPr>
+            </w:pPr>
+          </w:p>
+        </w:tc>
+        <w:tc>
+          <w:tcPr>
+            <w:tcW w:w="3229" w:type="pct"/>
+          </w:tcPr>
+          <w:p>
+            <w:pPr>
+              <w:pStyle w:val="Paragrafoelenco"/>
+              <w:numPr>
+                <w:ilvl w:val="0"/>
+                <w:numId w:val="2"/>
+              </w:numPr>
+              <w:spacing w:before="240"/>
+              <w:cnfStyle w:val="000000000000" w:firstRow="0" w:lastRow="0" w:firstColumn="0" w:lastColumn="0" w:oddVBand="0" w:evenVBand="0" w:oddHBand="0" w:evenHBand="0" w:firstRowFirstColumn="0" w:firstRowLastColumn="0" w:lastRowFirstColumn="0" w:lastRowLastColumn="0"/>
+              <w:rPr>
+                <w:lang w:val="it-IT"/>
+              </w:rPr>
+            </w:pPr>
+            <w:r>
+              <w:rPr>
+                <w:lang w:val="it-IT"/>
+              </w:rPr>
+              <w:t>la tabella deve mostrare il nome del documento, la data di caricamento e l’eventuale data di lettura da parte del Consumer</w:t>
+            </w:r>
+          </w:p>
+        </w:tc>
+        <w:tc>
+          <w:tcPr>
+            <w:tcW w:w="950" w:type="pct"/>
+            <w:vAlign w:val="center"/>
+          </w:tcPr>
+          <w:p>
+            <w:pPr>
+              <w:jc w:val="center"/>
+              <w:cnfStyle w:val="000000000000" w:firstRow="0" w:lastRow="0" w:firstColumn="0" w:lastColumn="0" w:oddVBand="0" w:evenVBand="0" w:oddHBand="0" w:evenHBand="0" w:firstRowFirstColumn="0" w:firstRowLastColumn="0" w:lastRowFirstColumn="0" w:lastRowLastColumn="0"/>
+              <w:rPr>
+                <w:b/>
+                <w:bCs/>
+                <w:color w:val="70AD47" w:themeColor="accent6"/>
+                <w:sz w:val="28"/>
+                <w:szCs w:val="28"/>
+                <w:highlight w:val="yellow"/>
+                <w:lang w:val="it-IT"/>
+              </w:rPr>
+            </w:pPr>
+            <w:r>
+              <w:rPr>
+                <w:b/>
+                <w:bCs/>
+                <w:color w:val="70AD47" w:themeColor="accent6"/>
+                <w:sz w:val="28"/>
+                <w:szCs w:val="28"/>
+                <w:lang w:val="it-IT"/>
+              </w:rPr>
+              <w:sym w:font="Wingdings 2" w:char="F052"/>
+            </w:r>
+          </w:p>
+        </w:tc>
+        <w:tc>
+          <w:tcPr>
+            <w:tcW w:w="463" w:type="pct"/>
+            <w:vAlign w:val="center"/>
+          </w:tcPr>
+          <w:p>
+            <w:pPr>
+              <w:jc w:val="center"/>
+              <w:cnfStyle w:val="000000000000" w:firstRow="0" w:lastRow="0" w:firstColumn="0" w:lastColumn="0" w:oddVBand="0" w:evenVBand="0" w:oddHBand="0" w:evenHBand="0" w:firstRowFirstColumn="0" w:firstRowLastColumn="0" w:lastRowFirstColumn="0" w:lastRowLastColumn="0"/>
+              <w:rPr>
+                <w:lang w:val="it-IT"/>
+              </w:rPr>
+            </w:pPr>
+          </w:p>
+        </w:tc>
+      </w:tr>
+      <w:tr>
+        <w:trPr>
+          <w:cnfStyle w:val="000000100000" w:firstRow="0" w:lastRow="0" w:firstColumn="0" w:lastColumn="0" w:oddVBand="0" w:evenVBand="0" w:oddHBand="1" w:evenHBand="0" w:firstRowFirstColumn="0" w:firstRowLastColumn="0" w:lastRowFirstColumn="0" w:lastRowLastColumn="0"/>
+        </w:trPr>
+        <w:tc>
+          <w:tcPr>
+            <w:cnfStyle w:val="001000000000" w:firstRow="0" w:lastRow="0" w:firstColumn="1" w:lastColumn="0" w:oddVBand="0" w:evenVBand="0" w:oddHBand="0" w:evenHBand="0" w:firstRowFirstColumn="0" w:firstRowLastColumn="0" w:lastRowFirstColumn="0" w:lastRowLastColumn="0"/>
+            <w:tcW w:w="358" w:type="pct"/>
+            <w:vAlign w:val="center"/>
+          </w:tcPr>
+          <w:p>
+            <w:pPr>
+              <w:pStyle w:val="Paragrafoelenco"/>
+              <w:numPr>
+                <w:ilvl w:val="0"/>
+                <w:numId w:val="1"/>
+              </w:numPr>
+              <w:ind w:left="456"/>
+              <w:jc w:val="center"/>
+              <w:rPr>
+                <w:lang w:val="it-IT"/>
+              </w:rPr>
+            </w:pPr>
+          </w:p>
+        </w:tc>
+        <w:tc>
+          <w:tcPr>
+            <w:tcW w:w="3229" w:type="pct"/>
+          </w:tcPr>
+          <w:p>
+            <w:pPr>
+              <w:pStyle w:val="Paragrafoelenco"/>
+              <w:numPr>
+                <w:ilvl w:val="0"/>
+                <w:numId w:val="2"/>
+              </w:numPr>
+              <w:spacing w:before="240"/>
+              <w:cnfStyle w:val="000000100000" w:firstRow="0" w:lastRow="0" w:firstColumn="0" w:lastColumn="0" w:oddVBand="0" w:evenVBand="0" w:oddHBand="1" w:evenHBand="0" w:firstRowFirstColumn="0" w:firstRowLastColumn="0" w:lastRowFirstColumn="0" w:lastRowLastColumn="0"/>
+              <w:rPr>
+                <w:lang w:val="it-IT"/>
+              </w:rPr>
+            </w:pPr>
+            <w:r>
+              <w:rPr>
+                <w:lang w:val="it-IT"/>
+              </w:rPr>
+              <w:t>vi è la lista degli hashtag collegati ai documenti presenti e l’utente può filtrarli selezionando l’hashtag corrispondente.</w:t>
+            </w:r>
+          </w:p>
+        </w:tc>
+        <w:tc>
+          <w:tcPr>
+            <w:tcW w:w="950" w:type="pct"/>
+            <w:vAlign w:val="center"/>
+          </w:tcPr>
+          <w:p>
+            <w:pPr>
+              <w:jc w:val="center"/>
+              <w:cnfStyle w:val="000000100000" w:firstRow="0" w:lastRow="0" w:firstColumn="0" w:lastColumn="0" w:oddVBand="0" w:evenVBand="0" w:oddHBand="1" w:evenHBand="0" w:firstRowFirstColumn="0" w:firstRowLastColumn="0" w:lastRowFirstColumn="0" w:lastRowLastColumn="0"/>
+              <w:rPr>
+                <w:b/>
+                <w:bCs/>
+                <w:color w:val="70AD47" w:themeColor="accent6"/>
+                <w:sz w:val="28"/>
+                <w:szCs w:val="28"/>
+                <w:highlight w:val="yellow"/>
+                <w:lang w:val="it-IT"/>
+              </w:rPr>
+            </w:pPr>
+            <w:r>
+              <w:rPr>
+                <w:b/>
+                <w:bCs/>
+                <w:color w:val="70AD47" w:themeColor="accent6"/>
+                <w:sz w:val="28"/>
+                <w:szCs w:val="28"/>
+                <w:lang w:val="it-IT"/>
+              </w:rPr>
+              <w:sym w:font="Wingdings 2" w:char="F052"/>
+            </w:r>
+          </w:p>
+        </w:tc>
+        <w:tc>
+          <w:tcPr>
+            <w:tcW w:w="463" w:type="pct"/>
+            <w:vAlign w:val="center"/>
+          </w:tcPr>
+          <w:p>
+            <w:pPr>
+              <w:jc w:val="center"/>
+              <w:cnfStyle w:val="000000100000" w:firstRow="0" w:lastRow="0" w:firstColumn="0" w:lastColumn="0" w:oddVBand="0" w:evenVBand="0" w:oddHBand="1" w:evenHBand="0" w:firstRowFirstColumn="0" w:firstRowLastColumn="0" w:lastRowFirstColumn="0" w:lastRowLastColumn="0"/>
+              <w:rPr>
+                <w:lang w:val="it-IT"/>
+              </w:rPr>
+            </w:pPr>
+          </w:p>
+        </w:tc>
+      </w:tr>
+      <w:tr>
+        <w:tc>
+          <w:tcPr>
+            <w:cnfStyle w:val="001000000000" w:firstRow="0" w:lastRow="0" w:firstColumn="1" w:lastColumn="0" w:oddVBand="0" w:evenVBand="0" w:oddHBand="0" w:evenHBand="0" w:firstRowFirstColumn="0" w:firstRowLastColumn="0" w:lastRowFirstColumn="0" w:lastRowLastColumn="0"/>
+            <w:tcW w:w="358" w:type="pct"/>
+            <w:vAlign w:val="center"/>
+          </w:tcPr>
+          <w:p>
+            <w:pPr>
+              <w:pStyle w:val="Paragrafoelenco"/>
+              <w:numPr>
+                <w:ilvl w:val="0"/>
+                <w:numId w:val="1"/>
+              </w:numPr>
+              <w:spacing w:before="240"/>
+              <w:ind w:left="456"/>
+              <w:jc w:val="center"/>
+              <w:rPr>
+                <w:lang w:val="it-IT"/>
+              </w:rPr>
+            </w:pPr>
+          </w:p>
+        </w:tc>
+        <w:tc>
+          <w:tcPr>
+            <w:tcW w:w="3229" w:type="pct"/>
+          </w:tcPr>
+          <w:p>
+            <w:pPr>
+              <w:spacing w:before="240"/>
+              <w:cnfStyle w:val="000000000000" w:firstRow="0" w:lastRow="0" w:firstColumn="0" w:lastColumn="0" w:oddVBand="0" w:evenVBand="0" w:oddHBand="0" w:evenHBand="0" w:firstRowFirstColumn="0" w:firstRowLastColumn="0" w:lastRowFirstColumn="0" w:lastRowLastColumn="0"/>
+              <w:rPr>
+                <w:lang w:val="it-IT"/>
+              </w:rPr>
+            </w:pPr>
+            <w:r>
+              <w:rPr>
+                <w:lang w:val="it-IT"/>
+              </w:rPr>
+              <w:t xml:space="preserve">Ogni volta che </w:t>
+            </w:r>
+            <w:r>
+              <w:rPr>
+                <w:lang w:val="it-IT"/>
+              </w:rPr>
+              <w:t>il sistema riceve un nuovo file, provvederà ad inviare al Consumer una mail di notifica contenente:</w:t>
+            </w:r>
+          </w:p>
+          <w:p>
+            <w:pPr>
+              <w:pStyle w:val="Paragrafoelenco"/>
+              <w:numPr>
+                <w:ilvl w:val="0"/>
+                <w:numId w:val="2"/>
+              </w:numPr>
+              <w:cnfStyle w:val="000000000000" w:firstRow="0" w:lastRow="0" w:firstColumn="0" w:lastColumn="0" w:oddVBand="0" w:evenVBand="0" w:oddHBand="0" w:evenHBand="0" w:firstRowFirstColumn="0" w:firstRowLastColumn="0" w:lastRowFirstColumn="0" w:lastRowLastColumn="0"/>
+              <w:rPr>
+                <w:lang w:val="it-IT"/>
+              </w:rPr>
+            </w:pPr>
+            <w:r>
+              <w:rPr>
+                <w:lang w:val="it-IT"/>
+              </w:rPr>
+              <w:t>il nome dell’Uploader che l’ha inviato,</w:t>
+            </w:r>
+          </w:p>
+          <w:p>
+            <w:pPr>
+              <w:pStyle w:val="Paragrafoelenco"/>
+              <w:numPr>
+                <w:ilvl w:val="0"/>
+                <w:numId w:val="2"/>
+              </w:numPr>
+              <w:cnfStyle w:val="000000000000" w:firstRow="0" w:lastRow="0" w:firstColumn="0" w:lastColumn="0" w:oddVBand="0" w:evenVBand="0" w:oddHBand="0" w:evenHBand="0" w:firstRowFirstColumn="0" w:firstRowLastColumn="0" w:lastRowFirstColumn="0" w:lastRowLastColumn="0"/>
+              <w:rPr>
+                <w:lang w:val="it-IT"/>
+              </w:rPr>
+            </w:pPr>
+            <w:r>
+              <w:rPr>
+                <w:lang w:val="it-IT"/>
+              </w:rPr>
+              <w:t>i</w:t>
+            </w:r>
+            <w:r>
+              <w:rPr>
+                <w:lang w:val="it-IT"/>
+              </w:rPr>
+              <w:t>l nome del file,</w:t>
+            </w:r>
+          </w:p>
+          <w:p>
+            <w:pPr>
+              <w:pStyle w:val="Paragrafoelenco"/>
+              <w:numPr>
+                <w:ilvl w:val="0"/>
+                <w:numId w:val="2"/>
+              </w:numPr>
+              <w:cnfStyle w:val="000000000000" w:firstRow="0" w:lastRow="0" w:firstColumn="0" w:lastColumn="0" w:oddVBand="0" w:evenVBand="0" w:oddHBand="0" w:evenHBand="0" w:firstRowFirstColumn="0" w:firstRowLastColumn="0" w:lastRowFirstColumn="0" w:lastRowLastColumn="0"/>
+              <w:rPr>
+                <w:lang w:val="it-IT"/>
+              </w:rPr>
+            </w:pPr>
+            <w:r>
+              <w:rPr>
+                <w:lang w:val="it-IT"/>
+              </w:rPr>
+              <w:t>u</w:t>
+            </w:r>
+            <w:r>
+              <w:rPr>
+                <w:lang w:val="it-IT"/>
+              </w:rPr>
+              <w:t>n link alla home page del sistema,</w:t>
+            </w:r>
+          </w:p>
+          <w:p>
+            <w:pPr>
+              <w:pStyle w:val="Paragrafoelenco"/>
+              <w:numPr>
+                <w:ilvl w:val="0"/>
+                <w:numId w:val="2"/>
+              </w:numPr>
+              <w:cnfStyle w:val="000000000000" w:firstRow="0" w:lastRow="0" w:firstColumn="0" w:lastColumn="0" w:oddVBand="0" w:evenVBand="0" w:oddHBand="0" w:evenHBand="0" w:firstRowFirstColumn="0" w:firstRowLastColumn="0" w:lastRowFirstColumn="0" w:lastRowLastColumn="0"/>
+              <w:rPr>
+                <w:lang w:val="it-IT"/>
+              </w:rPr>
+            </w:pPr>
+            <w:r>
+              <w:rPr>
+                <w:lang w:val="it-IT"/>
+              </w:rPr>
+              <w:t>un link per scaricare il file direttamente.</w:t>
+            </w:r>
+          </w:p>
+        </w:tc>
+        <w:tc>
+          <w:tcPr>
+            <w:tcW w:w="950" w:type="pct"/>
+            <w:vAlign w:val="center"/>
+          </w:tcPr>
+          <w:p>
+            <w:pPr>
+              <w:jc w:val="center"/>
+              <w:cnfStyle w:val="000000000000" w:firstRow="0" w:lastRow="0" w:firstColumn="0" w:lastColumn="0" w:oddVBand="0" w:evenVBand="0" w:oddHBand="0" w:evenHBand="0" w:firstRowFirstColumn="0" w:firstRowLastColumn="0" w:lastRowFirstColumn="0" w:lastRowLastColumn="0"/>
+              <w:rPr>
+                <w:b/>
+                <w:bCs/>
+                <w:color w:val="70AD47" w:themeColor="accent6"/>
+                <w:highlight w:val="yellow"/>
+                <w:lang w:val="it-IT"/>
+              </w:rPr>
+            </w:pPr>
+            <w:r>
+              <w:rPr>
+                <w:b/>
+                <w:bCs/>
+                <w:color w:val="70AD47" w:themeColor="accent6"/>
+                <w:highlight w:val="yellow"/>
+                <w:lang w:val="it-IT"/>
+              </w:rPr>
+              <w:t>Da verificare</w:t>
+            </w:r>
+            <w:r>
+              <w:rPr>
+                <w:b/>
+                <w:bCs/>
+                <w:color w:val="70AD47" w:themeColor="accent6"/>
+                <w:highlight w:val="yellow"/>
+                <w:lang w:val="it-IT"/>
+              </w:rPr>
+              <w:t xml:space="preserve"> in </w:t>
+            </w:r>
+            <w:r>
+              <w:rPr>
+                <w:b/>
+                <w:bCs/>
+                <w:i/>
+                <w:iCs/>
+                <w:color w:val="70AD47" w:themeColor="accent6"/>
+                <w:highlight w:val="yellow"/>
+                <w:lang w:val="it-IT"/>
+              </w:rPr>
+              <w:t>production mode</w:t>
+            </w:r>
+          </w:p>
+        </w:tc>
+        <w:tc>
+          <w:tcPr>
+            <w:tcW w:w="463" w:type="pct"/>
+            <w:vAlign w:val="center"/>
+          </w:tcPr>
+          <w:p>
+            <w:pPr>
+              <w:jc w:val="center"/>
+              <w:cnfStyle w:val="000000000000" w:firstRow="0" w:lastRow="0" w:firstColumn="0" w:lastColumn="0" w:oddVBand="0" w:evenVBand="0" w:oddHBand="0" w:evenHBand="0" w:firstRowFirstColumn="0" w:firstRowLastColumn="0" w:lastRowFirstColumn="0" w:lastRowLastColumn="0"/>
+              <w:rPr>
+                <w:lang w:val="it-IT"/>
+              </w:rPr>
+            </w:pPr>
+          </w:p>
+        </w:tc>
+      </w:tr>
+      <w:tr>
+        <w:trPr>
+          <w:cnfStyle w:val="000000100000" w:firstRow="0" w:lastRow="0" w:firstColumn="0" w:lastColumn="0" w:oddVBand="0" w:evenVBand="0" w:oddHBand="1" w:evenHBand="0" w:firstRowFirstColumn="0" w:firstRowLastColumn="0" w:lastRowFirstColumn="0" w:lastRowLastColumn="0"/>
+        </w:trPr>
+        <w:tc>
+          <w:tcPr>
+            <w:cnfStyle w:val="001000000000" w:firstRow="0" w:lastRow="0" w:firstColumn="1" w:lastColumn="0" w:oddVBand="0" w:evenVBand="0" w:oddHBand="0" w:evenHBand="0" w:firstRowFirstColumn="0" w:firstRowLastColumn="0" w:lastRowFirstColumn="0" w:lastRowLastColumn="0"/>
+            <w:tcW w:w="358" w:type="pct"/>
+            <w:vAlign w:val="center"/>
+          </w:tcPr>
+          <w:p>
+            <w:pPr>
+              <w:pStyle w:val="Paragrafoelenco"/>
+              <w:numPr>
+                <w:ilvl w:val="0"/>
+                <w:numId w:val="1"/>
+              </w:numPr>
+              <w:ind w:left="456"/>
+              <w:jc w:val="center"/>
+              <w:rPr>
+                <w:lang w:val="it-IT"/>
+              </w:rPr>
+            </w:pPr>
+          </w:p>
+        </w:tc>
+        <w:tc>
+          <w:tcPr>
+            <w:tcW w:w="3229" w:type="pct"/>
+          </w:tcPr>
+          <w:p>
+            <w:pPr>
+              <w:cnfStyle w:val="000000100000" w:firstRow="0" w:lastRow="0" w:firstColumn="0" w:lastColumn="0" w:oddVBand="0" w:evenVBand="0" w:oddHBand="1" w:evenHBand="0" w:firstRowFirstColumn="0" w:firstRowLastColumn="0" w:lastRowFirstColumn="0" w:lastRowLastColumn="0"/>
+              <w:rPr>
+                <w:lang w:val="it-IT"/>
+              </w:rPr>
+            </w:pPr>
+            <w:r>
+              <w:rPr>
+                <w:lang w:val="it-IT"/>
+              </w:rPr>
+              <w:t>Il sistema deve registrare il download del file anche quando questi avviene dall’email di conferma.</w:t>
+            </w:r>
+          </w:p>
+        </w:tc>
+        <w:tc>
+          <w:tcPr>
+            <w:tcW w:w="950" w:type="pct"/>
+            <w:vAlign w:val="center"/>
+          </w:tcPr>
+          <w:p>
+            <w:pPr>
+              <w:jc w:val="center"/>
+              <w:cnfStyle w:val="000000100000" w:firstRow="0" w:lastRow="0" w:firstColumn="0" w:lastColumn="0" w:oddVBand="0" w:evenVBand="0" w:oddHBand="1" w:evenHBand="0" w:firstRowFirstColumn="0" w:firstRowLastColumn="0" w:lastRowFirstColumn="0" w:lastRowLastColumn="0"/>
+              <w:rPr>
+                <w:b/>
+                <w:bCs/>
+                <w:color w:val="70AD47" w:themeColor="accent6"/>
+                <w:sz w:val="28"/>
+                <w:szCs w:val="28"/>
+                <w:highlight w:val="yellow"/>
+                <w:lang w:val="it-IT"/>
+              </w:rPr>
+            </w:pPr>
+            <w:r>
+              <w:rPr>
+                <w:b/>
+                <w:bCs/>
+                <w:color w:val="70AD47" w:themeColor="accent6"/>
+                <w:highlight w:val="yellow"/>
+                <w:lang w:val="it-IT"/>
+              </w:rPr>
+              <w:t xml:space="preserve">Da verificare in </w:t>
+            </w:r>
+            <w:r>
+              <w:rPr>
+                <w:b/>
+                <w:bCs/>
+                <w:i/>
+                <w:iCs/>
+                <w:color w:val="70AD47" w:themeColor="accent6"/>
+                <w:highlight w:val="yellow"/>
+                <w:lang w:val="it-IT"/>
+              </w:rPr>
+              <w:t>production mode</w:t>
+            </w:r>
+          </w:p>
+        </w:tc>
+        <w:tc>
+          <w:tcPr>
+            <w:tcW w:w="463" w:type="pct"/>
+            <w:vAlign w:val="center"/>
+          </w:tcPr>
+          <w:p>
+            <w:pPr>
+              <w:jc w:val="center"/>
+              <w:cnfStyle w:val="000000100000" w:firstRow="0" w:lastRow="0" w:firstColumn="0" w:lastColumn="0" w:oddVBand="0" w:evenVBand="0" w:oddHBand="1" w:evenHBand="0" w:firstRowFirstColumn="0" w:firstRowLastColumn="0" w:lastRowFirstColumn="0" w:lastRowLastColumn="0"/>
+              <w:rPr>
+                <w:lang w:val="it-IT"/>
+              </w:rPr>
+            </w:pPr>
+          </w:p>
+        </w:tc>
+      </w:tr>
+      <w:tr>
+        <w:tc>
+          <w:tcPr>
+            <w:cnfStyle w:val="001000000000" w:firstRow="0" w:lastRow="0" w:firstColumn="1" w:lastColumn="0" w:oddVBand="0" w:evenVBand="0" w:oddHBand="0" w:evenHBand="0" w:firstRowFirstColumn="0" w:firstRowLastColumn="0" w:lastRowFirstColumn="0" w:lastRowLastColumn="0"/>
+            <w:tcW w:w="358" w:type="pct"/>
+            <w:vAlign w:val="center"/>
+          </w:tcPr>
+          <w:p>
+            <w:pPr>
+              <w:pStyle w:val="Paragrafoelenco"/>
+              <w:ind w:left="456"/>
+              <w:rPr>
+                <w:lang w:val="it-IT"/>
+              </w:rPr>
+            </w:pPr>
+          </w:p>
+        </w:tc>
+        <w:tc>
+          <w:tcPr>
+            <w:tcW w:w="3229" w:type="pct"/>
+          </w:tcPr>
+          <w:p>
+            <w:pPr>
+              <w:spacing w:before="240"/>
+              <w:cnfStyle w:val="000000000000" w:firstRow="0" w:lastRow="0" w:firstColumn="0" w:lastColumn="0" w:oddVBand="0" w:evenVBand="0" w:oddHBand="0" w:evenHBand="0" w:firstRowFirstColumn="0" w:firstRowLastColumn="0" w:lastRowFirstColumn="0" w:lastRowLastColumn="0"/>
+              <w:rPr>
+                <w:lang w:val="it-IT"/>
+              </w:rPr>
+            </w:pPr>
+            <w:r>
+              <w:rPr>
+                <w:lang w:val="it-IT"/>
+              </w:rPr>
+              <w:t>Il sistema deve esporre un web-service che permetta di inviare un file ad un Consumer.</w:t>
+            </w:r>
+          </w:p>
+        </w:tc>
+        <w:tc>
+          <w:tcPr>
+            <w:tcW w:w="950" w:type="pct"/>
+            <w:vAlign w:val="center"/>
+          </w:tcPr>
+          <w:p>
+            <w:pPr>
+              <w:jc w:val="center"/>
+              <w:cnfStyle w:val="000000000000" w:firstRow="0" w:lastRow="0" w:firstColumn="0" w:lastColumn="0" w:oddVBand="0" w:evenVBand="0" w:oddHBand="0" w:evenHBand="0" w:firstRowFirstColumn="0" w:firstRowLastColumn="0" w:lastRowFirstColumn="0" w:lastRowLastColumn="0"/>
+              <w:rPr>
+                <w:b/>
+                <w:bCs/>
+                <w:color w:val="70AD47" w:themeColor="accent6"/>
+                <w:sz w:val="28"/>
+                <w:szCs w:val="28"/>
+                <w:highlight w:val="yellow"/>
+                <w:lang w:val="it-IT"/>
+              </w:rPr>
+            </w:pPr>
+            <w:r>
+              <w:rPr>
+                <w:b/>
+                <w:bCs/>
+                <w:color w:val="70AD47" w:themeColor="accent6"/>
+                <w:sz w:val="28"/>
+                <w:szCs w:val="28"/>
+                <w:lang w:val="it-IT"/>
+              </w:rPr>
+              <w:t>-</w:t>
+            </w:r>
+          </w:p>
+        </w:tc>
+        <w:tc>
+          <w:tcPr>
+            <w:tcW w:w="463" w:type="pct"/>
+            <w:vAlign w:val="center"/>
+          </w:tcPr>
+          <w:p>
+            <w:pPr>
+              <w:jc w:val="center"/>
+              <w:cnfStyle w:val="000000000000" w:firstRow="0" w:lastRow="0" w:firstColumn="0" w:lastColumn="0" w:oddVBand="0" w:evenVBand="0" w:oddHBand="0" w:evenHBand="0" w:firstRowFirstColumn="0" w:firstRowLastColumn="0" w:lastRowFirstColumn="0" w:lastRowLastColumn="0"/>
+              <w:rPr>
+                <w:lang w:val="it-IT"/>
+              </w:rPr>
+            </w:pPr>
+            <w:r>
+              <w:rPr>
+                <w:lang w:val="it-IT"/>
+              </w:rPr>
+              <w:t>-</w:t>
+            </w:r>
+          </w:p>
+        </w:tc>
+      </w:tr>
+      <w:tr>
+        <w:trPr>
+          <w:cnfStyle w:val="000000100000" w:firstRow="0" w:lastRow="0" w:firstColumn="0" w:lastColumn="0" w:oddVBand="0" w:evenVBand="0" w:oddHBand="1" w:evenHBand="0" w:firstRowFirstColumn="0" w:firstRowLastColumn="0" w:lastRowFirstColumn="0" w:lastRowLastColumn="0"/>
+        </w:trPr>
+        <w:tc>
+          <w:tcPr>
+            <w:cnfStyle w:val="001000000000" w:firstRow="0" w:lastRow="0" w:firstColumn="1" w:lastColumn="0" w:oddVBand="0" w:evenVBand="0" w:oddHBand="0" w:evenHBand="0" w:firstRowFirstColumn="0" w:firstRowLastColumn="0" w:lastRowFirstColumn="0" w:lastRowLastColumn="0"/>
+            <w:tcW w:w="358" w:type="pct"/>
+            <w:vAlign w:val="center"/>
+          </w:tcPr>
+          <w:p>
+            <w:pPr>
+              <w:pStyle w:val="Paragrafoelenco"/>
+              <w:numPr>
+                <w:ilvl w:val="0"/>
+                <w:numId w:val="1"/>
+              </w:numPr>
+              <w:ind w:left="456"/>
+              <w:jc w:val="center"/>
+              <w:rPr>
+                <w:lang w:val="it-IT"/>
+              </w:rPr>
+            </w:pPr>
+          </w:p>
+        </w:tc>
+        <w:tc>
+          <w:tcPr>
+            <w:tcW w:w="3229" w:type="pct"/>
+          </w:tcPr>
+          <w:p>
+            <w:pPr>
+              <w:pStyle w:val="Paragrafoelenco"/>
+              <w:numPr>
+                <w:ilvl w:val="0"/>
+                <w:numId w:val="2"/>
+              </w:numPr>
+              <w:cnfStyle w:val="000000100000" w:firstRow="0" w:lastRow="0" w:firstColumn="0" w:lastColumn="0" w:oddVBand="0" w:evenVBand="0" w:oddHBand="1" w:evenHBand="0" w:firstRowFirstColumn="0" w:firstRowLastColumn="0" w:lastRowFirstColumn="0" w:lastRowLastColumn="0"/>
+              <w:rPr>
+                <w:lang w:val="it-IT"/>
+              </w:rPr>
+            </w:pPr>
+            <w:r>
+              <w:rPr>
+                <w:lang w:val="it-IT"/>
+              </w:rPr>
+              <w:t>Il metodo dovrà ricevere in input:</w:t>
+            </w:r>
+          </w:p>
+          <w:p>
+            <w:pPr>
+              <w:pStyle w:val="Paragrafoelenco"/>
+              <w:numPr>
+                <w:ilvl w:val="1"/>
+                <w:numId w:val="2"/>
+              </w:numPr>
+              <w:cnfStyle w:val="000000100000" w:firstRow="0" w:lastRow="0" w:firstColumn="0" w:lastColumn="0" w:oddVBand="0" w:evenVBand="0" w:oddHBand="1" w:evenHBand="0" w:firstRowFirstColumn="0" w:firstRowLastColumn="0" w:lastRowFirstColumn="0" w:lastRowLastColumn="0"/>
+              <w:rPr>
+                <w:lang w:val="it-IT"/>
+              </w:rPr>
+            </w:pPr>
+            <w:r>
+              <w:rPr>
+                <w:lang w:val="it-IT"/>
+              </w:rPr>
+              <w:t>Codice Fiscale del Consumer</w:t>
+            </w:r>
+          </w:p>
+          <w:p>
+            <w:pPr>
+              <w:pStyle w:val="Paragrafoelenco"/>
+              <w:numPr>
+                <w:ilvl w:val="1"/>
+                <w:numId w:val="2"/>
+              </w:numPr>
+              <w:cnfStyle w:val="000000100000" w:firstRow="0" w:lastRow="0" w:firstColumn="0" w:lastColumn="0" w:oddVBand="0" w:evenVBand="0" w:oddHBand="1" w:evenHBand="0" w:firstRowFirstColumn="0" w:firstRowLastColumn="0" w:lastRowFirstColumn="0" w:lastRowLastColumn="0"/>
+              <w:rPr>
+                <w:lang w:val="it-IT"/>
+              </w:rPr>
+            </w:pPr>
+            <w:r>
+              <w:rPr>
+                <w:lang w:val="it-IT"/>
+              </w:rPr>
+              <w:t>E-mail del Consumer</w:t>
+            </w:r>
+          </w:p>
+          <w:p>
+            <w:pPr>
+              <w:pStyle w:val="Paragrafoelenco"/>
+              <w:numPr>
+                <w:ilvl w:val="1"/>
+                <w:numId w:val="2"/>
+              </w:numPr>
+              <w:cnfStyle w:val="000000100000" w:firstRow="0" w:lastRow="0" w:firstColumn="0" w:lastColumn="0" w:oddVBand="0" w:evenVBand="0" w:oddHBand="1" w:evenHBand="0" w:firstRowFirstColumn="0" w:firstRowLastColumn="0" w:lastRowFirstColumn="0" w:lastRowLastColumn="0"/>
+              <w:rPr>
+                <w:lang w:val="it-IT"/>
+              </w:rPr>
+            </w:pPr>
+            <w:r>
+              <w:rPr>
+                <w:lang w:val="it-IT"/>
+              </w:rPr>
+              <w:t>Nome/Cognome del Consumer</w:t>
+            </w:r>
+          </w:p>
+          <w:p>
+            <w:pPr>
+              <w:pStyle w:val="Paragrafoelenco"/>
+              <w:numPr>
+                <w:ilvl w:val="1"/>
+                <w:numId w:val="2"/>
+              </w:numPr>
+              <w:cnfStyle w:val="000000100000" w:firstRow="0" w:lastRow="0" w:firstColumn="0" w:lastColumn="0" w:oddVBand="0" w:evenVBand="0" w:oddHBand="1" w:evenHBand="0" w:firstRowFirstColumn="0" w:firstRowLastColumn="0" w:lastRowFirstColumn="0" w:lastRowLastColumn="0"/>
+              <w:rPr>
+                <w:lang w:val="it-IT"/>
+              </w:rPr>
+            </w:pPr>
+            <w:r>
+              <w:rPr>
+                <w:lang w:val="it-IT"/>
+              </w:rPr>
+              <w:t>Nome del File</w:t>
+            </w:r>
+          </w:p>
+          <w:p>
+            <w:pPr>
+              <w:pStyle w:val="Paragrafoelenco"/>
+              <w:numPr>
+                <w:ilvl w:val="1"/>
+                <w:numId w:val="2"/>
+              </w:numPr>
+              <w:cnfStyle w:val="000000100000" w:firstRow="0" w:lastRow="0" w:firstColumn="0" w:lastColumn="0" w:oddVBand="0" w:evenVBand="0" w:oddHBand="1" w:evenHBand="0" w:firstRowFirstColumn="0" w:firstRowLastColumn="0" w:lastRowFirstColumn="0" w:lastRowLastColumn="0"/>
+              <w:rPr>
+                <w:lang w:val="it-IT"/>
+              </w:rPr>
+            </w:pPr>
+            <w:proofErr w:type="spellStart"/>
+            <w:r>
+              <w:rPr>
+                <w:lang w:val="it-IT"/>
+              </w:rPr>
+              <w:t>HashTag</w:t>
+            </w:r>
+            <w:proofErr w:type="spellEnd"/>
+          </w:p>
+          <w:p>
+            <w:pPr>
+              <w:pStyle w:val="Paragrafoelenco"/>
+              <w:numPr>
+                <w:ilvl w:val="1"/>
+                <w:numId w:val="2"/>
+              </w:numPr>
+              <w:cnfStyle w:val="000000100000" w:firstRow="0" w:lastRow="0" w:firstColumn="0" w:lastColumn="0" w:oddVBand="0" w:evenVBand="0" w:oddHBand="1" w:evenHBand="0" w:firstRowFirstColumn="0" w:firstRowLastColumn="0" w:lastRowFirstColumn="0" w:lastRowLastColumn="0"/>
+              <w:rPr>
+                <w:lang w:val="it-IT"/>
+              </w:rPr>
+            </w:pPr>
+            <w:r>
+              <w:rPr>
+                <w:lang w:val="it-IT"/>
+              </w:rPr>
+              <w:t>Il file da caricare</w:t>
+            </w:r>
+          </w:p>
+        </w:tc>
+        <w:tc>
+          <w:tcPr>
+            <w:tcW w:w="950" w:type="pct"/>
+            <w:vAlign w:val="center"/>
+          </w:tcPr>
+          <w:p>
+            <w:pPr>
+              <w:jc w:val="center"/>
+              <w:cnfStyle w:val="000000100000" w:firstRow="0" w:lastRow="0" w:firstColumn="0" w:lastColumn="0" w:oddVBand="0" w:evenVBand="0" w:oddHBand="1" w:evenHBand="0" w:firstRowFirstColumn="0" w:firstRowLastColumn="0" w:lastRowFirstColumn="0" w:lastRowLastColumn="0"/>
+              <w:rPr>
+                <w:b/>
+                <w:bCs/>
+                <w:color w:val="70AD47" w:themeColor="accent6"/>
+                <w:sz w:val="28"/>
+                <w:szCs w:val="28"/>
+                <w:highlight w:val="yellow"/>
+                <w:lang w:val="it-IT"/>
+              </w:rPr>
+            </w:pPr>
+            <w:r>
+              <w:rPr>
+                <w:b/>
+                <w:bCs/>
+                <w:color w:val="70AD47" w:themeColor="accent6"/>
+                <w:sz w:val="28"/>
+                <w:szCs w:val="28"/>
+                <w:lang w:val="it-IT"/>
+              </w:rPr>
+              <w:sym w:font="Wingdings 2" w:char="F052"/>
+            </w:r>
+          </w:p>
+        </w:tc>
+        <w:tc>
+          <w:tcPr>
+            <w:tcW w:w="463" w:type="pct"/>
+            <w:vAlign w:val="center"/>
+          </w:tcPr>
+          <w:p>
+            <w:pPr>
+              <w:jc w:val="center"/>
+              <w:cnfStyle w:val="000000100000" w:firstRow="0" w:lastRow="0" w:firstColumn="0" w:lastColumn="0" w:oddVBand="0" w:evenVBand="0" w:oddHBand="1" w:evenHBand="0" w:firstRowFirstColumn="0" w:firstRowLastColumn="0" w:lastRowFirstColumn="0" w:lastRowLastColumn="0"/>
+              <w:rPr>
+                <w:lang w:val="it-IT"/>
+              </w:rPr>
+            </w:pPr>
+          </w:p>
+        </w:tc>
+      </w:tr>
+      <w:tr>
+        <w:tc>
+          <w:tcPr>
+            <w:cnfStyle w:val="001000000000" w:firstRow="0" w:lastRow="0" w:firstColumn="1" w:lastColumn="0" w:oddVBand="0" w:evenVBand="0" w:oddHBand="0" w:evenHBand="0" w:firstRowFirstColumn="0" w:firstRowLastColumn="0" w:lastRowFirstColumn="0" w:lastRowLastColumn="0"/>
+            <w:tcW w:w="358" w:type="pct"/>
+            <w:vAlign w:val="center"/>
+          </w:tcPr>
+          <w:p>
+            <w:pPr>
+              <w:pStyle w:val="Paragrafoelenco"/>
+              <w:numPr>
+                <w:ilvl w:val="0"/>
+                <w:numId w:val="1"/>
+              </w:numPr>
+              <w:ind w:left="456"/>
+              <w:jc w:val="center"/>
+              <w:rPr>
+                <w:lang w:val="it-IT"/>
+              </w:rPr>
+            </w:pPr>
+          </w:p>
+        </w:tc>
+        <w:tc>
+          <w:tcPr>
+            <w:tcW w:w="3229" w:type="pct"/>
+          </w:tcPr>
+          <w:p>
+            <w:pPr>
+              <w:pStyle w:val="Paragrafoelenco"/>
+              <w:numPr>
+                <w:ilvl w:val="0"/>
+                <w:numId w:val="2"/>
+              </w:numPr>
+              <w:cnfStyle w:val="000000000000" w:firstRow="0" w:lastRow="0" w:firstColumn="0" w:lastColumn="0" w:oddVBand="0" w:evenVBand="0" w:oddHBand="0" w:evenHBand="0" w:firstRowFirstColumn="0" w:firstRowLastColumn="0" w:lastRowFirstColumn="0" w:lastRowLastColumn="0"/>
+              <w:rPr>
+                <w:lang w:val="it-IT"/>
+              </w:rPr>
+            </w:pPr>
+            <w:r>
+              <w:rPr>
+                <w:lang w:val="it-IT"/>
+              </w:rPr>
+              <w:t xml:space="preserve">Se il Consumer esiste già, </w:t>
+            </w:r>
+            <w:r>
+              <w:rPr>
+                <w:lang w:val="it-IT"/>
+              </w:rPr>
+              <w:t xml:space="preserve">il sistema </w:t>
+            </w:r>
+            <w:r>
+              <w:rPr>
+                <w:lang w:val="it-IT"/>
+              </w:rPr>
+              <w:t>si limiterà a</w:t>
+            </w:r>
+            <w:r>
+              <w:rPr>
+                <w:lang w:val="it-IT"/>
+              </w:rPr>
+              <w:t xml:space="preserve"> </w:t>
+            </w:r>
+            <w:r>
+              <w:rPr>
+                <w:lang w:val="it-IT"/>
+              </w:rPr>
+              <w:t>caricare il file ed inviar</w:t>
+            </w:r>
+            <w:r>
+              <w:rPr>
+                <w:lang w:val="it-IT"/>
+              </w:rPr>
+              <w:t>e</w:t>
+            </w:r>
+            <w:r>
+              <w:rPr>
+                <w:lang w:val="it-IT"/>
+              </w:rPr>
+              <w:t xml:space="preserve"> una Notifica</w:t>
+            </w:r>
+            <w:r>
+              <w:rPr>
+                <w:lang w:val="it-IT"/>
+              </w:rPr>
+              <w:t xml:space="preserve"> al Consumer.</w:t>
+            </w:r>
+          </w:p>
+        </w:tc>
+        <w:tc>
+          <w:tcPr>
+            <w:tcW w:w="950" w:type="pct"/>
+            <w:vAlign w:val="center"/>
+          </w:tcPr>
+          <w:p>
+            <w:pPr>
+              <w:jc w:val="center"/>
+              <w:cnfStyle w:val="000000000000" w:firstRow="0" w:lastRow="0" w:firstColumn="0" w:lastColumn="0" w:oddVBand="0" w:evenVBand="0" w:oddHBand="0" w:evenHBand="0" w:firstRowFirstColumn="0" w:firstRowLastColumn="0" w:lastRowFirstColumn="0" w:lastRowLastColumn="0"/>
+              <w:rPr>
+                <w:b/>
+                <w:bCs/>
+                <w:color w:val="70AD47" w:themeColor="accent6"/>
+                <w:sz w:val="28"/>
+                <w:szCs w:val="28"/>
+                <w:highlight w:val="yellow"/>
+                <w:lang w:val="it-IT"/>
+              </w:rPr>
+            </w:pPr>
+            <w:r>
+              <w:rPr>
+                <w:b/>
+                <w:bCs/>
+                <w:color w:val="70AD47" w:themeColor="accent6"/>
+                <w:highlight w:val="yellow"/>
+                <w:lang w:val="it-IT"/>
+              </w:rPr>
+              <w:t>“</w:t>
+            </w:r>
+            <w:r>
+              <w:rPr>
+                <w:b/>
+                <w:bCs/>
+                <w:color w:val="70AD47" w:themeColor="accent6"/>
+                <w:highlight w:val="yellow"/>
+                <w:lang w:val="it-IT"/>
+              </w:rPr>
+              <w:t>Notifica</w:t>
+            </w:r>
+            <w:r>
+              <w:rPr>
+                <w:b/>
+                <w:bCs/>
+                <w:color w:val="70AD47" w:themeColor="accent6"/>
+                <w:highlight w:val="yellow"/>
+                <w:lang w:val="it-IT"/>
+              </w:rPr>
+              <w:t>”</w:t>
+            </w:r>
+            <w:r>
+              <w:rPr>
+                <w:b/>
+                <w:bCs/>
+                <w:color w:val="70AD47" w:themeColor="accent6"/>
+                <w:highlight w:val="yellow"/>
+                <w:lang w:val="it-IT"/>
+              </w:rPr>
+              <w:t xml:space="preserve"> da verificare in </w:t>
+            </w:r>
+            <w:r>
+              <w:rPr>
+                <w:b/>
+                <w:bCs/>
+                <w:i/>
+                <w:iCs/>
+                <w:color w:val="70AD47" w:themeColor="accent6"/>
+                <w:highlight w:val="yellow"/>
+                <w:lang w:val="it-IT"/>
+              </w:rPr>
+              <w:t>production mode</w:t>
+            </w:r>
+          </w:p>
+        </w:tc>
+        <w:tc>
+          <w:tcPr>
+            <w:tcW w:w="463" w:type="pct"/>
+            <w:vAlign w:val="center"/>
+          </w:tcPr>
+          <w:p>
+            <w:pPr>
+              <w:jc w:val="center"/>
+              <w:cnfStyle w:val="000000000000" w:firstRow="0" w:lastRow="0" w:firstColumn="0" w:lastColumn="0" w:oddVBand="0" w:evenVBand="0" w:oddHBand="0" w:evenHBand="0" w:firstRowFirstColumn="0" w:firstRowLastColumn="0" w:lastRowFirstColumn="0" w:lastRowLastColumn="0"/>
+              <w:rPr>
+                <w:lang w:val="it-IT"/>
+              </w:rPr>
+            </w:pPr>
+          </w:p>
+        </w:tc>
+      </w:tr>
+      <w:tr>
+        <w:trPr>
+          <w:cnfStyle w:val="000000100000" w:firstRow="0" w:lastRow="0" w:firstColumn="0" w:lastColumn="0" w:oddVBand="0" w:evenVBand="0" w:oddHBand="1" w:evenHBand="0" w:firstRowFirstColumn="0" w:firstRowLastColumn="0" w:lastRowFirstColumn="0" w:lastRowLastColumn="0"/>
+        </w:trPr>
+        <w:tc>
+          <w:tcPr>
+            <w:cnfStyle w:val="001000000000" w:firstRow="0" w:lastRow="0" w:firstColumn="1" w:lastColumn="0" w:oddVBand="0" w:evenVBand="0" w:oddHBand="0" w:evenHBand="0" w:firstRowFirstColumn="0" w:firstRowLastColumn="0" w:lastRowFirstColumn="0" w:lastRowLastColumn="0"/>
+            <w:tcW w:w="358" w:type="pct"/>
+            <w:vAlign w:val="center"/>
+          </w:tcPr>
+          <w:p>
+            <w:pPr>
+              <w:pStyle w:val="Paragrafoelenco"/>
+              <w:numPr>
+                <w:ilvl w:val="0"/>
+                <w:numId w:val="1"/>
+              </w:numPr>
+              <w:ind w:left="456"/>
+              <w:jc w:val="center"/>
+              <w:rPr>
+                <w:lang w:val="it-IT"/>
+              </w:rPr>
+            </w:pPr>
+          </w:p>
+        </w:tc>
+        <w:tc>
+          <w:tcPr>
+            <w:tcW w:w="3229" w:type="pct"/>
+          </w:tcPr>
+          <w:p>
+            <w:pPr>
+              <w:pStyle w:val="Paragrafoelenco"/>
+              <w:numPr>
+                <w:ilvl w:val="0"/>
+                <w:numId w:val="2"/>
+              </w:numPr>
+              <w:cnfStyle w:val="000000100000" w:firstRow="0" w:lastRow="0" w:firstColumn="0" w:lastColumn="0" w:oddVBand="0" w:evenVBand="0" w:oddHBand="1" w:evenHBand="0" w:firstRowFirstColumn="0" w:firstRowLastColumn="0" w:lastRowFirstColumn="0" w:lastRowLastColumn="0"/>
+              <w:rPr>
+                <w:lang w:val="it-IT"/>
+              </w:rPr>
+            </w:pPr>
+            <w:r>
+              <w:rPr>
+                <w:lang w:val="it-IT"/>
+              </w:rPr>
+              <w:t>Se il Consumer non esiste,</w:t>
+            </w:r>
+            <w:r>
+              <w:rPr>
+                <w:lang w:val="it-IT"/>
+              </w:rPr>
+              <w:t xml:space="preserve"> come prima cosa</w:t>
+            </w:r>
+            <w:r>
+              <w:rPr>
+                <w:lang w:val="it-IT"/>
+              </w:rPr>
+              <w:t xml:space="preserve"> il sistema</w:t>
+            </w:r>
+            <w:r>
+              <w:rPr>
+                <w:lang w:val="it-IT"/>
+              </w:rPr>
+              <w:t xml:space="preserve"> ne creerà uno nuovo</w:t>
+            </w:r>
+            <w:r>
+              <w:rPr>
+                <w:lang w:val="it-IT"/>
+              </w:rPr>
+              <w:t>, poi caricherà il file ed invierà una Notifica al Consumer.</w:t>
+            </w:r>
+          </w:p>
+        </w:tc>
+        <w:tc>
+          <w:tcPr>
+            <w:tcW w:w="950" w:type="pct"/>
+            <w:vAlign w:val="center"/>
+          </w:tcPr>
+          <w:p>
+            <w:pPr>
+              <w:jc w:val="center"/>
+              <w:cnfStyle w:val="000000100000" w:firstRow="0" w:lastRow="0" w:firstColumn="0" w:lastColumn="0" w:oddVBand="0" w:evenVBand="0" w:oddHBand="1" w:evenHBand="0" w:firstRowFirstColumn="0" w:firstRowLastColumn="0" w:lastRowFirstColumn="0" w:lastRowLastColumn="0"/>
+              <w:rPr>
+                <w:b/>
+                <w:bCs/>
+                <w:color w:val="70AD47" w:themeColor="accent6"/>
+                <w:sz w:val="28"/>
+                <w:szCs w:val="28"/>
+                <w:highlight w:val="yellow"/>
+                <w:lang w:val="it-IT"/>
+              </w:rPr>
+            </w:pPr>
+            <w:r>
+              <w:rPr>
+                <w:b/>
+                <w:bCs/>
+                <w:color w:val="70AD47" w:themeColor="accent6"/>
+                <w:highlight w:val="yellow"/>
+                <w:lang w:val="it-IT"/>
+              </w:rPr>
+              <w:t>“</w:t>
+            </w:r>
+            <w:r>
+              <w:rPr>
+                <w:b/>
+                <w:bCs/>
+                <w:color w:val="70AD47" w:themeColor="accent6"/>
+                <w:highlight w:val="yellow"/>
+                <w:lang w:val="it-IT"/>
+              </w:rPr>
+              <w:t>Notifica</w:t>
+            </w:r>
+            <w:r>
+              <w:rPr>
+                <w:b/>
+                <w:bCs/>
+                <w:color w:val="70AD47" w:themeColor="accent6"/>
+                <w:highlight w:val="yellow"/>
+                <w:lang w:val="it-IT"/>
+              </w:rPr>
+              <w:t>”</w:t>
+            </w:r>
+            <w:r>
+              <w:rPr>
+                <w:b/>
+                <w:bCs/>
+                <w:color w:val="70AD47" w:themeColor="accent6"/>
+                <w:highlight w:val="yellow"/>
+                <w:lang w:val="it-IT"/>
+              </w:rPr>
+              <w:t xml:space="preserve"> da verificare in </w:t>
+            </w:r>
+            <w:r>
+              <w:rPr>
+                <w:b/>
+                <w:bCs/>
+                <w:i/>
+                <w:iCs/>
+                <w:color w:val="70AD47" w:themeColor="accent6"/>
+                <w:highlight w:val="yellow"/>
+                <w:lang w:val="it-IT"/>
+              </w:rPr>
+              <w:t>production mode</w:t>
+            </w:r>
+          </w:p>
+        </w:tc>
+        <w:tc>
+          <w:tcPr>
+            <w:tcW w:w="463" w:type="pct"/>
             <w:vAlign w:val="center"/>
           </w:tcPr>
           <w:p>
@@ -2624,7 +5197,7 @@
   <w:abstractNum w:abstractNumId="1" w15:restartNumberingAfterBreak="0">
     <w:nsid w:val="4D574B77"/>
     <w:multiLevelType w:val="hybridMultilevel"/>
-    <w:tmpl w:val="44A4B3F4"/>
+    <w:tmpl w:val="8C4CE44E"/>
     <w:lvl w:ilvl="0" w:tplc="25BAB506">
       <w:numFmt w:val="bullet"/>
       <w:lvlText w:val="-"/>
@@ -2636,7 +5209,7 @@
         <w:rFonts w:ascii="Calibri" w:eastAsiaTheme="minorHAnsi" w:hAnsi="Calibri" w:cs="Calibri" w:hint="default"/>
       </w:rPr>
     </w:lvl>
-    <w:lvl w:ilvl="1" w:tplc="04090003" w:tentative="1">
+    <w:lvl w:ilvl="1" w:tplc="04090003">
       <w:start w:val="1"/>
       <w:numFmt w:val="bullet"/>
       <w:lvlText w:val="o"/>
@@ -3325,6 +5898,15 @@
       </w:tcPr>
     </w:tblStylePr>
   </w:style>
+  <w:style w:type="paragraph" w:styleId="Nessunaspaziatura">
+    <w:name w:val="No Spacing"/>
+    <w:uiPriority w:val="1"/>
+    <w:qFormat/>
+    <w:rsid w:val="00A17184"/>
+    <w:pPr>
+      <w:spacing w:after="0" w:line="240" w:lineRule="auto"/>
+    </w:pPr>
+  </w:style>
 </w:styles>
 </file>
 

</xml_diff>